<commit_message>
bao cao hang tuan
</commit_message>
<xml_diff>
--- a/baocaotuan.docx
+++ b/baocaotuan.docx
@@ -1,6 +1,6 @@
 
 <file path=word/document.xml><?xml version="1.0" encoding="utf-8"?>
-<w:document xmlns:wpc="http://schemas.microsoft.com/office/word/2010/wordprocessingCanvas" xmlns:cx="http://schemas.microsoft.com/office/drawing/2014/chartex" xmlns:cx1="http://schemas.microsoft.com/office/drawing/2015/9/8/chartex" xmlns:cx2="http://schemas.microsoft.com/office/drawing/2015/10/21/chartex" xmlns:cx3="http://schemas.microsoft.com/office/drawing/2016/5/9/chartex" xmlns:cx4="http://schemas.microsoft.com/office/drawing/2016/5/10/chartex" xmlns:cx5="http://schemas.microsoft.com/office/drawing/2016/5/11/chartex" xmlns:cx6="http://schemas.microsoft.com/office/drawing/2016/5/12/chartex" xmlns:cx7="http://schemas.microsoft.com/office/drawing/2016/5/13/chartex" xmlns:cx8="http://schemas.microsoft.com/office/drawing/2016/5/14/chartex" xmlns:mc="http://schemas.openxmlformats.org/markup-compatibility/2006" xmlns:aink="http://schemas.microsoft.com/office/drawing/2016/ink" xmlns:am3d="http://schemas.microsoft.com/office/drawing/2017/model3d" xmlns:o="urn:schemas-microsoft-com:office:office" xmlns:oel="http://schemas.microsoft.com/office/2019/extlst" xmlns:r="http://schemas.openxmlformats.org/officeDocument/2006/relationships" xmlns:m="http://schemas.openxmlformats.org/officeDocument/2006/math" xmlns:v="urn:schemas-microsoft-com:vml" xmlns:wp14="http://schemas.microsoft.com/office/word/2010/wordprocessingDrawing" xmlns:wp="http://schemas.openxmlformats.org/drawingml/2006/wordprocessingDrawing" xmlns:w10="urn:schemas-microsoft-com:office:word" xmlns:w="http://schemas.openxmlformats.org/wordprocessingml/2006/main" xmlns:w14="http://schemas.microsoft.com/office/word/2010/wordml" xmlns:w15="http://schemas.microsoft.com/office/word/2012/wordml" xmlns:w16cex="http://schemas.microsoft.com/office/word/2018/wordml/cex" xmlns:w16cid="http://schemas.microsoft.com/office/word/2016/wordml/cid" xmlns:w16="http://schemas.microsoft.com/office/word/2018/wordml" xmlns:w16du="http://schemas.microsoft.com/office/word/2023/wordml/word16du" xmlns:w16sdtdh="http://schemas.microsoft.com/office/word/2020/wordml/sdtdatahash" xmlns:w16se="http://schemas.microsoft.com/office/word/2015/wordml/symex" xmlns:wpg="http://schemas.microsoft.com/office/word/2010/wordprocessingGroup" xmlns:wpi="http://schemas.microsoft.com/office/word/2010/wordprocessingInk" xmlns:wne="http://schemas.microsoft.com/office/word/2006/wordml" xmlns:wps="http://schemas.microsoft.com/office/word/2010/wordprocessingShape" mc:Ignorable="w14 w15 w16se w16cid w16 w16cex w16sdtdh wp14">
+<w:document xmlns:wpc="http://schemas.microsoft.com/office/word/2010/wordprocessingCanvas" xmlns:cx="http://schemas.microsoft.com/office/drawing/2014/chartex" xmlns:cx1="http://schemas.microsoft.com/office/drawing/2015/9/8/chartex" xmlns:cx2="http://schemas.microsoft.com/office/drawing/2015/10/21/chartex" xmlns:cx3="http://schemas.microsoft.com/office/drawing/2016/5/9/chartex" xmlns:cx4="http://schemas.microsoft.com/office/drawing/2016/5/10/chartex" xmlns:cx5="http://schemas.microsoft.com/office/drawing/2016/5/11/chartex" xmlns:cx6="http://schemas.microsoft.com/office/drawing/2016/5/12/chartex" xmlns:cx7="http://schemas.microsoft.com/office/drawing/2016/5/13/chartex" xmlns:cx8="http://schemas.microsoft.com/office/drawing/2016/5/14/chartex" xmlns:mc="http://schemas.openxmlformats.org/markup-compatibility/2006" xmlns:aink="http://schemas.microsoft.com/office/drawing/2016/ink" xmlns:am3d="http://schemas.microsoft.com/office/drawing/2017/model3d" xmlns:o="urn:schemas-microsoft-com:office:office" xmlns:oel="http://schemas.microsoft.com/office/2019/extlst" xmlns:r="http://schemas.openxmlformats.org/officeDocument/2006/relationships" xmlns:m="http://schemas.openxmlformats.org/officeDocument/2006/math" xmlns:v="urn:schemas-microsoft-com:vml" xmlns:wp14="http://schemas.microsoft.com/office/word/2010/wordprocessingDrawing" xmlns:wp="http://schemas.openxmlformats.org/drawingml/2006/wordprocessingDrawing" xmlns:w10="urn:schemas-microsoft-com:office:word" xmlns:w="http://schemas.openxmlformats.org/wordprocessingml/2006/main" xmlns:w14="http://schemas.microsoft.com/office/word/2010/wordml" xmlns:w15="http://schemas.microsoft.com/office/word/2012/wordml" xmlns:w16cex="http://schemas.microsoft.com/office/word/2018/wordml/cex" xmlns:w16cid="http://schemas.microsoft.com/office/word/2016/wordml/cid" xmlns:w16="http://schemas.microsoft.com/office/word/2018/wordml" xmlns:w16sdtdh="http://schemas.microsoft.com/office/word/2020/wordml/sdtdatahash" xmlns:w16se="http://schemas.microsoft.com/office/word/2015/wordml/symex" xmlns:wpg="http://schemas.microsoft.com/office/word/2010/wordprocessingGroup" xmlns:wpi="http://schemas.microsoft.com/office/word/2010/wordprocessingInk" xmlns:wne="http://schemas.microsoft.com/office/word/2006/wordml" xmlns:wps="http://schemas.microsoft.com/office/word/2010/wordprocessingShape" mc:Ignorable="w14 w15 w16se w16cid w16 w16cex w16sdtdh wp14">
   <w:body>
     <w:p>
       <w:pPr>
@@ -13,15 +13,201 @@
           <w:szCs w:val="36"/>
         </w:rPr>
       </w:pPr>
-      <w:r>
-        <w:rPr>
-          <w:rFonts w:ascii="Times New Roman" w:hAnsi="Times New Roman" w:cs="Times New Roman"/>
-          <w:b/>
-          <w:bCs/>
-          <w:sz w:val="36"/>
-          <w:szCs w:val="36"/>
-        </w:rPr>
-        <w:t>Báo cáo đồ án tốt nghiệp hang tuần (6/3/2023-9/4/2023)</w:t>
+      <w:proofErr w:type="spellStart"/>
+      <w:r>
+        <w:rPr>
+          <w:rFonts w:ascii="Times New Roman" w:hAnsi="Times New Roman" w:cs="Times New Roman"/>
+          <w:b/>
+          <w:bCs/>
+          <w:sz w:val="36"/>
+          <w:szCs w:val="36"/>
+        </w:rPr>
+        <w:t>Báo</w:t>
+      </w:r>
+      <w:proofErr w:type="spellEnd"/>
+      <w:r>
+        <w:rPr>
+          <w:rFonts w:ascii="Times New Roman" w:hAnsi="Times New Roman" w:cs="Times New Roman"/>
+          <w:b/>
+          <w:bCs/>
+          <w:sz w:val="36"/>
+          <w:szCs w:val="36"/>
+        </w:rPr>
+        <w:t xml:space="preserve"> </w:t>
+      </w:r>
+      <w:proofErr w:type="spellStart"/>
+      <w:r>
+        <w:rPr>
+          <w:rFonts w:ascii="Times New Roman" w:hAnsi="Times New Roman" w:cs="Times New Roman"/>
+          <w:b/>
+          <w:bCs/>
+          <w:sz w:val="36"/>
+          <w:szCs w:val="36"/>
+        </w:rPr>
+        <w:t>cáo</w:t>
+      </w:r>
+      <w:proofErr w:type="spellEnd"/>
+      <w:r>
+        <w:rPr>
+          <w:rFonts w:ascii="Times New Roman" w:hAnsi="Times New Roman" w:cs="Times New Roman"/>
+          <w:b/>
+          <w:bCs/>
+          <w:sz w:val="36"/>
+          <w:szCs w:val="36"/>
+        </w:rPr>
+        <w:t xml:space="preserve"> </w:t>
+      </w:r>
+      <w:proofErr w:type="spellStart"/>
+      <w:r>
+        <w:rPr>
+          <w:rFonts w:ascii="Times New Roman" w:hAnsi="Times New Roman" w:cs="Times New Roman"/>
+          <w:b/>
+          <w:bCs/>
+          <w:sz w:val="36"/>
+          <w:szCs w:val="36"/>
+        </w:rPr>
+        <w:t>đồ</w:t>
+      </w:r>
+      <w:proofErr w:type="spellEnd"/>
+      <w:r>
+        <w:rPr>
+          <w:rFonts w:ascii="Times New Roman" w:hAnsi="Times New Roman" w:cs="Times New Roman"/>
+          <w:b/>
+          <w:bCs/>
+          <w:sz w:val="36"/>
+          <w:szCs w:val="36"/>
+        </w:rPr>
+        <w:t xml:space="preserve"> </w:t>
+      </w:r>
+      <w:proofErr w:type="spellStart"/>
+      <w:r>
+        <w:rPr>
+          <w:rFonts w:ascii="Times New Roman" w:hAnsi="Times New Roman" w:cs="Times New Roman"/>
+          <w:b/>
+          <w:bCs/>
+          <w:sz w:val="36"/>
+          <w:szCs w:val="36"/>
+        </w:rPr>
+        <w:t>án</w:t>
+      </w:r>
+      <w:proofErr w:type="spellEnd"/>
+      <w:r>
+        <w:rPr>
+          <w:rFonts w:ascii="Times New Roman" w:hAnsi="Times New Roman" w:cs="Times New Roman"/>
+          <w:b/>
+          <w:bCs/>
+          <w:sz w:val="36"/>
+          <w:szCs w:val="36"/>
+        </w:rPr>
+        <w:t xml:space="preserve"> </w:t>
+      </w:r>
+      <w:proofErr w:type="spellStart"/>
+      <w:r>
+        <w:rPr>
+          <w:rFonts w:ascii="Times New Roman" w:hAnsi="Times New Roman" w:cs="Times New Roman"/>
+          <w:b/>
+          <w:bCs/>
+          <w:sz w:val="36"/>
+          <w:szCs w:val="36"/>
+        </w:rPr>
+        <w:t>tốt</w:t>
+      </w:r>
+      <w:proofErr w:type="spellEnd"/>
+      <w:r>
+        <w:rPr>
+          <w:rFonts w:ascii="Times New Roman" w:hAnsi="Times New Roman" w:cs="Times New Roman"/>
+          <w:b/>
+          <w:bCs/>
+          <w:sz w:val="36"/>
+          <w:szCs w:val="36"/>
+        </w:rPr>
+        <w:t xml:space="preserve"> </w:t>
+      </w:r>
+      <w:proofErr w:type="spellStart"/>
+      <w:r>
+        <w:rPr>
+          <w:rFonts w:ascii="Times New Roman" w:hAnsi="Times New Roman" w:cs="Times New Roman"/>
+          <w:b/>
+          <w:bCs/>
+          <w:sz w:val="36"/>
+          <w:szCs w:val="36"/>
+        </w:rPr>
+        <w:t>nghiệp</w:t>
+      </w:r>
+      <w:proofErr w:type="spellEnd"/>
+      <w:r>
+        <w:rPr>
+          <w:rFonts w:ascii="Times New Roman" w:hAnsi="Times New Roman" w:cs="Times New Roman"/>
+          <w:b/>
+          <w:bCs/>
+          <w:sz w:val="36"/>
+          <w:szCs w:val="36"/>
+        </w:rPr>
+        <w:t xml:space="preserve"> </w:t>
+      </w:r>
+      <w:proofErr w:type="spellStart"/>
+      <w:r>
+        <w:rPr>
+          <w:rFonts w:ascii="Times New Roman" w:hAnsi="Times New Roman" w:cs="Times New Roman"/>
+          <w:b/>
+          <w:bCs/>
+          <w:sz w:val="36"/>
+          <w:szCs w:val="36"/>
+        </w:rPr>
+        <w:t>h</w:t>
+      </w:r>
+      <w:r>
+        <w:rPr>
+          <w:rFonts w:ascii="Times New Roman" w:hAnsi="Times New Roman" w:cs="Times New Roman"/>
+          <w:b/>
+          <w:bCs/>
+          <w:sz w:val="36"/>
+          <w:szCs w:val="36"/>
+        </w:rPr>
+        <w:t>à</w:t>
+      </w:r>
+      <w:r>
+        <w:rPr>
+          <w:rFonts w:ascii="Times New Roman" w:hAnsi="Times New Roman" w:cs="Times New Roman"/>
+          <w:b/>
+          <w:bCs/>
+          <w:sz w:val="36"/>
+          <w:szCs w:val="36"/>
+        </w:rPr>
+        <w:t>ng</w:t>
+      </w:r>
+      <w:proofErr w:type="spellEnd"/>
+      <w:r>
+        <w:rPr>
+          <w:rFonts w:ascii="Times New Roman" w:hAnsi="Times New Roman" w:cs="Times New Roman"/>
+          <w:b/>
+          <w:bCs/>
+          <w:sz w:val="36"/>
+          <w:szCs w:val="36"/>
+        </w:rPr>
+        <w:t xml:space="preserve"> </w:t>
+      </w:r>
+      <w:proofErr w:type="spellStart"/>
+      <w:r>
+        <w:rPr>
+          <w:rFonts w:ascii="Times New Roman" w:hAnsi="Times New Roman" w:cs="Times New Roman"/>
+          <w:b/>
+          <w:bCs/>
+          <w:sz w:val="36"/>
+          <w:szCs w:val="36"/>
+        </w:rPr>
+        <w:t>tuần</w:t>
+      </w:r>
+      <w:proofErr w:type="spellEnd"/>
+      <w:r>
+        <w:rPr>
+          <w:rFonts w:ascii="Times New Roman" w:hAnsi="Times New Roman" w:cs="Times New Roman"/>
+          <w:b/>
+          <w:bCs/>
+          <w:sz w:val="36"/>
+          <w:szCs w:val="36"/>
+        </w:rPr>
+        <w:t xml:space="preserve"> </w:t>
       </w:r>
     </w:p>
     <w:p>
@@ -32,15 +218,49 @@
           <w:szCs w:val="36"/>
         </w:rPr>
       </w:pPr>
-      <w:r>
-        <w:rPr>
-          <w:rFonts w:ascii="Times New Roman" w:hAnsi="Times New Roman" w:cs="Times New Roman"/>
-          <w:b/>
-          <w:bCs/>
-          <w:sz w:val="36"/>
-          <w:szCs w:val="36"/>
-        </w:rPr>
-        <w:t xml:space="preserve">Họ Tên : </w:t>
+      <w:proofErr w:type="spellStart"/>
+      <w:r>
+        <w:rPr>
+          <w:rFonts w:ascii="Times New Roman" w:hAnsi="Times New Roman" w:cs="Times New Roman"/>
+          <w:b/>
+          <w:bCs/>
+          <w:sz w:val="36"/>
+          <w:szCs w:val="36"/>
+        </w:rPr>
+        <w:t>Họ</w:t>
+      </w:r>
+      <w:proofErr w:type="spellEnd"/>
+      <w:r>
+        <w:rPr>
+          <w:rFonts w:ascii="Times New Roman" w:hAnsi="Times New Roman" w:cs="Times New Roman"/>
+          <w:b/>
+          <w:bCs/>
+          <w:sz w:val="36"/>
+          <w:szCs w:val="36"/>
+        </w:rPr>
+        <w:t xml:space="preserve"> </w:t>
+      </w:r>
+      <w:proofErr w:type="spellStart"/>
+      <w:r>
+        <w:rPr>
+          <w:rFonts w:ascii="Times New Roman" w:hAnsi="Times New Roman" w:cs="Times New Roman"/>
+          <w:b/>
+          <w:bCs/>
+          <w:sz w:val="36"/>
+          <w:szCs w:val="36"/>
+        </w:rPr>
+        <w:t>Tên</w:t>
+      </w:r>
+      <w:proofErr w:type="spellEnd"/>
+      <w:r>
+        <w:rPr>
+          <w:rFonts w:ascii="Times New Roman" w:hAnsi="Times New Roman" w:cs="Times New Roman"/>
+          <w:b/>
+          <w:bCs/>
+          <w:sz w:val="36"/>
+          <w:szCs w:val="36"/>
+        </w:rPr>
+        <w:t xml:space="preserve"> : </w:t>
       </w:r>
       <w:r>
         <w:rPr>
@@ -59,15 +279,27 @@
           <w:szCs w:val="36"/>
         </w:rPr>
       </w:pPr>
-      <w:r>
-        <w:rPr>
-          <w:rFonts w:ascii="Times New Roman" w:hAnsi="Times New Roman" w:cs="Times New Roman"/>
-          <w:b/>
-          <w:bCs/>
-          <w:sz w:val="36"/>
-          <w:szCs w:val="36"/>
-        </w:rPr>
-        <w:t xml:space="preserve">Mã SV : </w:t>
+      <w:proofErr w:type="spellStart"/>
+      <w:r>
+        <w:rPr>
+          <w:rFonts w:ascii="Times New Roman" w:hAnsi="Times New Roman" w:cs="Times New Roman"/>
+          <w:b/>
+          <w:bCs/>
+          <w:sz w:val="36"/>
+          <w:szCs w:val="36"/>
+        </w:rPr>
+        <w:t>Mã</w:t>
+      </w:r>
+      <w:proofErr w:type="spellEnd"/>
+      <w:r>
+        <w:rPr>
+          <w:rFonts w:ascii="Times New Roman" w:hAnsi="Times New Roman" w:cs="Times New Roman"/>
+          <w:b/>
+          <w:bCs/>
+          <w:sz w:val="36"/>
+          <w:szCs w:val="36"/>
+        </w:rPr>
+        <w:t xml:space="preserve"> SV : </w:t>
       </w:r>
       <w:r>
         <w:rPr>
@@ -84,41 +316,509 @@
           <w:rFonts w:ascii="Times New Roman" w:hAnsi="Times New Roman" w:cs="Times New Roman"/>
           <w:b/>
           <w:bCs/>
-          <w:sz w:val="36"/>
-          <w:szCs w:val="36"/>
-        </w:rPr>
-      </w:pPr>
-      <w:r>
-        <w:rPr>
-          <w:rFonts w:ascii="Times New Roman" w:hAnsi="Times New Roman" w:cs="Times New Roman"/>
-          <w:b/>
-          <w:bCs/>
-          <w:sz w:val="36"/>
-          <w:szCs w:val="36"/>
-        </w:rPr>
-        <w:t>Đề tài :</w:t>
-      </w:r>
-      <w:r>
-        <w:rPr>
-          <w:rFonts w:ascii="Times New Roman" w:hAnsi="Times New Roman" w:cs="Times New Roman"/>
-          <w:b/>
-          <w:bCs/>
-          <w:sz w:val="36"/>
-          <w:szCs w:val="36"/>
-        </w:rPr>
-        <w:t xml:space="preserve"> </w:t>
-      </w:r>
-      <w:r>
-        <w:rPr>
-          <w:rFonts w:ascii="Times New Roman" w:hAnsi="Times New Roman" w:cs="Times New Roman"/>
-          <w:b/>
-          <w:bCs/>
           <w:i/>
           <w:iCs/>
           <w:sz w:val="36"/>
           <w:szCs w:val="36"/>
         </w:rPr>
-        <w:t>Xây dựng phần mềm bán hàng trực tuyến trên điện thoại , sử dụng Kotlin và MySQL</w:t>
+      </w:pPr>
+      <w:proofErr w:type="spellStart"/>
+      <w:r>
+        <w:rPr>
+          <w:rFonts w:ascii="Times New Roman" w:hAnsi="Times New Roman" w:cs="Times New Roman"/>
+          <w:b/>
+          <w:bCs/>
+          <w:sz w:val="36"/>
+          <w:szCs w:val="36"/>
+        </w:rPr>
+        <w:t>Đề</w:t>
+      </w:r>
+      <w:proofErr w:type="spellEnd"/>
+      <w:r>
+        <w:rPr>
+          <w:rFonts w:ascii="Times New Roman" w:hAnsi="Times New Roman" w:cs="Times New Roman"/>
+          <w:b/>
+          <w:bCs/>
+          <w:sz w:val="36"/>
+          <w:szCs w:val="36"/>
+        </w:rPr>
+        <w:t xml:space="preserve"> </w:t>
+      </w:r>
+      <w:proofErr w:type="spellStart"/>
+      <w:r>
+        <w:rPr>
+          <w:rFonts w:ascii="Times New Roman" w:hAnsi="Times New Roman" w:cs="Times New Roman"/>
+          <w:b/>
+          <w:bCs/>
+          <w:sz w:val="36"/>
+          <w:szCs w:val="36"/>
+        </w:rPr>
+        <w:t>tài</w:t>
+      </w:r>
+      <w:proofErr w:type="spellEnd"/>
+      <w:r>
+        <w:rPr>
+          <w:rFonts w:ascii="Times New Roman" w:hAnsi="Times New Roman" w:cs="Times New Roman"/>
+          <w:b/>
+          <w:bCs/>
+          <w:sz w:val="36"/>
+          <w:szCs w:val="36"/>
+        </w:rPr>
+        <w:t xml:space="preserve"> :</w:t>
+      </w:r>
+      <w:r>
+        <w:rPr>
+          <w:rFonts w:ascii="Times New Roman" w:hAnsi="Times New Roman" w:cs="Times New Roman"/>
+          <w:b/>
+          <w:bCs/>
+          <w:sz w:val="36"/>
+          <w:szCs w:val="36"/>
+        </w:rPr>
+        <w:t xml:space="preserve"> </w:t>
+      </w:r>
+      <w:proofErr w:type="spellStart"/>
+      <w:r>
+        <w:rPr>
+          <w:rFonts w:ascii="Times New Roman" w:hAnsi="Times New Roman" w:cs="Times New Roman"/>
+          <w:b/>
+          <w:bCs/>
+          <w:i/>
+          <w:iCs/>
+          <w:sz w:val="36"/>
+          <w:szCs w:val="36"/>
+        </w:rPr>
+        <w:t>Xây</w:t>
+      </w:r>
+      <w:proofErr w:type="spellEnd"/>
+      <w:r>
+        <w:rPr>
+          <w:rFonts w:ascii="Times New Roman" w:hAnsi="Times New Roman" w:cs="Times New Roman"/>
+          <w:b/>
+          <w:bCs/>
+          <w:i/>
+          <w:iCs/>
+          <w:sz w:val="36"/>
+          <w:szCs w:val="36"/>
+        </w:rPr>
+        <w:t xml:space="preserve"> </w:t>
+      </w:r>
+      <w:proofErr w:type="spellStart"/>
+      <w:r>
+        <w:rPr>
+          <w:rFonts w:ascii="Times New Roman" w:hAnsi="Times New Roman" w:cs="Times New Roman"/>
+          <w:b/>
+          <w:bCs/>
+          <w:i/>
+          <w:iCs/>
+          <w:sz w:val="36"/>
+          <w:szCs w:val="36"/>
+        </w:rPr>
+        <w:t>dựng</w:t>
+      </w:r>
+      <w:proofErr w:type="spellEnd"/>
+      <w:r>
+        <w:rPr>
+          <w:rFonts w:ascii="Times New Roman" w:hAnsi="Times New Roman" w:cs="Times New Roman"/>
+          <w:b/>
+          <w:bCs/>
+          <w:i/>
+          <w:iCs/>
+          <w:sz w:val="36"/>
+          <w:szCs w:val="36"/>
+        </w:rPr>
+        <w:t xml:space="preserve"> </w:t>
+      </w:r>
+      <w:proofErr w:type="spellStart"/>
+      <w:r>
+        <w:rPr>
+          <w:rFonts w:ascii="Times New Roman" w:hAnsi="Times New Roman" w:cs="Times New Roman"/>
+          <w:b/>
+          <w:bCs/>
+          <w:i/>
+          <w:iCs/>
+          <w:sz w:val="36"/>
+          <w:szCs w:val="36"/>
+        </w:rPr>
+        <w:t>phần</w:t>
+      </w:r>
+      <w:proofErr w:type="spellEnd"/>
+      <w:r>
+        <w:rPr>
+          <w:rFonts w:ascii="Times New Roman" w:hAnsi="Times New Roman" w:cs="Times New Roman"/>
+          <w:b/>
+          <w:bCs/>
+          <w:i/>
+          <w:iCs/>
+          <w:sz w:val="36"/>
+          <w:szCs w:val="36"/>
+        </w:rPr>
+        <w:t xml:space="preserve"> </w:t>
+      </w:r>
+      <w:proofErr w:type="spellStart"/>
+      <w:r>
+        <w:rPr>
+          <w:rFonts w:ascii="Times New Roman" w:hAnsi="Times New Roman" w:cs="Times New Roman"/>
+          <w:b/>
+          <w:bCs/>
+          <w:i/>
+          <w:iCs/>
+          <w:sz w:val="36"/>
+          <w:szCs w:val="36"/>
+        </w:rPr>
+        <w:t>mềm</w:t>
+      </w:r>
+      <w:proofErr w:type="spellEnd"/>
+      <w:r>
+        <w:rPr>
+          <w:rFonts w:ascii="Times New Roman" w:hAnsi="Times New Roman" w:cs="Times New Roman"/>
+          <w:b/>
+          <w:bCs/>
+          <w:i/>
+          <w:iCs/>
+          <w:sz w:val="36"/>
+          <w:szCs w:val="36"/>
+        </w:rPr>
+        <w:t xml:space="preserve"> </w:t>
+      </w:r>
+      <w:proofErr w:type="spellStart"/>
+      <w:r>
+        <w:rPr>
+          <w:rFonts w:ascii="Times New Roman" w:hAnsi="Times New Roman" w:cs="Times New Roman"/>
+          <w:b/>
+          <w:bCs/>
+          <w:i/>
+          <w:iCs/>
+          <w:sz w:val="36"/>
+          <w:szCs w:val="36"/>
+        </w:rPr>
+        <w:t>bán</w:t>
+      </w:r>
+      <w:proofErr w:type="spellEnd"/>
+      <w:r>
+        <w:rPr>
+          <w:rFonts w:ascii="Times New Roman" w:hAnsi="Times New Roman" w:cs="Times New Roman"/>
+          <w:b/>
+          <w:bCs/>
+          <w:i/>
+          <w:iCs/>
+          <w:sz w:val="36"/>
+          <w:szCs w:val="36"/>
+        </w:rPr>
+        <w:t xml:space="preserve"> </w:t>
+      </w:r>
+      <w:proofErr w:type="spellStart"/>
+      <w:r>
+        <w:rPr>
+          <w:rFonts w:ascii="Times New Roman" w:hAnsi="Times New Roman" w:cs="Times New Roman"/>
+          <w:b/>
+          <w:bCs/>
+          <w:i/>
+          <w:iCs/>
+          <w:sz w:val="36"/>
+          <w:szCs w:val="36"/>
+        </w:rPr>
+        <w:t>hàng</w:t>
+      </w:r>
+      <w:proofErr w:type="spellEnd"/>
+      <w:r>
+        <w:rPr>
+          <w:rFonts w:ascii="Times New Roman" w:hAnsi="Times New Roman" w:cs="Times New Roman"/>
+          <w:b/>
+          <w:bCs/>
+          <w:i/>
+          <w:iCs/>
+          <w:sz w:val="36"/>
+          <w:szCs w:val="36"/>
+        </w:rPr>
+        <w:t xml:space="preserve"> </w:t>
+      </w:r>
+      <w:proofErr w:type="spellStart"/>
+      <w:r>
+        <w:rPr>
+          <w:rFonts w:ascii="Times New Roman" w:hAnsi="Times New Roman" w:cs="Times New Roman"/>
+          <w:b/>
+          <w:bCs/>
+          <w:i/>
+          <w:iCs/>
+          <w:sz w:val="36"/>
+          <w:szCs w:val="36"/>
+        </w:rPr>
+        <w:t>trực</w:t>
+      </w:r>
+      <w:proofErr w:type="spellEnd"/>
+      <w:r>
+        <w:rPr>
+          <w:rFonts w:ascii="Times New Roman" w:hAnsi="Times New Roman" w:cs="Times New Roman"/>
+          <w:b/>
+          <w:bCs/>
+          <w:i/>
+          <w:iCs/>
+          <w:sz w:val="36"/>
+          <w:szCs w:val="36"/>
+        </w:rPr>
+        <w:t xml:space="preserve"> </w:t>
+      </w:r>
+      <w:proofErr w:type="spellStart"/>
+      <w:r>
+        <w:rPr>
+          <w:rFonts w:ascii="Times New Roman" w:hAnsi="Times New Roman" w:cs="Times New Roman"/>
+          <w:b/>
+          <w:bCs/>
+          <w:i/>
+          <w:iCs/>
+          <w:sz w:val="36"/>
+          <w:szCs w:val="36"/>
+        </w:rPr>
+        <w:t>tuyến</w:t>
+      </w:r>
+      <w:proofErr w:type="spellEnd"/>
+      <w:r>
+        <w:rPr>
+          <w:rFonts w:ascii="Times New Roman" w:hAnsi="Times New Roman" w:cs="Times New Roman"/>
+          <w:b/>
+          <w:bCs/>
+          <w:i/>
+          <w:iCs/>
+          <w:sz w:val="36"/>
+          <w:szCs w:val="36"/>
+        </w:rPr>
+        <w:t xml:space="preserve"> </w:t>
+      </w:r>
+      <w:proofErr w:type="spellStart"/>
+      <w:r>
+        <w:rPr>
+          <w:rFonts w:ascii="Times New Roman" w:hAnsi="Times New Roman" w:cs="Times New Roman"/>
+          <w:b/>
+          <w:bCs/>
+          <w:i/>
+          <w:iCs/>
+          <w:sz w:val="36"/>
+          <w:szCs w:val="36"/>
+        </w:rPr>
+        <w:t>trên</w:t>
+      </w:r>
+      <w:proofErr w:type="spellEnd"/>
+      <w:r>
+        <w:rPr>
+          <w:rFonts w:ascii="Times New Roman" w:hAnsi="Times New Roman" w:cs="Times New Roman"/>
+          <w:b/>
+          <w:bCs/>
+          <w:i/>
+          <w:iCs/>
+          <w:sz w:val="36"/>
+          <w:szCs w:val="36"/>
+        </w:rPr>
+        <w:t xml:space="preserve"> </w:t>
+      </w:r>
+      <w:proofErr w:type="spellStart"/>
+      <w:r>
+        <w:rPr>
+          <w:rFonts w:ascii="Times New Roman" w:hAnsi="Times New Roman" w:cs="Times New Roman"/>
+          <w:b/>
+          <w:bCs/>
+          <w:i/>
+          <w:iCs/>
+          <w:sz w:val="36"/>
+          <w:szCs w:val="36"/>
+        </w:rPr>
+        <w:t>điện</w:t>
+      </w:r>
+      <w:proofErr w:type="spellEnd"/>
+      <w:r>
+        <w:rPr>
+          <w:rFonts w:ascii="Times New Roman" w:hAnsi="Times New Roman" w:cs="Times New Roman"/>
+          <w:b/>
+          <w:bCs/>
+          <w:i/>
+          <w:iCs/>
+          <w:sz w:val="36"/>
+          <w:szCs w:val="36"/>
+        </w:rPr>
+        <w:t xml:space="preserve"> </w:t>
+      </w:r>
+      <w:proofErr w:type="spellStart"/>
+      <w:r>
+        <w:rPr>
+          <w:rFonts w:ascii="Times New Roman" w:hAnsi="Times New Roman" w:cs="Times New Roman"/>
+          <w:b/>
+          <w:bCs/>
+          <w:i/>
+          <w:iCs/>
+          <w:sz w:val="36"/>
+          <w:szCs w:val="36"/>
+        </w:rPr>
+        <w:t>thoại</w:t>
+      </w:r>
+      <w:proofErr w:type="spellEnd"/>
+      <w:r>
+        <w:rPr>
+          <w:rFonts w:ascii="Times New Roman" w:hAnsi="Times New Roman" w:cs="Times New Roman"/>
+          <w:b/>
+          <w:bCs/>
+          <w:i/>
+          <w:iCs/>
+          <w:sz w:val="36"/>
+          <w:szCs w:val="36"/>
+        </w:rPr>
+        <w:t xml:space="preserve"> , </w:t>
+      </w:r>
+      <w:proofErr w:type="spellStart"/>
+      <w:r>
+        <w:rPr>
+          <w:rFonts w:ascii="Times New Roman" w:hAnsi="Times New Roman" w:cs="Times New Roman"/>
+          <w:b/>
+          <w:bCs/>
+          <w:i/>
+          <w:iCs/>
+          <w:sz w:val="36"/>
+          <w:szCs w:val="36"/>
+        </w:rPr>
+        <w:t>sử</w:t>
+      </w:r>
+      <w:proofErr w:type="spellEnd"/>
+      <w:r>
+        <w:rPr>
+          <w:rFonts w:ascii="Times New Roman" w:hAnsi="Times New Roman" w:cs="Times New Roman"/>
+          <w:b/>
+          <w:bCs/>
+          <w:i/>
+          <w:iCs/>
+          <w:sz w:val="36"/>
+          <w:szCs w:val="36"/>
+        </w:rPr>
+        <w:t xml:space="preserve"> </w:t>
+      </w:r>
+      <w:proofErr w:type="spellStart"/>
+      <w:r>
+        <w:rPr>
+          <w:rFonts w:ascii="Times New Roman" w:hAnsi="Times New Roman" w:cs="Times New Roman"/>
+          <w:b/>
+          <w:bCs/>
+          <w:i/>
+          <w:iCs/>
+          <w:sz w:val="36"/>
+          <w:szCs w:val="36"/>
+        </w:rPr>
+        <w:t>dụng</w:t>
+      </w:r>
+      <w:proofErr w:type="spellEnd"/>
+      <w:r>
+        <w:rPr>
+          <w:rFonts w:ascii="Times New Roman" w:hAnsi="Times New Roman" w:cs="Times New Roman"/>
+          <w:b/>
+          <w:bCs/>
+          <w:i/>
+          <w:iCs/>
+          <w:sz w:val="36"/>
+          <w:szCs w:val="36"/>
+        </w:rPr>
+        <w:t xml:space="preserve"> Kotlin </w:t>
+      </w:r>
+      <w:proofErr w:type="spellStart"/>
+      <w:r>
+        <w:rPr>
+          <w:rFonts w:ascii="Times New Roman" w:hAnsi="Times New Roman" w:cs="Times New Roman"/>
+          <w:b/>
+          <w:bCs/>
+          <w:i/>
+          <w:iCs/>
+          <w:sz w:val="36"/>
+          <w:szCs w:val="36"/>
+        </w:rPr>
+        <w:t>và</w:t>
+      </w:r>
+      <w:proofErr w:type="spellEnd"/>
+      <w:r>
+        <w:rPr>
+          <w:rFonts w:ascii="Times New Roman" w:hAnsi="Times New Roman" w:cs="Times New Roman"/>
+          <w:b/>
+          <w:bCs/>
+          <w:i/>
+          <w:iCs/>
+          <w:sz w:val="36"/>
+          <w:szCs w:val="36"/>
+        </w:rPr>
+        <w:t xml:space="preserve"> MySQL</w:t>
+      </w:r>
+    </w:p>
+    <w:p>
+      <w:pPr>
+        <w:ind w:left="1440" w:firstLine="720"/>
+        <w:rPr>
+          <w:rFonts w:ascii="Times New Roman" w:hAnsi="Times New Roman" w:cs="Times New Roman"/>
+          <w:b/>
+          <w:bCs/>
+          <w:sz w:val="44"/>
+          <w:szCs w:val="44"/>
+          <w:u w:val="single"/>
+        </w:rPr>
+      </w:pPr>
+      <w:proofErr w:type="spellStart"/>
+      <w:r>
+        <w:rPr>
+          <w:rFonts w:ascii="Times New Roman" w:hAnsi="Times New Roman" w:cs="Times New Roman"/>
+          <w:b/>
+          <w:bCs/>
+          <w:i/>
+          <w:iCs/>
+          <w:sz w:val="44"/>
+          <w:szCs w:val="44"/>
+          <w:u w:val="single"/>
+        </w:rPr>
+        <w:t>Báo</w:t>
+      </w:r>
+      <w:proofErr w:type="spellEnd"/>
+      <w:r>
+        <w:rPr>
+          <w:rFonts w:ascii="Times New Roman" w:hAnsi="Times New Roman" w:cs="Times New Roman"/>
+          <w:b/>
+          <w:bCs/>
+          <w:i/>
+          <w:iCs/>
+          <w:sz w:val="44"/>
+          <w:szCs w:val="44"/>
+          <w:u w:val="single"/>
+        </w:rPr>
+        <w:t xml:space="preserve"> </w:t>
+      </w:r>
+      <w:proofErr w:type="spellStart"/>
+      <w:r>
+        <w:rPr>
+          <w:rFonts w:ascii="Times New Roman" w:hAnsi="Times New Roman" w:cs="Times New Roman"/>
+          <w:b/>
+          <w:bCs/>
+          <w:i/>
+          <w:iCs/>
+          <w:sz w:val="44"/>
+          <w:szCs w:val="44"/>
+          <w:u w:val="single"/>
+        </w:rPr>
+        <w:t>cáo</w:t>
+      </w:r>
+      <w:proofErr w:type="spellEnd"/>
+      <w:r>
+        <w:rPr>
+          <w:rFonts w:ascii="Times New Roman" w:hAnsi="Times New Roman" w:cs="Times New Roman"/>
+          <w:b/>
+          <w:bCs/>
+          <w:i/>
+          <w:iCs/>
+          <w:sz w:val="44"/>
+          <w:szCs w:val="44"/>
+          <w:u w:val="single"/>
+        </w:rPr>
+        <w:t xml:space="preserve"> </w:t>
+      </w:r>
+      <w:r>
+        <w:rPr>
+          <w:rFonts w:ascii="Times New Roman" w:hAnsi="Times New Roman" w:cs="Times New Roman"/>
+          <w:b/>
+          <w:bCs/>
+          <w:sz w:val="44"/>
+          <w:szCs w:val="44"/>
+          <w:u w:val="single"/>
+        </w:rPr>
+        <w:t>(6/3/2023-9/4/2023)</w:t>
       </w:r>
     </w:p>
     <w:p>
@@ -134,13 +834,185 @@
           <w:szCs w:val="36"/>
         </w:rPr>
       </w:pPr>
-      <w:r>
-        <w:rPr>
-          <w:rFonts w:ascii="Times New Roman" w:hAnsi="Times New Roman" w:cs="Times New Roman"/>
-          <w:sz w:val="36"/>
-          <w:szCs w:val="36"/>
-        </w:rPr>
-        <w:t>Báo cáo những gì làm được và đã up lên github :</w:t>
+      <w:proofErr w:type="spellStart"/>
+      <w:r>
+        <w:rPr>
+          <w:rFonts w:ascii="Times New Roman" w:hAnsi="Times New Roman" w:cs="Times New Roman"/>
+          <w:sz w:val="36"/>
+          <w:szCs w:val="36"/>
+        </w:rPr>
+        <w:t>Báo</w:t>
+      </w:r>
+      <w:proofErr w:type="spellEnd"/>
+      <w:r>
+        <w:rPr>
+          <w:rFonts w:ascii="Times New Roman" w:hAnsi="Times New Roman" w:cs="Times New Roman"/>
+          <w:sz w:val="36"/>
+          <w:szCs w:val="36"/>
+        </w:rPr>
+        <w:t xml:space="preserve"> </w:t>
+      </w:r>
+      <w:proofErr w:type="spellStart"/>
+      <w:r>
+        <w:rPr>
+          <w:rFonts w:ascii="Times New Roman" w:hAnsi="Times New Roman" w:cs="Times New Roman"/>
+          <w:sz w:val="36"/>
+          <w:szCs w:val="36"/>
+        </w:rPr>
+        <w:t>cáo</w:t>
+      </w:r>
+      <w:proofErr w:type="spellEnd"/>
+      <w:r>
+        <w:rPr>
+          <w:rFonts w:ascii="Times New Roman" w:hAnsi="Times New Roman" w:cs="Times New Roman"/>
+          <w:sz w:val="36"/>
+          <w:szCs w:val="36"/>
+        </w:rPr>
+        <w:t xml:space="preserve"> </w:t>
+      </w:r>
+      <w:proofErr w:type="spellStart"/>
+      <w:r>
+        <w:rPr>
+          <w:rFonts w:ascii="Times New Roman" w:hAnsi="Times New Roman" w:cs="Times New Roman"/>
+          <w:sz w:val="36"/>
+          <w:szCs w:val="36"/>
+        </w:rPr>
+        <w:t>những</w:t>
+      </w:r>
+      <w:proofErr w:type="spellEnd"/>
+      <w:r>
+        <w:rPr>
+          <w:rFonts w:ascii="Times New Roman" w:hAnsi="Times New Roman" w:cs="Times New Roman"/>
+          <w:sz w:val="36"/>
+          <w:szCs w:val="36"/>
+        </w:rPr>
+        <w:t xml:space="preserve"> </w:t>
+      </w:r>
+      <w:proofErr w:type="spellStart"/>
+      <w:r>
+        <w:rPr>
+          <w:rFonts w:ascii="Times New Roman" w:hAnsi="Times New Roman" w:cs="Times New Roman"/>
+          <w:sz w:val="36"/>
+          <w:szCs w:val="36"/>
+        </w:rPr>
+        <w:t>gì</w:t>
+      </w:r>
+      <w:proofErr w:type="spellEnd"/>
+      <w:r>
+        <w:rPr>
+          <w:rFonts w:ascii="Times New Roman" w:hAnsi="Times New Roman" w:cs="Times New Roman"/>
+          <w:sz w:val="36"/>
+          <w:szCs w:val="36"/>
+        </w:rPr>
+        <w:t xml:space="preserve"> </w:t>
+      </w:r>
+      <w:proofErr w:type="spellStart"/>
+      <w:r>
+        <w:rPr>
+          <w:rFonts w:ascii="Times New Roman" w:hAnsi="Times New Roman" w:cs="Times New Roman"/>
+          <w:sz w:val="36"/>
+          <w:szCs w:val="36"/>
+        </w:rPr>
+        <w:t>làm</w:t>
+      </w:r>
+      <w:proofErr w:type="spellEnd"/>
+      <w:r>
+        <w:rPr>
+          <w:rFonts w:ascii="Times New Roman" w:hAnsi="Times New Roman" w:cs="Times New Roman"/>
+          <w:sz w:val="36"/>
+          <w:szCs w:val="36"/>
+        </w:rPr>
+        <w:t xml:space="preserve"> </w:t>
+      </w:r>
+      <w:proofErr w:type="spellStart"/>
+      <w:r>
+        <w:rPr>
+          <w:rFonts w:ascii="Times New Roman" w:hAnsi="Times New Roman" w:cs="Times New Roman"/>
+          <w:sz w:val="36"/>
+          <w:szCs w:val="36"/>
+        </w:rPr>
+        <w:t>được</w:t>
+      </w:r>
+      <w:proofErr w:type="spellEnd"/>
+      <w:r>
+        <w:rPr>
+          <w:rFonts w:ascii="Times New Roman" w:hAnsi="Times New Roman" w:cs="Times New Roman"/>
+          <w:sz w:val="36"/>
+          <w:szCs w:val="36"/>
+        </w:rPr>
+        <w:t xml:space="preserve"> </w:t>
+      </w:r>
+      <w:proofErr w:type="spellStart"/>
+      <w:r>
+        <w:rPr>
+          <w:rFonts w:ascii="Times New Roman" w:hAnsi="Times New Roman" w:cs="Times New Roman"/>
+          <w:sz w:val="36"/>
+          <w:szCs w:val="36"/>
+        </w:rPr>
+        <w:t>và</w:t>
+      </w:r>
+      <w:proofErr w:type="spellEnd"/>
+      <w:r>
+        <w:rPr>
+          <w:rFonts w:ascii="Times New Roman" w:hAnsi="Times New Roman" w:cs="Times New Roman"/>
+          <w:sz w:val="36"/>
+          <w:szCs w:val="36"/>
+        </w:rPr>
+        <w:t xml:space="preserve"> </w:t>
+      </w:r>
+      <w:proofErr w:type="spellStart"/>
+      <w:r>
+        <w:rPr>
+          <w:rFonts w:ascii="Times New Roman" w:hAnsi="Times New Roman" w:cs="Times New Roman"/>
+          <w:sz w:val="36"/>
+          <w:szCs w:val="36"/>
+        </w:rPr>
+        <w:t>đã</w:t>
+      </w:r>
+      <w:proofErr w:type="spellEnd"/>
+      <w:r>
+        <w:rPr>
+          <w:rFonts w:ascii="Times New Roman" w:hAnsi="Times New Roman" w:cs="Times New Roman"/>
+          <w:sz w:val="36"/>
+          <w:szCs w:val="36"/>
+        </w:rPr>
+        <w:t xml:space="preserve"> up </w:t>
+      </w:r>
+      <w:proofErr w:type="spellStart"/>
+      <w:r>
+        <w:rPr>
+          <w:rFonts w:ascii="Times New Roman" w:hAnsi="Times New Roman" w:cs="Times New Roman"/>
+          <w:sz w:val="36"/>
+          <w:szCs w:val="36"/>
+        </w:rPr>
+        <w:t>lên</w:t>
+      </w:r>
+      <w:proofErr w:type="spellEnd"/>
+      <w:r>
+        <w:rPr>
+          <w:rFonts w:ascii="Times New Roman" w:hAnsi="Times New Roman" w:cs="Times New Roman"/>
+          <w:sz w:val="36"/>
+          <w:szCs w:val="36"/>
+        </w:rPr>
+        <w:t xml:space="preserve"> </w:t>
+      </w:r>
+      <w:proofErr w:type="spellStart"/>
+      <w:r>
+        <w:rPr>
+          <w:rFonts w:ascii="Times New Roman" w:hAnsi="Times New Roman" w:cs="Times New Roman"/>
+          <w:sz w:val="36"/>
+          <w:szCs w:val="36"/>
+        </w:rPr>
+        <w:t>github</w:t>
+      </w:r>
+      <w:proofErr w:type="spellEnd"/>
+      <w:r>
+        <w:rPr>
+          <w:rFonts w:ascii="Times New Roman" w:hAnsi="Times New Roman" w:cs="Times New Roman"/>
+          <w:sz w:val="36"/>
+          <w:szCs w:val="36"/>
+        </w:rPr>
+        <w:t xml:space="preserve"> :</w:t>
       </w:r>
     </w:p>
     <w:p>
@@ -156,14 +1028,52 @@
           <w:szCs w:val="36"/>
         </w:rPr>
       </w:pPr>
-      <w:r>
-        <w:rPr>
-          <w:rFonts w:ascii="Times New Roman" w:hAnsi="Times New Roman" w:cs="Times New Roman"/>
-          <w:sz w:val="36"/>
-          <w:szCs w:val="36"/>
-        </w:rPr>
-        <w:t>Dựng database trên PHPMyAdmin</w:t>
-      </w:r>
+      <w:proofErr w:type="spellStart"/>
+      <w:r>
+        <w:rPr>
+          <w:rFonts w:ascii="Times New Roman" w:hAnsi="Times New Roman" w:cs="Times New Roman"/>
+          <w:sz w:val="36"/>
+          <w:szCs w:val="36"/>
+        </w:rPr>
+        <w:t>Dựng</w:t>
+      </w:r>
+      <w:proofErr w:type="spellEnd"/>
+      <w:r>
+        <w:rPr>
+          <w:rFonts w:ascii="Times New Roman" w:hAnsi="Times New Roman" w:cs="Times New Roman"/>
+          <w:sz w:val="36"/>
+          <w:szCs w:val="36"/>
+        </w:rPr>
+        <w:t xml:space="preserve"> database </w:t>
+      </w:r>
+      <w:proofErr w:type="spellStart"/>
+      <w:r>
+        <w:rPr>
+          <w:rFonts w:ascii="Times New Roman" w:hAnsi="Times New Roman" w:cs="Times New Roman"/>
+          <w:sz w:val="36"/>
+          <w:szCs w:val="36"/>
+        </w:rPr>
+        <w:t>trên</w:t>
+      </w:r>
+      <w:proofErr w:type="spellEnd"/>
+      <w:r>
+        <w:rPr>
+          <w:rFonts w:ascii="Times New Roman" w:hAnsi="Times New Roman" w:cs="Times New Roman"/>
+          <w:sz w:val="36"/>
+          <w:szCs w:val="36"/>
+        </w:rPr>
+        <w:t xml:space="preserve"> </w:t>
+      </w:r>
+      <w:proofErr w:type="spellStart"/>
+      <w:r>
+        <w:rPr>
+          <w:rFonts w:ascii="Times New Roman" w:hAnsi="Times New Roman" w:cs="Times New Roman"/>
+          <w:sz w:val="36"/>
+          <w:szCs w:val="36"/>
+        </w:rPr>
+        <w:t>PHPMyAdmin</w:t>
+      </w:r>
+      <w:proofErr w:type="spellEnd"/>
     </w:p>
     <w:p>
       <w:pPr>
@@ -184,7 +1094,79 @@
           <w:sz w:val="36"/>
           <w:szCs w:val="36"/>
         </w:rPr>
-        <w:t>Design các màn hình của app</w:t>
+        <w:t xml:space="preserve">Design </w:t>
+      </w:r>
+      <w:proofErr w:type="spellStart"/>
+      <w:r>
+        <w:rPr>
+          <w:rFonts w:ascii="Times New Roman" w:hAnsi="Times New Roman" w:cs="Times New Roman"/>
+          <w:sz w:val="36"/>
+          <w:szCs w:val="36"/>
+        </w:rPr>
+        <w:t>các</w:t>
+      </w:r>
+      <w:proofErr w:type="spellEnd"/>
+      <w:r>
+        <w:rPr>
+          <w:rFonts w:ascii="Times New Roman" w:hAnsi="Times New Roman" w:cs="Times New Roman"/>
+          <w:sz w:val="36"/>
+          <w:szCs w:val="36"/>
+        </w:rPr>
+        <w:t xml:space="preserve"> </w:t>
+      </w:r>
+      <w:proofErr w:type="spellStart"/>
+      <w:r>
+        <w:rPr>
+          <w:rFonts w:ascii="Times New Roman" w:hAnsi="Times New Roman" w:cs="Times New Roman"/>
+          <w:sz w:val="36"/>
+          <w:szCs w:val="36"/>
+        </w:rPr>
+        <w:t>màn</w:t>
+      </w:r>
+      <w:proofErr w:type="spellEnd"/>
+      <w:r>
+        <w:rPr>
+          <w:rFonts w:ascii="Times New Roman" w:hAnsi="Times New Roman" w:cs="Times New Roman"/>
+          <w:sz w:val="36"/>
+          <w:szCs w:val="36"/>
+        </w:rPr>
+        <w:t xml:space="preserve"> </w:t>
+      </w:r>
+      <w:proofErr w:type="spellStart"/>
+      <w:r>
+        <w:rPr>
+          <w:rFonts w:ascii="Times New Roman" w:hAnsi="Times New Roman" w:cs="Times New Roman"/>
+          <w:sz w:val="36"/>
+          <w:szCs w:val="36"/>
+        </w:rPr>
+        <w:t>hình</w:t>
+      </w:r>
+      <w:proofErr w:type="spellEnd"/>
+      <w:r>
+        <w:rPr>
+          <w:rFonts w:ascii="Times New Roman" w:hAnsi="Times New Roman" w:cs="Times New Roman"/>
+          <w:sz w:val="36"/>
+          <w:szCs w:val="36"/>
+        </w:rPr>
+        <w:t xml:space="preserve"> </w:t>
+      </w:r>
+      <w:proofErr w:type="spellStart"/>
+      <w:r>
+        <w:rPr>
+          <w:rFonts w:ascii="Times New Roman" w:hAnsi="Times New Roman" w:cs="Times New Roman"/>
+          <w:sz w:val="36"/>
+          <w:szCs w:val="36"/>
+        </w:rPr>
+        <w:t>của</w:t>
+      </w:r>
+      <w:proofErr w:type="spellEnd"/>
+      <w:r>
+        <w:rPr>
+          <w:rFonts w:ascii="Times New Roman" w:hAnsi="Times New Roman" w:cs="Times New Roman"/>
+          <w:sz w:val="36"/>
+          <w:szCs w:val="36"/>
+        </w:rPr>
+        <w:t xml:space="preserve"> app</w:t>
       </w:r>
     </w:p>
     <w:p>
@@ -200,14 +1182,196 @@
           <w:szCs w:val="36"/>
         </w:rPr>
       </w:pPr>
-      <w:r>
-        <w:rPr>
-          <w:rFonts w:ascii="Times New Roman" w:hAnsi="Times New Roman" w:cs="Times New Roman"/>
-          <w:sz w:val="36"/>
-          <w:szCs w:val="36"/>
-        </w:rPr>
-        <w:t>Dùng PHP để call dữ liệu server về và hiển thị lên màn hình</w:t>
-      </w:r>
+      <w:proofErr w:type="spellStart"/>
+      <w:r>
+        <w:rPr>
+          <w:rFonts w:ascii="Times New Roman" w:hAnsi="Times New Roman" w:cs="Times New Roman"/>
+          <w:sz w:val="36"/>
+          <w:szCs w:val="36"/>
+        </w:rPr>
+        <w:t>Dùng</w:t>
+      </w:r>
+      <w:proofErr w:type="spellEnd"/>
+      <w:r>
+        <w:rPr>
+          <w:rFonts w:ascii="Times New Roman" w:hAnsi="Times New Roman" w:cs="Times New Roman"/>
+          <w:sz w:val="36"/>
+          <w:szCs w:val="36"/>
+        </w:rPr>
+        <w:t xml:space="preserve"> PHP </w:t>
+      </w:r>
+      <w:proofErr w:type="spellStart"/>
+      <w:r>
+        <w:rPr>
+          <w:rFonts w:ascii="Times New Roman" w:hAnsi="Times New Roman" w:cs="Times New Roman"/>
+          <w:sz w:val="36"/>
+          <w:szCs w:val="36"/>
+        </w:rPr>
+        <w:t>để</w:t>
+      </w:r>
+      <w:proofErr w:type="spellEnd"/>
+      <w:r>
+        <w:rPr>
+          <w:rFonts w:ascii="Times New Roman" w:hAnsi="Times New Roman" w:cs="Times New Roman"/>
+          <w:sz w:val="36"/>
+          <w:szCs w:val="36"/>
+        </w:rPr>
+        <w:t xml:space="preserve"> call </w:t>
+      </w:r>
+      <w:proofErr w:type="spellStart"/>
+      <w:r>
+        <w:rPr>
+          <w:rFonts w:ascii="Times New Roman" w:hAnsi="Times New Roman" w:cs="Times New Roman"/>
+          <w:sz w:val="36"/>
+          <w:szCs w:val="36"/>
+        </w:rPr>
+        <w:t>dữ</w:t>
+      </w:r>
+      <w:proofErr w:type="spellEnd"/>
+      <w:r>
+        <w:rPr>
+          <w:rFonts w:ascii="Times New Roman" w:hAnsi="Times New Roman" w:cs="Times New Roman"/>
+          <w:sz w:val="36"/>
+          <w:szCs w:val="36"/>
+        </w:rPr>
+        <w:t xml:space="preserve"> </w:t>
+      </w:r>
+      <w:proofErr w:type="spellStart"/>
+      <w:r>
+        <w:rPr>
+          <w:rFonts w:ascii="Times New Roman" w:hAnsi="Times New Roman" w:cs="Times New Roman"/>
+          <w:sz w:val="36"/>
+          <w:szCs w:val="36"/>
+        </w:rPr>
+        <w:t>liệu</w:t>
+      </w:r>
+      <w:proofErr w:type="spellEnd"/>
+      <w:r>
+        <w:rPr>
+          <w:rFonts w:ascii="Times New Roman" w:hAnsi="Times New Roman" w:cs="Times New Roman"/>
+          <w:sz w:val="36"/>
+          <w:szCs w:val="36"/>
+        </w:rPr>
+        <w:t xml:space="preserve"> server </w:t>
+      </w:r>
+      <w:proofErr w:type="spellStart"/>
+      <w:r>
+        <w:rPr>
+          <w:rFonts w:ascii="Times New Roman" w:hAnsi="Times New Roman" w:cs="Times New Roman"/>
+          <w:sz w:val="36"/>
+          <w:szCs w:val="36"/>
+        </w:rPr>
+        <w:t>về</w:t>
+      </w:r>
+      <w:proofErr w:type="spellEnd"/>
+      <w:r>
+        <w:rPr>
+          <w:rFonts w:ascii="Times New Roman" w:hAnsi="Times New Roman" w:cs="Times New Roman"/>
+          <w:sz w:val="36"/>
+          <w:szCs w:val="36"/>
+        </w:rPr>
+        <w:t xml:space="preserve"> </w:t>
+      </w:r>
+      <w:proofErr w:type="spellStart"/>
+      <w:r>
+        <w:rPr>
+          <w:rFonts w:ascii="Times New Roman" w:hAnsi="Times New Roman" w:cs="Times New Roman"/>
+          <w:sz w:val="36"/>
+          <w:szCs w:val="36"/>
+        </w:rPr>
+        <w:t>và</w:t>
+      </w:r>
+      <w:proofErr w:type="spellEnd"/>
+      <w:r>
+        <w:rPr>
+          <w:rFonts w:ascii="Times New Roman" w:hAnsi="Times New Roman" w:cs="Times New Roman"/>
+          <w:sz w:val="36"/>
+          <w:szCs w:val="36"/>
+        </w:rPr>
+        <w:t xml:space="preserve"> </w:t>
+      </w:r>
+      <w:proofErr w:type="spellStart"/>
+      <w:r>
+        <w:rPr>
+          <w:rFonts w:ascii="Times New Roman" w:hAnsi="Times New Roman" w:cs="Times New Roman"/>
+          <w:sz w:val="36"/>
+          <w:szCs w:val="36"/>
+        </w:rPr>
+        <w:t>hiển</w:t>
+      </w:r>
+      <w:proofErr w:type="spellEnd"/>
+      <w:r>
+        <w:rPr>
+          <w:rFonts w:ascii="Times New Roman" w:hAnsi="Times New Roman" w:cs="Times New Roman"/>
+          <w:sz w:val="36"/>
+          <w:szCs w:val="36"/>
+        </w:rPr>
+        <w:t xml:space="preserve"> </w:t>
+      </w:r>
+      <w:proofErr w:type="spellStart"/>
+      <w:r>
+        <w:rPr>
+          <w:rFonts w:ascii="Times New Roman" w:hAnsi="Times New Roman" w:cs="Times New Roman"/>
+          <w:sz w:val="36"/>
+          <w:szCs w:val="36"/>
+        </w:rPr>
+        <w:t>thị</w:t>
+      </w:r>
+      <w:proofErr w:type="spellEnd"/>
+      <w:r>
+        <w:rPr>
+          <w:rFonts w:ascii="Times New Roman" w:hAnsi="Times New Roman" w:cs="Times New Roman"/>
+          <w:sz w:val="36"/>
+          <w:szCs w:val="36"/>
+        </w:rPr>
+        <w:t xml:space="preserve"> </w:t>
+      </w:r>
+      <w:proofErr w:type="spellStart"/>
+      <w:r>
+        <w:rPr>
+          <w:rFonts w:ascii="Times New Roman" w:hAnsi="Times New Roman" w:cs="Times New Roman"/>
+          <w:sz w:val="36"/>
+          <w:szCs w:val="36"/>
+        </w:rPr>
+        <w:t>lên</w:t>
+      </w:r>
+      <w:proofErr w:type="spellEnd"/>
+      <w:r>
+        <w:rPr>
+          <w:rFonts w:ascii="Times New Roman" w:hAnsi="Times New Roman" w:cs="Times New Roman"/>
+          <w:sz w:val="36"/>
+          <w:szCs w:val="36"/>
+        </w:rPr>
+        <w:t xml:space="preserve"> </w:t>
+      </w:r>
+      <w:proofErr w:type="spellStart"/>
+      <w:r>
+        <w:rPr>
+          <w:rFonts w:ascii="Times New Roman" w:hAnsi="Times New Roman" w:cs="Times New Roman"/>
+          <w:sz w:val="36"/>
+          <w:szCs w:val="36"/>
+        </w:rPr>
+        <w:t>màn</w:t>
+      </w:r>
+      <w:proofErr w:type="spellEnd"/>
+      <w:r>
+        <w:rPr>
+          <w:rFonts w:ascii="Times New Roman" w:hAnsi="Times New Roman" w:cs="Times New Roman"/>
+          <w:sz w:val="36"/>
+          <w:szCs w:val="36"/>
+        </w:rPr>
+        <w:t xml:space="preserve"> </w:t>
+      </w:r>
+      <w:proofErr w:type="spellStart"/>
+      <w:r>
+        <w:rPr>
+          <w:rFonts w:ascii="Times New Roman" w:hAnsi="Times New Roman" w:cs="Times New Roman"/>
+          <w:sz w:val="36"/>
+          <w:szCs w:val="36"/>
+        </w:rPr>
+        <w:t>hình</w:t>
+      </w:r>
+      <w:proofErr w:type="spellEnd"/>
     </w:p>
     <w:p>
       <w:pPr>
@@ -222,13 +1386,41 @@
           <w:szCs w:val="36"/>
         </w:rPr>
       </w:pPr>
-      <w:r>
-        <w:rPr>
-          <w:rFonts w:ascii="Times New Roman" w:hAnsi="Times New Roman" w:cs="Times New Roman"/>
-          <w:sz w:val="36"/>
-          <w:szCs w:val="36"/>
-        </w:rPr>
-        <w:t>Màn hình Login :</w:t>
+      <w:proofErr w:type="spellStart"/>
+      <w:r>
+        <w:rPr>
+          <w:rFonts w:ascii="Times New Roman" w:hAnsi="Times New Roman" w:cs="Times New Roman"/>
+          <w:sz w:val="36"/>
+          <w:szCs w:val="36"/>
+        </w:rPr>
+        <w:t>Màn</w:t>
+      </w:r>
+      <w:proofErr w:type="spellEnd"/>
+      <w:r>
+        <w:rPr>
+          <w:rFonts w:ascii="Times New Roman" w:hAnsi="Times New Roman" w:cs="Times New Roman"/>
+          <w:sz w:val="36"/>
+          <w:szCs w:val="36"/>
+        </w:rPr>
+        <w:t xml:space="preserve"> </w:t>
+      </w:r>
+      <w:proofErr w:type="spellStart"/>
+      <w:r>
+        <w:rPr>
+          <w:rFonts w:ascii="Times New Roman" w:hAnsi="Times New Roman" w:cs="Times New Roman"/>
+          <w:sz w:val="36"/>
+          <w:szCs w:val="36"/>
+        </w:rPr>
+        <w:t>hình</w:t>
+      </w:r>
+      <w:proofErr w:type="spellEnd"/>
+      <w:r>
+        <w:rPr>
+          <w:rFonts w:ascii="Times New Roman" w:hAnsi="Times New Roman" w:cs="Times New Roman"/>
+          <w:sz w:val="36"/>
+          <w:szCs w:val="36"/>
+        </w:rPr>
+        <w:t xml:space="preserve"> Login :</w:t>
       </w:r>
     </w:p>
     <w:p>
@@ -247,7 +1439,43 @@
           <w:sz w:val="36"/>
           <w:szCs w:val="36"/>
         </w:rPr>
-        <w:t xml:space="preserve">- Đăng ký </w:t>
+        <w:t xml:space="preserve">- </w:t>
+      </w:r>
+      <w:proofErr w:type="spellStart"/>
+      <w:r>
+        <w:rPr>
+          <w:rFonts w:ascii="Times New Roman" w:hAnsi="Times New Roman" w:cs="Times New Roman"/>
+          <w:sz w:val="36"/>
+          <w:szCs w:val="36"/>
+        </w:rPr>
+        <w:t>Đăng</w:t>
+      </w:r>
+      <w:proofErr w:type="spellEnd"/>
+      <w:r>
+        <w:rPr>
+          <w:rFonts w:ascii="Times New Roman" w:hAnsi="Times New Roman" w:cs="Times New Roman"/>
+          <w:sz w:val="36"/>
+          <w:szCs w:val="36"/>
+        </w:rPr>
+        <w:t xml:space="preserve"> </w:t>
+      </w:r>
+      <w:proofErr w:type="spellStart"/>
+      <w:r>
+        <w:rPr>
+          <w:rFonts w:ascii="Times New Roman" w:hAnsi="Times New Roman" w:cs="Times New Roman"/>
+          <w:sz w:val="36"/>
+          <w:szCs w:val="36"/>
+        </w:rPr>
+        <w:t>ký</w:t>
+      </w:r>
+      <w:proofErr w:type="spellEnd"/>
+      <w:r>
+        <w:rPr>
+          <w:rFonts w:ascii="Times New Roman" w:hAnsi="Times New Roman" w:cs="Times New Roman"/>
+          <w:sz w:val="36"/>
+          <w:szCs w:val="36"/>
+        </w:rPr>
+        <w:t xml:space="preserve"> </w:t>
       </w:r>
     </w:p>
     <w:p>
@@ -266,8 +1494,36 @@
           <w:sz w:val="36"/>
           <w:szCs w:val="36"/>
         </w:rPr>
-        <w:t>- Đăng nhập</w:t>
-      </w:r>
+        <w:t xml:space="preserve">- </w:t>
+      </w:r>
+      <w:proofErr w:type="spellStart"/>
+      <w:r>
+        <w:rPr>
+          <w:rFonts w:ascii="Times New Roman" w:hAnsi="Times New Roman" w:cs="Times New Roman"/>
+          <w:sz w:val="36"/>
+          <w:szCs w:val="36"/>
+        </w:rPr>
+        <w:t>Đăng</w:t>
+      </w:r>
+      <w:proofErr w:type="spellEnd"/>
+      <w:r>
+        <w:rPr>
+          <w:rFonts w:ascii="Times New Roman" w:hAnsi="Times New Roman" w:cs="Times New Roman"/>
+          <w:sz w:val="36"/>
+          <w:szCs w:val="36"/>
+        </w:rPr>
+        <w:t xml:space="preserve"> </w:t>
+      </w:r>
+      <w:proofErr w:type="spellStart"/>
+      <w:r>
+        <w:rPr>
+          <w:rFonts w:ascii="Times New Roman" w:hAnsi="Times New Roman" w:cs="Times New Roman"/>
+          <w:sz w:val="36"/>
+          <w:szCs w:val="36"/>
+        </w:rPr>
+        <w:t>nhập</w:t>
+      </w:r>
+      <w:proofErr w:type="spellEnd"/>
     </w:p>
     <w:p>
       <w:pPr>
@@ -285,8 +1541,162 @@
           <w:sz w:val="36"/>
           <w:szCs w:val="36"/>
         </w:rPr>
-        <w:t>- Quên mật khẩu , lưu tài khoản khi đăng nhập</w:t>
-      </w:r>
+        <w:t xml:space="preserve">- </w:t>
+      </w:r>
+      <w:proofErr w:type="spellStart"/>
+      <w:r>
+        <w:rPr>
+          <w:rFonts w:ascii="Times New Roman" w:hAnsi="Times New Roman" w:cs="Times New Roman"/>
+          <w:sz w:val="36"/>
+          <w:szCs w:val="36"/>
+        </w:rPr>
+        <w:t>Quên</w:t>
+      </w:r>
+      <w:proofErr w:type="spellEnd"/>
+      <w:r>
+        <w:rPr>
+          <w:rFonts w:ascii="Times New Roman" w:hAnsi="Times New Roman" w:cs="Times New Roman"/>
+          <w:sz w:val="36"/>
+          <w:szCs w:val="36"/>
+        </w:rPr>
+        <w:t xml:space="preserve"> </w:t>
+      </w:r>
+      <w:proofErr w:type="spellStart"/>
+      <w:r>
+        <w:rPr>
+          <w:rFonts w:ascii="Times New Roman" w:hAnsi="Times New Roman" w:cs="Times New Roman"/>
+          <w:sz w:val="36"/>
+          <w:szCs w:val="36"/>
+        </w:rPr>
+        <w:t>mật</w:t>
+      </w:r>
+      <w:proofErr w:type="spellEnd"/>
+      <w:r>
+        <w:rPr>
+          <w:rFonts w:ascii="Times New Roman" w:hAnsi="Times New Roman" w:cs="Times New Roman"/>
+          <w:sz w:val="36"/>
+          <w:szCs w:val="36"/>
+        </w:rPr>
+        <w:t xml:space="preserve"> </w:t>
+      </w:r>
+      <w:proofErr w:type="spellStart"/>
+      <w:r>
+        <w:rPr>
+          <w:rFonts w:ascii="Times New Roman" w:hAnsi="Times New Roman" w:cs="Times New Roman"/>
+          <w:sz w:val="36"/>
+          <w:szCs w:val="36"/>
+        </w:rPr>
+        <w:t>khẩu</w:t>
+      </w:r>
+      <w:proofErr w:type="spellEnd"/>
+      <w:r>
+        <w:rPr>
+          <w:rFonts w:ascii="Times New Roman" w:hAnsi="Times New Roman" w:cs="Times New Roman"/>
+          <w:sz w:val="36"/>
+          <w:szCs w:val="36"/>
+        </w:rPr>
+        <w:t xml:space="preserve"> , </w:t>
+      </w:r>
+      <w:proofErr w:type="spellStart"/>
+      <w:r>
+        <w:rPr>
+          <w:rFonts w:ascii="Times New Roman" w:hAnsi="Times New Roman" w:cs="Times New Roman"/>
+          <w:sz w:val="36"/>
+          <w:szCs w:val="36"/>
+        </w:rPr>
+        <w:t>lưu</w:t>
+      </w:r>
+      <w:proofErr w:type="spellEnd"/>
+      <w:r>
+        <w:rPr>
+          <w:rFonts w:ascii="Times New Roman" w:hAnsi="Times New Roman" w:cs="Times New Roman"/>
+          <w:sz w:val="36"/>
+          <w:szCs w:val="36"/>
+        </w:rPr>
+        <w:t xml:space="preserve"> </w:t>
+      </w:r>
+      <w:proofErr w:type="spellStart"/>
+      <w:r>
+        <w:rPr>
+          <w:rFonts w:ascii="Times New Roman" w:hAnsi="Times New Roman" w:cs="Times New Roman"/>
+          <w:sz w:val="36"/>
+          <w:szCs w:val="36"/>
+        </w:rPr>
+        <w:t>tài</w:t>
+      </w:r>
+      <w:proofErr w:type="spellEnd"/>
+      <w:r>
+        <w:rPr>
+          <w:rFonts w:ascii="Times New Roman" w:hAnsi="Times New Roman" w:cs="Times New Roman"/>
+          <w:sz w:val="36"/>
+          <w:szCs w:val="36"/>
+        </w:rPr>
+        <w:t xml:space="preserve"> </w:t>
+      </w:r>
+      <w:proofErr w:type="spellStart"/>
+      <w:r>
+        <w:rPr>
+          <w:rFonts w:ascii="Times New Roman" w:hAnsi="Times New Roman" w:cs="Times New Roman"/>
+          <w:sz w:val="36"/>
+          <w:szCs w:val="36"/>
+        </w:rPr>
+        <w:t>khoản</w:t>
+      </w:r>
+      <w:proofErr w:type="spellEnd"/>
+      <w:r>
+        <w:rPr>
+          <w:rFonts w:ascii="Times New Roman" w:hAnsi="Times New Roman" w:cs="Times New Roman"/>
+          <w:sz w:val="36"/>
+          <w:szCs w:val="36"/>
+        </w:rPr>
+        <w:t xml:space="preserve"> </w:t>
+      </w:r>
+      <w:proofErr w:type="spellStart"/>
+      <w:r>
+        <w:rPr>
+          <w:rFonts w:ascii="Times New Roman" w:hAnsi="Times New Roman" w:cs="Times New Roman"/>
+          <w:sz w:val="36"/>
+          <w:szCs w:val="36"/>
+        </w:rPr>
+        <w:t>khi</w:t>
+      </w:r>
+      <w:proofErr w:type="spellEnd"/>
+      <w:r>
+        <w:rPr>
+          <w:rFonts w:ascii="Times New Roman" w:hAnsi="Times New Roman" w:cs="Times New Roman"/>
+          <w:sz w:val="36"/>
+          <w:szCs w:val="36"/>
+        </w:rPr>
+        <w:t xml:space="preserve"> </w:t>
+      </w:r>
+      <w:proofErr w:type="spellStart"/>
+      <w:r>
+        <w:rPr>
+          <w:rFonts w:ascii="Times New Roman" w:hAnsi="Times New Roman" w:cs="Times New Roman"/>
+          <w:sz w:val="36"/>
+          <w:szCs w:val="36"/>
+        </w:rPr>
+        <w:t>đăng</w:t>
+      </w:r>
+      <w:proofErr w:type="spellEnd"/>
+      <w:r>
+        <w:rPr>
+          <w:rFonts w:ascii="Times New Roman" w:hAnsi="Times New Roman" w:cs="Times New Roman"/>
+          <w:sz w:val="36"/>
+          <w:szCs w:val="36"/>
+        </w:rPr>
+        <w:t xml:space="preserve"> </w:t>
+      </w:r>
+      <w:proofErr w:type="spellStart"/>
+      <w:r>
+        <w:rPr>
+          <w:rFonts w:ascii="Times New Roman" w:hAnsi="Times New Roman" w:cs="Times New Roman"/>
+          <w:sz w:val="36"/>
+          <w:szCs w:val="36"/>
+        </w:rPr>
+        <w:t>nhập</w:t>
+      </w:r>
+      <w:proofErr w:type="spellEnd"/>
     </w:p>
     <w:p>
       <w:pPr>
@@ -304,7 +1714,43 @@
           <w:sz w:val="36"/>
           <w:szCs w:val="36"/>
         </w:rPr>
-        <w:t>- Validate các trường input</w:t>
+        <w:t xml:space="preserve">- Validate </w:t>
+      </w:r>
+      <w:proofErr w:type="spellStart"/>
+      <w:r>
+        <w:rPr>
+          <w:rFonts w:ascii="Times New Roman" w:hAnsi="Times New Roman" w:cs="Times New Roman"/>
+          <w:sz w:val="36"/>
+          <w:szCs w:val="36"/>
+        </w:rPr>
+        <w:t>các</w:t>
+      </w:r>
+      <w:proofErr w:type="spellEnd"/>
+      <w:r>
+        <w:rPr>
+          <w:rFonts w:ascii="Times New Roman" w:hAnsi="Times New Roman" w:cs="Times New Roman"/>
+          <w:sz w:val="36"/>
+          <w:szCs w:val="36"/>
+        </w:rPr>
+        <w:t xml:space="preserve"> </w:t>
+      </w:r>
+      <w:proofErr w:type="spellStart"/>
+      <w:r>
+        <w:rPr>
+          <w:rFonts w:ascii="Times New Roman" w:hAnsi="Times New Roman" w:cs="Times New Roman"/>
+          <w:sz w:val="36"/>
+          <w:szCs w:val="36"/>
+        </w:rPr>
+        <w:t>trường</w:t>
+      </w:r>
+      <w:proofErr w:type="spellEnd"/>
+      <w:r>
+        <w:rPr>
+          <w:rFonts w:ascii="Times New Roman" w:hAnsi="Times New Roman" w:cs="Times New Roman"/>
+          <w:sz w:val="36"/>
+          <w:szCs w:val="36"/>
+        </w:rPr>
+        <w:t xml:space="preserve"> input</w:t>
       </w:r>
     </w:p>
     <w:p>
@@ -320,13 +1766,41 @@
           <w:szCs w:val="36"/>
         </w:rPr>
       </w:pPr>
-      <w:r>
-        <w:rPr>
-          <w:rFonts w:ascii="Times New Roman" w:hAnsi="Times New Roman" w:cs="Times New Roman"/>
-          <w:sz w:val="36"/>
-          <w:szCs w:val="36"/>
-        </w:rPr>
-        <w:t>Màn hình Home :</w:t>
+      <w:proofErr w:type="spellStart"/>
+      <w:r>
+        <w:rPr>
+          <w:rFonts w:ascii="Times New Roman" w:hAnsi="Times New Roman" w:cs="Times New Roman"/>
+          <w:sz w:val="36"/>
+          <w:szCs w:val="36"/>
+        </w:rPr>
+        <w:t>Màn</w:t>
+      </w:r>
+      <w:proofErr w:type="spellEnd"/>
+      <w:r>
+        <w:rPr>
+          <w:rFonts w:ascii="Times New Roman" w:hAnsi="Times New Roman" w:cs="Times New Roman"/>
+          <w:sz w:val="36"/>
+          <w:szCs w:val="36"/>
+        </w:rPr>
+        <w:t xml:space="preserve"> </w:t>
+      </w:r>
+      <w:proofErr w:type="spellStart"/>
+      <w:r>
+        <w:rPr>
+          <w:rFonts w:ascii="Times New Roman" w:hAnsi="Times New Roman" w:cs="Times New Roman"/>
+          <w:sz w:val="36"/>
+          <w:szCs w:val="36"/>
+        </w:rPr>
+        <w:t>hình</w:t>
+      </w:r>
+      <w:proofErr w:type="spellEnd"/>
+      <w:r>
+        <w:rPr>
+          <w:rFonts w:ascii="Times New Roman" w:hAnsi="Times New Roman" w:cs="Times New Roman"/>
+          <w:sz w:val="36"/>
+          <w:szCs w:val="36"/>
+        </w:rPr>
+        <w:t xml:space="preserve"> Home :</w:t>
       </w:r>
     </w:p>
     <w:p>
@@ -345,8 +1819,36 @@
           <w:sz w:val="36"/>
           <w:szCs w:val="36"/>
         </w:rPr>
-        <w:t>- Animation quảng cáo</w:t>
-      </w:r>
+        <w:t xml:space="preserve">- Animation </w:t>
+      </w:r>
+      <w:proofErr w:type="spellStart"/>
+      <w:r>
+        <w:rPr>
+          <w:rFonts w:ascii="Times New Roman" w:hAnsi="Times New Roman" w:cs="Times New Roman"/>
+          <w:sz w:val="36"/>
+          <w:szCs w:val="36"/>
+        </w:rPr>
+        <w:t>quảng</w:t>
+      </w:r>
+      <w:proofErr w:type="spellEnd"/>
+      <w:r>
+        <w:rPr>
+          <w:rFonts w:ascii="Times New Roman" w:hAnsi="Times New Roman" w:cs="Times New Roman"/>
+          <w:sz w:val="36"/>
+          <w:szCs w:val="36"/>
+        </w:rPr>
+        <w:t xml:space="preserve"> </w:t>
+      </w:r>
+      <w:proofErr w:type="spellStart"/>
+      <w:r>
+        <w:rPr>
+          <w:rFonts w:ascii="Times New Roman" w:hAnsi="Times New Roman" w:cs="Times New Roman"/>
+          <w:sz w:val="36"/>
+          <w:szCs w:val="36"/>
+        </w:rPr>
+        <w:t>cáo</w:t>
+      </w:r>
+      <w:proofErr w:type="spellEnd"/>
     </w:p>
     <w:p>
       <w:pPr>
@@ -364,8 +1866,180 @@
           <w:sz w:val="36"/>
           <w:szCs w:val="36"/>
         </w:rPr>
-        <w:t>- Lấy dữ liệu từ server và hiển thị lên màn hình</w:t>
-      </w:r>
+        <w:t xml:space="preserve">- </w:t>
+      </w:r>
+      <w:proofErr w:type="spellStart"/>
+      <w:r>
+        <w:rPr>
+          <w:rFonts w:ascii="Times New Roman" w:hAnsi="Times New Roman" w:cs="Times New Roman"/>
+          <w:sz w:val="36"/>
+          <w:szCs w:val="36"/>
+        </w:rPr>
+        <w:t>Lấy</w:t>
+      </w:r>
+      <w:proofErr w:type="spellEnd"/>
+      <w:r>
+        <w:rPr>
+          <w:rFonts w:ascii="Times New Roman" w:hAnsi="Times New Roman" w:cs="Times New Roman"/>
+          <w:sz w:val="36"/>
+          <w:szCs w:val="36"/>
+        </w:rPr>
+        <w:t xml:space="preserve"> </w:t>
+      </w:r>
+      <w:proofErr w:type="spellStart"/>
+      <w:r>
+        <w:rPr>
+          <w:rFonts w:ascii="Times New Roman" w:hAnsi="Times New Roman" w:cs="Times New Roman"/>
+          <w:sz w:val="36"/>
+          <w:szCs w:val="36"/>
+        </w:rPr>
+        <w:t>dữ</w:t>
+      </w:r>
+      <w:proofErr w:type="spellEnd"/>
+      <w:r>
+        <w:rPr>
+          <w:rFonts w:ascii="Times New Roman" w:hAnsi="Times New Roman" w:cs="Times New Roman"/>
+          <w:sz w:val="36"/>
+          <w:szCs w:val="36"/>
+        </w:rPr>
+        <w:t xml:space="preserve"> </w:t>
+      </w:r>
+      <w:proofErr w:type="spellStart"/>
+      <w:r>
+        <w:rPr>
+          <w:rFonts w:ascii="Times New Roman" w:hAnsi="Times New Roman" w:cs="Times New Roman"/>
+          <w:sz w:val="36"/>
+          <w:szCs w:val="36"/>
+        </w:rPr>
+        <w:t>liệu</w:t>
+      </w:r>
+      <w:proofErr w:type="spellEnd"/>
+      <w:r>
+        <w:rPr>
+          <w:rFonts w:ascii="Times New Roman" w:hAnsi="Times New Roman" w:cs="Times New Roman"/>
+          <w:sz w:val="36"/>
+          <w:szCs w:val="36"/>
+        </w:rPr>
+        <w:t xml:space="preserve"> </w:t>
+      </w:r>
+      <w:proofErr w:type="spellStart"/>
+      <w:r>
+        <w:rPr>
+          <w:rFonts w:ascii="Times New Roman" w:hAnsi="Times New Roman" w:cs="Times New Roman"/>
+          <w:sz w:val="36"/>
+          <w:szCs w:val="36"/>
+        </w:rPr>
+        <w:t>từ</w:t>
+      </w:r>
+      <w:proofErr w:type="spellEnd"/>
+      <w:r>
+        <w:rPr>
+          <w:rFonts w:ascii="Times New Roman" w:hAnsi="Times New Roman" w:cs="Times New Roman"/>
+          <w:sz w:val="36"/>
+          <w:szCs w:val="36"/>
+        </w:rPr>
+        <w:t xml:space="preserve"> server </w:t>
+      </w:r>
+      <w:proofErr w:type="spellStart"/>
+      <w:r>
+        <w:rPr>
+          <w:rFonts w:ascii="Times New Roman" w:hAnsi="Times New Roman" w:cs="Times New Roman"/>
+          <w:sz w:val="36"/>
+          <w:szCs w:val="36"/>
+        </w:rPr>
+        <w:t>và</w:t>
+      </w:r>
+      <w:proofErr w:type="spellEnd"/>
+      <w:r>
+        <w:rPr>
+          <w:rFonts w:ascii="Times New Roman" w:hAnsi="Times New Roman" w:cs="Times New Roman"/>
+          <w:sz w:val="36"/>
+          <w:szCs w:val="36"/>
+        </w:rPr>
+        <w:t xml:space="preserve"> </w:t>
+      </w:r>
+      <w:proofErr w:type="spellStart"/>
+      <w:r>
+        <w:rPr>
+          <w:rFonts w:ascii="Times New Roman" w:hAnsi="Times New Roman" w:cs="Times New Roman"/>
+          <w:sz w:val="36"/>
+          <w:szCs w:val="36"/>
+        </w:rPr>
+        <w:t>hiển</w:t>
+      </w:r>
+      <w:proofErr w:type="spellEnd"/>
+      <w:r>
+        <w:rPr>
+          <w:rFonts w:ascii="Times New Roman" w:hAnsi="Times New Roman" w:cs="Times New Roman"/>
+          <w:sz w:val="36"/>
+          <w:szCs w:val="36"/>
+        </w:rPr>
+        <w:t xml:space="preserve"> </w:t>
+      </w:r>
+      <w:proofErr w:type="spellStart"/>
+      <w:r>
+        <w:rPr>
+          <w:rFonts w:ascii="Times New Roman" w:hAnsi="Times New Roman" w:cs="Times New Roman"/>
+          <w:sz w:val="36"/>
+          <w:szCs w:val="36"/>
+        </w:rPr>
+        <w:t>thị</w:t>
+      </w:r>
+      <w:proofErr w:type="spellEnd"/>
+      <w:r>
+        <w:rPr>
+          <w:rFonts w:ascii="Times New Roman" w:hAnsi="Times New Roman" w:cs="Times New Roman"/>
+          <w:sz w:val="36"/>
+          <w:szCs w:val="36"/>
+        </w:rPr>
+        <w:t xml:space="preserve"> </w:t>
+      </w:r>
+      <w:proofErr w:type="spellStart"/>
+      <w:r>
+        <w:rPr>
+          <w:rFonts w:ascii="Times New Roman" w:hAnsi="Times New Roman" w:cs="Times New Roman"/>
+          <w:sz w:val="36"/>
+          <w:szCs w:val="36"/>
+        </w:rPr>
+        <w:t>lên</w:t>
+      </w:r>
+      <w:proofErr w:type="spellEnd"/>
+      <w:r>
+        <w:rPr>
+          <w:rFonts w:ascii="Times New Roman" w:hAnsi="Times New Roman" w:cs="Times New Roman"/>
+          <w:sz w:val="36"/>
+          <w:szCs w:val="36"/>
+        </w:rPr>
+        <w:t xml:space="preserve"> </w:t>
+      </w:r>
+      <w:proofErr w:type="spellStart"/>
+      <w:r>
+        <w:rPr>
+          <w:rFonts w:ascii="Times New Roman" w:hAnsi="Times New Roman" w:cs="Times New Roman"/>
+          <w:sz w:val="36"/>
+          <w:szCs w:val="36"/>
+        </w:rPr>
+        <w:t>màn</w:t>
+      </w:r>
+      <w:proofErr w:type="spellEnd"/>
+      <w:r>
+        <w:rPr>
+          <w:rFonts w:ascii="Times New Roman" w:hAnsi="Times New Roman" w:cs="Times New Roman"/>
+          <w:sz w:val="36"/>
+          <w:szCs w:val="36"/>
+        </w:rPr>
+        <w:t xml:space="preserve"> </w:t>
+      </w:r>
+      <w:proofErr w:type="spellStart"/>
+      <w:r>
+        <w:rPr>
+          <w:rFonts w:ascii="Times New Roman" w:hAnsi="Times New Roman" w:cs="Times New Roman"/>
+          <w:sz w:val="36"/>
+          <w:szCs w:val="36"/>
+        </w:rPr>
+        <w:t>hình</w:t>
+      </w:r>
+      <w:proofErr w:type="spellEnd"/>
     </w:p>
     <w:p>
       <w:pPr>
@@ -383,8 +2057,126 @@
           <w:sz w:val="36"/>
           <w:szCs w:val="36"/>
         </w:rPr>
-        <w:t>- Hiển thị theo các loại sản phẩm</w:t>
-      </w:r>
+        <w:t xml:space="preserve">- </w:t>
+      </w:r>
+      <w:proofErr w:type="spellStart"/>
+      <w:r>
+        <w:rPr>
+          <w:rFonts w:ascii="Times New Roman" w:hAnsi="Times New Roman" w:cs="Times New Roman"/>
+          <w:sz w:val="36"/>
+          <w:szCs w:val="36"/>
+        </w:rPr>
+        <w:t>Hiển</w:t>
+      </w:r>
+      <w:proofErr w:type="spellEnd"/>
+      <w:r>
+        <w:rPr>
+          <w:rFonts w:ascii="Times New Roman" w:hAnsi="Times New Roman" w:cs="Times New Roman"/>
+          <w:sz w:val="36"/>
+          <w:szCs w:val="36"/>
+        </w:rPr>
+        <w:t xml:space="preserve"> </w:t>
+      </w:r>
+      <w:proofErr w:type="spellStart"/>
+      <w:r>
+        <w:rPr>
+          <w:rFonts w:ascii="Times New Roman" w:hAnsi="Times New Roman" w:cs="Times New Roman"/>
+          <w:sz w:val="36"/>
+          <w:szCs w:val="36"/>
+        </w:rPr>
+        <w:t>thị</w:t>
+      </w:r>
+      <w:proofErr w:type="spellEnd"/>
+      <w:r>
+        <w:rPr>
+          <w:rFonts w:ascii="Times New Roman" w:hAnsi="Times New Roman" w:cs="Times New Roman"/>
+          <w:sz w:val="36"/>
+          <w:szCs w:val="36"/>
+        </w:rPr>
+        <w:t xml:space="preserve"> </w:t>
+      </w:r>
+      <w:proofErr w:type="spellStart"/>
+      <w:r>
+        <w:rPr>
+          <w:rFonts w:ascii="Times New Roman" w:hAnsi="Times New Roman" w:cs="Times New Roman"/>
+          <w:sz w:val="36"/>
+          <w:szCs w:val="36"/>
+        </w:rPr>
+        <w:t>theo</w:t>
+      </w:r>
+      <w:proofErr w:type="spellEnd"/>
+      <w:r>
+        <w:rPr>
+          <w:rFonts w:ascii="Times New Roman" w:hAnsi="Times New Roman" w:cs="Times New Roman"/>
+          <w:sz w:val="36"/>
+          <w:szCs w:val="36"/>
+        </w:rPr>
+        <w:t xml:space="preserve"> </w:t>
+      </w:r>
+      <w:proofErr w:type="spellStart"/>
+      <w:r>
+        <w:rPr>
+          <w:rFonts w:ascii="Times New Roman" w:hAnsi="Times New Roman" w:cs="Times New Roman"/>
+          <w:sz w:val="36"/>
+          <w:szCs w:val="36"/>
+        </w:rPr>
+        <w:t>các</w:t>
+      </w:r>
+      <w:proofErr w:type="spellEnd"/>
+      <w:r>
+        <w:rPr>
+          <w:rFonts w:ascii="Times New Roman" w:hAnsi="Times New Roman" w:cs="Times New Roman"/>
+          <w:sz w:val="36"/>
+          <w:szCs w:val="36"/>
+        </w:rPr>
+        <w:t xml:space="preserve"> </w:t>
+      </w:r>
+      <w:proofErr w:type="spellStart"/>
+      <w:r>
+        <w:rPr>
+          <w:rFonts w:ascii="Times New Roman" w:hAnsi="Times New Roman" w:cs="Times New Roman"/>
+          <w:sz w:val="36"/>
+          <w:szCs w:val="36"/>
+        </w:rPr>
+        <w:t>loại</w:t>
+      </w:r>
+      <w:proofErr w:type="spellEnd"/>
+      <w:r>
+        <w:rPr>
+          <w:rFonts w:ascii="Times New Roman" w:hAnsi="Times New Roman" w:cs="Times New Roman"/>
+          <w:sz w:val="36"/>
+          <w:szCs w:val="36"/>
+        </w:rPr>
+        <w:t xml:space="preserve"> </w:t>
+      </w:r>
+      <w:proofErr w:type="spellStart"/>
+      <w:r>
+        <w:rPr>
+          <w:rFonts w:ascii="Times New Roman" w:hAnsi="Times New Roman" w:cs="Times New Roman"/>
+          <w:sz w:val="36"/>
+          <w:szCs w:val="36"/>
+        </w:rPr>
+        <w:t>sản</w:t>
+      </w:r>
+      <w:proofErr w:type="spellEnd"/>
+      <w:r>
+        <w:rPr>
+          <w:rFonts w:ascii="Times New Roman" w:hAnsi="Times New Roman" w:cs="Times New Roman"/>
+          <w:sz w:val="36"/>
+          <w:szCs w:val="36"/>
+        </w:rPr>
+        <w:t xml:space="preserve"> </w:t>
+      </w:r>
+      <w:proofErr w:type="spellStart"/>
+      <w:r>
+        <w:rPr>
+          <w:rFonts w:ascii="Times New Roman" w:hAnsi="Times New Roman" w:cs="Times New Roman"/>
+          <w:sz w:val="36"/>
+          <w:szCs w:val="36"/>
+        </w:rPr>
+        <w:t>phẩm</w:t>
+      </w:r>
+      <w:proofErr w:type="spellEnd"/>
     </w:p>
     <w:p>
       <w:pPr>
@@ -402,8 +2194,144 @@
           <w:sz w:val="36"/>
           <w:szCs w:val="36"/>
         </w:rPr>
-        <w:t>- Thêm sản phẩm vào danh sách yêu thích</w:t>
-      </w:r>
+        <w:t xml:space="preserve">- </w:t>
+      </w:r>
+      <w:proofErr w:type="spellStart"/>
+      <w:r>
+        <w:rPr>
+          <w:rFonts w:ascii="Times New Roman" w:hAnsi="Times New Roman" w:cs="Times New Roman"/>
+          <w:sz w:val="36"/>
+          <w:szCs w:val="36"/>
+        </w:rPr>
+        <w:t>Thêm</w:t>
+      </w:r>
+      <w:proofErr w:type="spellEnd"/>
+      <w:r>
+        <w:rPr>
+          <w:rFonts w:ascii="Times New Roman" w:hAnsi="Times New Roman" w:cs="Times New Roman"/>
+          <w:sz w:val="36"/>
+          <w:szCs w:val="36"/>
+        </w:rPr>
+        <w:t xml:space="preserve"> </w:t>
+      </w:r>
+      <w:proofErr w:type="spellStart"/>
+      <w:r>
+        <w:rPr>
+          <w:rFonts w:ascii="Times New Roman" w:hAnsi="Times New Roman" w:cs="Times New Roman"/>
+          <w:sz w:val="36"/>
+          <w:szCs w:val="36"/>
+        </w:rPr>
+        <w:t>sản</w:t>
+      </w:r>
+      <w:proofErr w:type="spellEnd"/>
+      <w:r>
+        <w:rPr>
+          <w:rFonts w:ascii="Times New Roman" w:hAnsi="Times New Roman" w:cs="Times New Roman"/>
+          <w:sz w:val="36"/>
+          <w:szCs w:val="36"/>
+        </w:rPr>
+        <w:t xml:space="preserve"> </w:t>
+      </w:r>
+      <w:proofErr w:type="spellStart"/>
+      <w:r>
+        <w:rPr>
+          <w:rFonts w:ascii="Times New Roman" w:hAnsi="Times New Roman" w:cs="Times New Roman"/>
+          <w:sz w:val="36"/>
+          <w:szCs w:val="36"/>
+        </w:rPr>
+        <w:t>phẩm</w:t>
+      </w:r>
+      <w:proofErr w:type="spellEnd"/>
+      <w:r>
+        <w:rPr>
+          <w:rFonts w:ascii="Times New Roman" w:hAnsi="Times New Roman" w:cs="Times New Roman"/>
+          <w:sz w:val="36"/>
+          <w:szCs w:val="36"/>
+        </w:rPr>
+        <w:t xml:space="preserve"> </w:t>
+      </w:r>
+      <w:proofErr w:type="spellStart"/>
+      <w:r>
+        <w:rPr>
+          <w:rFonts w:ascii="Times New Roman" w:hAnsi="Times New Roman" w:cs="Times New Roman"/>
+          <w:sz w:val="36"/>
+          <w:szCs w:val="36"/>
+        </w:rPr>
+        <w:t>vào</w:t>
+      </w:r>
+      <w:proofErr w:type="spellEnd"/>
+      <w:r>
+        <w:rPr>
+          <w:rFonts w:ascii="Times New Roman" w:hAnsi="Times New Roman" w:cs="Times New Roman"/>
+          <w:sz w:val="36"/>
+          <w:szCs w:val="36"/>
+        </w:rPr>
+        <w:t xml:space="preserve"> </w:t>
+      </w:r>
+      <w:proofErr w:type="spellStart"/>
+      <w:r>
+        <w:rPr>
+          <w:rFonts w:ascii="Times New Roman" w:hAnsi="Times New Roman" w:cs="Times New Roman"/>
+          <w:sz w:val="36"/>
+          <w:szCs w:val="36"/>
+        </w:rPr>
+        <w:t>danh</w:t>
+      </w:r>
+      <w:proofErr w:type="spellEnd"/>
+      <w:r>
+        <w:rPr>
+          <w:rFonts w:ascii="Times New Roman" w:hAnsi="Times New Roman" w:cs="Times New Roman"/>
+          <w:sz w:val="36"/>
+          <w:szCs w:val="36"/>
+        </w:rPr>
+        <w:t xml:space="preserve"> </w:t>
+      </w:r>
+      <w:proofErr w:type="spellStart"/>
+      <w:r>
+        <w:rPr>
+          <w:rFonts w:ascii="Times New Roman" w:hAnsi="Times New Roman" w:cs="Times New Roman"/>
+          <w:sz w:val="36"/>
+          <w:szCs w:val="36"/>
+        </w:rPr>
+        <w:t>sách</w:t>
+      </w:r>
+      <w:proofErr w:type="spellEnd"/>
+      <w:r>
+        <w:rPr>
+          <w:rFonts w:ascii="Times New Roman" w:hAnsi="Times New Roman" w:cs="Times New Roman"/>
+          <w:sz w:val="36"/>
+          <w:szCs w:val="36"/>
+        </w:rPr>
+        <w:t xml:space="preserve"> </w:t>
+      </w:r>
+      <w:proofErr w:type="spellStart"/>
+      <w:r>
+        <w:rPr>
+          <w:rFonts w:ascii="Times New Roman" w:hAnsi="Times New Roman" w:cs="Times New Roman"/>
+          <w:sz w:val="36"/>
+          <w:szCs w:val="36"/>
+        </w:rPr>
+        <w:t>yêu</w:t>
+      </w:r>
+      <w:proofErr w:type="spellEnd"/>
+      <w:r>
+        <w:rPr>
+          <w:rFonts w:ascii="Times New Roman" w:hAnsi="Times New Roman" w:cs="Times New Roman"/>
+          <w:sz w:val="36"/>
+          <w:szCs w:val="36"/>
+        </w:rPr>
+        <w:t xml:space="preserve"> </w:t>
+      </w:r>
+      <w:proofErr w:type="spellStart"/>
+      <w:r>
+        <w:rPr>
+          <w:rFonts w:ascii="Times New Roman" w:hAnsi="Times New Roman" w:cs="Times New Roman"/>
+          <w:sz w:val="36"/>
+          <w:szCs w:val="36"/>
+        </w:rPr>
+        <w:t>thích</w:t>
+      </w:r>
+      <w:proofErr w:type="spellEnd"/>
     </w:p>
     <w:p>
       <w:pPr>
@@ -421,8 +2349,72 @@
           <w:sz w:val="36"/>
           <w:szCs w:val="36"/>
         </w:rPr>
-        <w:t>- Xem chi tiết sản phẩm</w:t>
-      </w:r>
+        <w:t xml:space="preserve">- </w:t>
+      </w:r>
+      <w:proofErr w:type="spellStart"/>
+      <w:r>
+        <w:rPr>
+          <w:rFonts w:ascii="Times New Roman" w:hAnsi="Times New Roman" w:cs="Times New Roman"/>
+          <w:sz w:val="36"/>
+          <w:szCs w:val="36"/>
+        </w:rPr>
+        <w:t>Xem</w:t>
+      </w:r>
+      <w:proofErr w:type="spellEnd"/>
+      <w:r>
+        <w:rPr>
+          <w:rFonts w:ascii="Times New Roman" w:hAnsi="Times New Roman" w:cs="Times New Roman"/>
+          <w:sz w:val="36"/>
+          <w:szCs w:val="36"/>
+        </w:rPr>
+        <w:t xml:space="preserve"> chi </w:t>
+      </w:r>
+      <w:proofErr w:type="spellStart"/>
+      <w:r>
+        <w:rPr>
+          <w:rFonts w:ascii="Times New Roman" w:hAnsi="Times New Roman" w:cs="Times New Roman"/>
+          <w:sz w:val="36"/>
+          <w:szCs w:val="36"/>
+        </w:rPr>
+        <w:t>tiết</w:t>
+      </w:r>
+      <w:proofErr w:type="spellEnd"/>
+      <w:r>
+        <w:rPr>
+          <w:rFonts w:ascii="Times New Roman" w:hAnsi="Times New Roman" w:cs="Times New Roman"/>
+          <w:sz w:val="36"/>
+          <w:szCs w:val="36"/>
+        </w:rPr>
+        <w:t xml:space="preserve"> </w:t>
+      </w:r>
+      <w:proofErr w:type="spellStart"/>
+      <w:r>
+        <w:rPr>
+          <w:rFonts w:ascii="Times New Roman" w:hAnsi="Times New Roman" w:cs="Times New Roman"/>
+          <w:sz w:val="36"/>
+          <w:szCs w:val="36"/>
+        </w:rPr>
+        <w:t>sản</w:t>
+      </w:r>
+      <w:proofErr w:type="spellEnd"/>
+      <w:r>
+        <w:rPr>
+          <w:rFonts w:ascii="Times New Roman" w:hAnsi="Times New Roman" w:cs="Times New Roman"/>
+          <w:sz w:val="36"/>
+          <w:szCs w:val="36"/>
+        </w:rPr>
+        <w:t xml:space="preserve"> </w:t>
+      </w:r>
+      <w:proofErr w:type="spellStart"/>
+      <w:r>
+        <w:rPr>
+          <w:rFonts w:ascii="Times New Roman" w:hAnsi="Times New Roman" w:cs="Times New Roman"/>
+          <w:sz w:val="36"/>
+          <w:szCs w:val="36"/>
+        </w:rPr>
+        <w:t>phẩm</w:t>
+      </w:r>
+      <w:proofErr w:type="spellEnd"/>
     </w:p>
     <w:p>
       <w:pPr>
@@ -437,13 +2429,41 @@
           <w:szCs w:val="36"/>
         </w:rPr>
       </w:pPr>
-      <w:r>
-        <w:rPr>
-          <w:rFonts w:ascii="Times New Roman" w:hAnsi="Times New Roman" w:cs="Times New Roman"/>
-          <w:sz w:val="36"/>
-          <w:szCs w:val="36"/>
-        </w:rPr>
-        <w:t>Màn hình Favorite</w:t>
+      <w:proofErr w:type="spellStart"/>
+      <w:r>
+        <w:rPr>
+          <w:rFonts w:ascii="Times New Roman" w:hAnsi="Times New Roman" w:cs="Times New Roman"/>
+          <w:sz w:val="36"/>
+          <w:szCs w:val="36"/>
+        </w:rPr>
+        <w:t>Màn</w:t>
+      </w:r>
+      <w:proofErr w:type="spellEnd"/>
+      <w:r>
+        <w:rPr>
+          <w:rFonts w:ascii="Times New Roman" w:hAnsi="Times New Roman" w:cs="Times New Roman"/>
+          <w:sz w:val="36"/>
+          <w:szCs w:val="36"/>
+        </w:rPr>
+        <w:t xml:space="preserve"> </w:t>
+      </w:r>
+      <w:proofErr w:type="spellStart"/>
+      <w:r>
+        <w:rPr>
+          <w:rFonts w:ascii="Times New Roman" w:hAnsi="Times New Roman" w:cs="Times New Roman"/>
+          <w:sz w:val="36"/>
+          <w:szCs w:val="36"/>
+        </w:rPr>
+        <w:t>hình</w:t>
+      </w:r>
+      <w:proofErr w:type="spellEnd"/>
+      <w:r>
+        <w:rPr>
+          <w:rFonts w:ascii="Times New Roman" w:hAnsi="Times New Roman" w:cs="Times New Roman"/>
+          <w:sz w:val="36"/>
+          <w:szCs w:val="36"/>
+        </w:rPr>
+        <w:t xml:space="preserve"> Favorite</w:t>
       </w:r>
     </w:p>
     <w:p>
@@ -462,8 +2482,288 @@
           <w:sz w:val="36"/>
           <w:szCs w:val="36"/>
         </w:rPr>
-        <w:t>- Hiển thị các sản phẩm được yêu thích , và có thể bỏ thích các sản phẩm</w:t>
-      </w:r>
+        <w:t xml:space="preserve">- </w:t>
+      </w:r>
+      <w:proofErr w:type="spellStart"/>
+      <w:r>
+        <w:rPr>
+          <w:rFonts w:ascii="Times New Roman" w:hAnsi="Times New Roman" w:cs="Times New Roman"/>
+          <w:sz w:val="36"/>
+          <w:szCs w:val="36"/>
+        </w:rPr>
+        <w:t>Hiển</w:t>
+      </w:r>
+      <w:proofErr w:type="spellEnd"/>
+      <w:r>
+        <w:rPr>
+          <w:rFonts w:ascii="Times New Roman" w:hAnsi="Times New Roman" w:cs="Times New Roman"/>
+          <w:sz w:val="36"/>
+          <w:szCs w:val="36"/>
+        </w:rPr>
+        <w:t xml:space="preserve"> </w:t>
+      </w:r>
+      <w:proofErr w:type="spellStart"/>
+      <w:r>
+        <w:rPr>
+          <w:rFonts w:ascii="Times New Roman" w:hAnsi="Times New Roman" w:cs="Times New Roman"/>
+          <w:sz w:val="36"/>
+          <w:szCs w:val="36"/>
+        </w:rPr>
+        <w:t>thị</w:t>
+      </w:r>
+      <w:proofErr w:type="spellEnd"/>
+      <w:r>
+        <w:rPr>
+          <w:rFonts w:ascii="Times New Roman" w:hAnsi="Times New Roman" w:cs="Times New Roman"/>
+          <w:sz w:val="36"/>
+          <w:szCs w:val="36"/>
+        </w:rPr>
+        <w:t xml:space="preserve"> </w:t>
+      </w:r>
+      <w:proofErr w:type="spellStart"/>
+      <w:r>
+        <w:rPr>
+          <w:rFonts w:ascii="Times New Roman" w:hAnsi="Times New Roman" w:cs="Times New Roman"/>
+          <w:sz w:val="36"/>
+          <w:szCs w:val="36"/>
+        </w:rPr>
+        <w:t>các</w:t>
+      </w:r>
+      <w:proofErr w:type="spellEnd"/>
+      <w:r>
+        <w:rPr>
+          <w:rFonts w:ascii="Times New Roman" w:hAnsi="Times New Roman" w:cs="Times New Roman"/>
+          <w:sz w:val="36"/>
+          <w:szCs w:val="36"/>
+        </w:rPr>
+        <w:t xml:space="preserve"> </w:t>
+      </w:r>
+      <w:proofErr w:type="spellStart"/>
+      <w:r>
+        <w:rPr>
+          <w:rFonts w:ascii="Times New Roman" w:hAnsi="Times New Roman" w:cs="Times New Roman"/>
+          <w:sz w:val="36"/>
+          <w:szCs w:val="36"/>
+        </w:rPr>
+        <w:t>sản</w:t>
+      </w:r>
+      <w:proofErr w:type="spellEnd"/>
+      <w:r>
+        <w:rPr>
+          <w:rFonts w:ascii="Times New Roman" w:hAnsi="Times New Roman" w:cs="Times New Roman"/>
+          <w:sz w:val="36"/>
+          <w:szCs w:val="36"/>
+        </w:rPr>
+        <w:t xml:space="preserve"> </w:t>
+      </w:r>
+      <w:proofErr w:type="spellStart"/>
+      <w:r>
+        <w:rPr>
+          <w:rFonts w:ascii="Times New Roman" w:hAnsi="Times New Roman" w:cs="Times New Roman"/>
+          <w:sz w:val="36"/>
+          <w:szCs w:val="36"/>
+        </w:rPr>
+        <w:t>phẩm</w:t>
+      </w:r>
+      <w:proofErr w:type="spellEnd"/>
+      <w:r>
+        <w:rPr>
+          <w:rFonts w:ascii="Times New Roman" w:hAnsi="Times New Roman" w:cs="Times New Roman"/>
+          <w:sz w:val="36"/>
+          <w:szCs w:val="36"/>
+        </w:rPr>
+        <w:t xml:space="preserve"> </w:t>
+      </w:r>
+      <w:proofErr w:type="spellStart"/>
+      <w:r>
+        <w:rPr>
+          <w:rFonts w:ascii="Times New Roman" w:hAnsi="Times New Roman" w:cs="Times New Roman"/>
+          <w:sz w:val="36"/>
+          <w:szCs w:val="36"/>
+        </w:rPr>
+        <w:t>được</w:t>
+      </w:r>
+      <w:proofErr w:type="spellEnd"/>
+      <w:r>
+        <w:rPr>
+          <w:rFonts w:ascii="Times New Roman" w:hAnsi="Times New Roman" w:cs="Times New Roman"/>
+          <w:sz w:val="36"/>
+          <w:szCs w:val="36"/>
+        </w:rPr>
+        <w:t xml:space="preserve"> </w:t>
+      </w:r>
+      <w:proofErr w:type="spellStart"/>
+      <w:r>
+        <w:rPr>
+          <w:rFonts w:ascii="Times New Roman" w:hAnsi="Times New Roman" w:cs="Times New Roman"/>
+          <w:sz w:val="36"/>
+          <w:szCs w:val="36"/>
+        </w:rPr>
+        <w:t>yêu</w:t>
+      </w:r>
+      <w:proofErr w:type="spellEnd"/>
+      <w:r>
+        <w:rPr>
+          <w:rFonts w:ascii="Times New Roman" w:hAnsi="Times New Roman" w:cs="Times New Roman"/>
+          <w:sz w:val="36"/>
+          <w:szCs w:val="36"/>
+        </w:rPr>
+        <w:t xml:space="preserve"> </w:t>
+      </w:r>
+      <w:proofErr w:type="spellStart"/>
+      <w:r>
+        <w:rPr>
+          <w:rFonts w:ascii="Times New Roman" w:hAnsi="Times New Roman" w:cs="Times New Roman"/>
+          <w:sz w:val="36"/>
+          <w:szCs w:val="36"/>
+        </w:rPr>
+        <w:t>thích</w:t>
+      </w:r>
+      <w:proofErr w:type="spellEnd"/>
+      <w:r>
+        <w:rPr>
+          <w:rFonts w:ascii="Times New Roman" w:hAnsi="Times New Roman" w:cs="Times New Roman"/>
+          <w:sz w:val="36"/>
+          <w:szCs w:val="36"/>
+        </w:rPr>
+        <w:t xml:space="preserve"> , </w:t>
+      </w:r>
+      <w:proofErr w:type="spellStart"/>
+      <w:r>
+        <w:rPr>
+          <w:rFonts w:ascii="Times New Roman" w:hAnsi="Times New Roman" w:cs="Times New Roman"/>
+          <w:sz w:val="36"/>
+          <w:szCs w:val="36"/>
+        </w:rPr>
+        <w:t>và</w:t>
+      </w:r>
+      <w:proofErr w:type="spellEnd"/>
+      <w:r>
+        <w:rPr>
+          <w:rFonts w:ascii="Times New Roman" w:hAnsi="Times New Roman" w:cs="Times New Roman"/>
+          <w:sz w:val="36"/>
+          <w:szCs w:val="36"/>
+        </w:rPr>
+        <w:t xml:space="preserve"> </w:t>
+      </w:r>
+      <w:proofErr w:type="spellStart"/>
+      <w:r>
+        <w:rPr>
+          <w:rFonts w:ascii="Times New Roman" w:hAnsi="Times New Roman" w:cs="Times New Roman"/>
+          <w:sz w:val="36"/>
+          <w:szCs w:val="36"/>
+        </w:rPr>
+        <w:t>có</w:t>
+      </w:r>
+      <w:proofErr w:type="spellEnd"/>
+      <w:r>
+        <w:rPr>
+          <w:rFonts w:ascii="Times New Roman" w:hAnsi="Times New Roman" w:cs="Times New Roman"/>
+          <w:sz w:val="36"/>
+          <w:szCs w:val="36"/>
+        </w:rPr>
+        <w:t xml:space="preserve"> </w:t>
+      </w:r>
+      <w:proofErr w:type="spellStart"/>
+      <w:r>
+        <w:rPr>
+          <w:rFonts w:ascii="Times New Roman" w:hAnsi="Times New Roman" w:cs="Times New Roman"/>
+          <w:sz w:val="36"/>
+          <w:szCs w:val="36"/>
+        </w:rPr>
+        <w:t>thể</w:t>
+      </w:r>
+      <w:proofErr w:type="spellEnd"/>
+      <w:r>
+        <w:rPr>
+          <w:rFonts w:ascii="Times New Roman" w:hAnsi="Times New Roman" w:cs="Times New Roman"/>
+          <w:sz w:val="36"/>
+          <w:szCs w:val="36"/>
+        </w:rPr>
+        <w:t xml:space="preserve"> </w:t>
+      </w:r>
+      <w:proofErr w:type="spellStart"/>
+      <w:r>
+        <w:rPr>
+          <w:rFonts w:ascii="Times New Roman" w:hAnsi="Times New Roman" w:cs="Times New Roman"/>
+          <w:sz w:val="36"/>
+          <w:szCs w:val="36"/>
+        </w:rPr>
+        <w:t>bỏ</w:t>
+      </w:r>
+      <w:proofErr w:type="spellEnd"/>
+      <w:r>
+        <w:rPr>
+          <w:rFonts w:ascii="Times New Roman" w:hAnsi="Times New Roman" w:cs="Times New Roman"/>
+          <w:sz w:val="36"/>
+          <w:szCs w:val="36"/>
+        </w:rPr>
+        <w:t xml:space="preserve"> </w:t>
+      </w:r>
+      <w:proofErr w:type="spellStart"/>
+      <w:r>
+        <w:rPr>
+          <w:rFonts w:ascii="Times New Roman" w:hAnsi="Times New Roman" w:cs="Times New Roman"/>
+          <w:sz w:val="36"/>
+          <w:szCs w:val="36"/>
+        </w:rPr>
+        <w:t>thích</w:t>
+      </w:r>
+      <w:proofErr w:type="spellEnd"/>
+      <w:r>
+        <w:rPr>
+          <w:rFonts w:ascii="Times New Roman" w:hAnsi="Times New Roman" w:cs="Times New Roman"/>
+          <w:sz w:val="36"/>
+          <w:szCs w:val="36"/>
+        </w:rPr>
+        <w:t xml:space="preserve"> </w:t>
+      </w:r>
+      <w:proofErr w:type="spellStart"/>
+      <w:r>
+        <w:rPr>
+          <w:rFonts w:ascii="Times New Roman" w:hAnsi="Times New Roman" w:cs="Times New Roman"/>
+          <w:sz w:val="36"/>
+          <w:szCs w:val="36"/>
+        </w:rPr>
+        <w:t>các</w:t>
+      </w:r>
+      <w:proofErr w:type="spellEnd"/>
+      <w:r>
+        <w:rPr>
+          <w:rFonts w:ascii="Times New Roman" w:hAnsi="Times New Roman" w:cs="Times New Roman"/>
+          <w:sz w:val="36"/>
+          <w:szCs w:val="36"/>
+        </w:rPr>
+        <w:t xml:space="preserve"> </w:t>
+      </w:r>
+      <w:proofErr w:type="spellStart"/>
+      <w:r>
+        <w:rPr>
+          <w:rFonts w:ascii="Times New Roman" w:hAnsi="Times New Roman" w:cs="Times New Roman"/>
+          <w:sz w:val="36"/>
+          <w:szCs w:val="36"/>
+        </w:rPr>
+        <w:t>sản</w:t>
+      </w:r>
+      <w:proofErr w:type="spellEnd"/>
+      <w:r>
+        <w:rPr>
+          <w:rFonts w:ascii="Times New Roman" w:hAnsi="Times New Roman" w:cs="Times New Roman"/>
+          <w:sz w:val="36"/>
+          <w:szCs w:val="36"/>
+        </w:rPr>
+        <w:t xml:space="preserve"> </w:t>
+      </w:r>
+      <w:proofErr w:type="spellStart"/>
+      <w:r>
+        <w:rPr>
+          <w:rFonts w:ascii="Times New Roman" w:hAnsi="Times New Roman" w:cs="Times New Roman"/>
+          <w:sz w:val="36"/>
+          <w:szCs w:val="36"/>
+        </w:rPr>
+        <w:t>phẩm</w:t>
+      </w:r>
+      <w:proofErr w:type="spellEnd"/>
     </w:p>
     <w:p>
       <w:pPr>
@@ -478,14 +2778,88 @@
           <w:szCs w:val="36"/>
         </w:rPr>
       </w:pPr>
-      <w:r>
-        <w:rPr>
-          <w:rFonts w:ascii="Times New Roman" w:hAnsi="Times New Roman" w:cs="Times New Roman"/>
-          <w:sz w:val="36"/>
-          <w:szCs w:val="36"/>
-        </w:rPr>
-        <w:t>Màn hình chi tiết sản phẩm</w:t>
-      </w:r>
+      <w:proofErr w:type="spellStart"/>
+      <w:r>
+        <w:rPr>
+          <w:rFonts w:ascii="Times New Roman" w:hAnsi="Times New Roman" w:cs="Times New Roman"/>
+          <w:sz w:val="36"/>
+          <w:szCs w:val="36"/>
+        </w:rPr>
+        <w:t>Màn</w:t>
+      </w:r>
+      <w:proofErr w:type="spellEnd"/>
+      <w:r>
+        <w:rPr>
+          <w:rFonts w:ascii="Times New Roman" w:hAnsi="Times New Roman" w:cs="Times New Roman"/>
+          <w:sz w:val="36"/>
+          <w:szCs w:val="36"/>
+        </w:rPr>
+        <w:t xml:space="preserve"> </w:t>
+      </w:r>
+      <w:proofErr w:type="spellStart"/>
+      <w:r>
+        <w:rPr>
+          <w:rFonts w:ascii="Times New Roman" w:hAnsi="Times New Roman" w:cs="Times New Roman"/>
+          <w:sz w:val="36"/>
+          <w:szCs w:val="36"/>
+        </w:rPr>
+        <w:t>hình</w:t>
+      </w:r>
+      <w:proofErr w:type="spellEnd"/>
+      <w:r>
+        <w:rPr>
+          <w:rFonts w:ascii="Times New Roman" w:hAnsi="Times New Roman" w:cs="Times New Roman"/>
+          <w:sz w:val="36"/>
+          <w:szCs w:val="36"/>
+        </w:rPr>
+        <w:t xml:space="preserve"> chi </w:t>
+      </w:r>
+      <w:proofErr w:type="spellStart"/>
+      <w:r>
+        <w:rPr>
+          <w:rFonts w:ascii="Times New Roman" w:hAnsi="Times New Roman" w:cs="Times New Roman"/>
+          <w:sz w:val="36"/>
+          <w:szCs w:val="36"/>
+        </w:rPr>
+        <w:t>tiết</w:t>
+      </w:r>
+      <w:proofErr w:type="spellEnd"/>
+      <w:r>
+        <w:rPr>
+          <w:rFonts w:ascii="Times New Roman" w:hAnsi="Times New Roman" w:cs="Times New Roman"/>
+          <w:sz w:val="36"/>
+          <w:szCs w:val="36"/>
+        </w:rPr>
+        <w:t xml:space="preserve"> </w:t>
+      </w:r>
+      <w:proofErr w:type="spellStart"/>
+      <w:r>
+        <w:rPr>
+          <w:rFonts w:ascii="Times New Roman" w:hAnsi="Times New Roman" w:cs="Times New Roman"/>
+          <w:sz w:val="36"/>
+          <w:szCs w:val="36"/>
+        </w:rPr>
+        <w:t>sản</w:t>
+      </w:r>
+      <w:proofErr w:type="spellEnd"/>
+      <w:r>
+        <w:rPr>
+          <w:rFonts w:ascii="Times New Roman" w:hAnsi="Times New Roman" w:cs="Times New Roman"/>
+          <w:sz w:val="36"/>
+          <w:szCs w:val="36"/>
+        </w:rPr>
+        <w:t xml:space="preserve"> </w:t>
+      </w:r>
+      <w:proofErr w:type="spellStart"/>
+      <w:r>
+        <w:rPr>
+          <w:rFonts w:ascii="Times New Roman" w:hAnsi="Times New Roman" w:cs="Times New Roman"/>
+          <w:sz w:val="36"/>
+          <w:szCs w:val="36"/>
+        </w:rPr>
+        <w:t>phẩm</w:t>
+      </w:r>
+      <w:proofErr w:type="spellEnd"/>
     </w:p>
     <w:p>
       <w:pPr>
@@ -503,7 +2877,134 @@
           <w:sz w:val="36"/>
           <w:szCs w:val="36"/>
         </w:rPr>
-        <w:t xml:space="preserve">- Hiển thị chi tiết các sản phẩm đó </w:t>
+        <w:lastRenderedPageBreak/>
+        <w:t xml:space="preserve">- </w:t>
+      </w:r>
+      <w:proofErr w:type="spellStart"/>
+      <w:r>
+        <w:rPr>
+          <w:rFonts w:ascii="Times New Roman" w:hAnsi="Times New Roman" w:cs="Times New Roman"/>
+          <w:sz w:val="36"/>
+          <w:szCs w:val="36"/>
+        </w:rPr>
+        <w:t>Hiển</w:t>
+      </w:r>
+      <w:proofErr w:type="spellEnd"/>
+      <w:r>
+        <w:rPr>
+          <w:rFonts w:ascii="Times New Roman" w:hAnsi="Times New Roman" w:cs="Times New Roman"/>
+          <w:sz w:val="36"/>
+          <w:szCs w:val="36"/>
+        </w:rPr>
+        <w:t xml:space="preserve"> </w:t>
+      </w:r>
+      <w:proofErr w:type="spellStart"/>
+      <w:r>
+        <w:rPr>
+          <w:rFonts w:ascii="Times New Roman" w:hAnsi="Times New Roman" w:cs="Times New Roman"/>
+          <w:sz w:val="36"/>
+          <w:szCs w:val="36"/>
+        </w:rPr>
+        <w:t>thị</w:t>
+      </w:r>
+      <w:proofErr w:type="spellEnd"/>
+      <w:r>
+        <w:rPr>
+          <w:rFonts w:ascii="Times New Roman" w:hAnsi="Times New Roman" w:cs="Times New Roman"/>
+          <w:sz w:val="36"/>
+          <w:szCs w:val="36"/>
+        </w:rPr>
+        <w:t xml:space="preserve"> chi </w:t>
+      </w:r>
+      <w:proofErr w:type="spellStart"/>
+      <w:r>
+        <w:rPr>
+          <w:rFonts w:ascii="Times New Roman" w:hAnsi="Times New Roman" w:cs="Times New Roman"/>
+          <w:sz w:val="36"/>
+          <w:szCs w:val="36"/>
+        </w:rPr>
+        <w:t>tiết</w:t>
+      </w:r>
+      <w:proofErr w:type="spellEnd"/>
+      <w:r>
+        <w:rPr>
+          <w:rFonts w:ascii="Times New Roman" w:hAnsi="Times New Roman" w:cs="Times New Roman"/>
+          <w:sz w:val="36"/>
+          <w:szCs w:val="36"/>
+        </w:rPr>
+        <w:t xml:space="preserve"> </w:t>
+      </w:r>
+      <w:proofErr w:type="spellStart"/>
+      <w:r>
+        <w:rPr>
+          <w:rFonts w:ascii="Times New Roman" w:hAnsi="Times New Roman" w:cs="Times New Roman"/>
+          <w:sz w:val="36"/>
+          <w:szCs w:val="36"/>
+        </w:rPr>
+        <w:t>các</w:t>
+      </w:r>
+      <w:proofErr w:type="spellEnd"/>
+      <w:r>
+        <w:rPr>
+          <w:rFonts w:ascii="Times New Roman" w:hAnsi="Times New Roman" w:cs="Times New Roman"/>
+          <w:sz w:val="36"/>
+          <w:szCs w:val="36"/>
+        </w:rPr>
+        <w:t xml:space="preserve"> </w:t>
+      </w:r>
+      <w:proofErr w:type="spellStart"/>
+      <w:r>
+        <w:rPr>
+          <w:rFonts w:ascii="Times New Roman" w:hAnsi="Times New Roman" w:cs="Times New Roman"/>
+          <w:sz w:val="36"/>
+          <w:szCs w:val="36"/>
+        </w:rPr>
+        <w:t>sản</w:t>
+      </w:r>
+      <w:proofErr w:type="spellEnd"/>
+      <w:r>
+        <w:rPr>
+          <w:rFonts w:ascii="Times New Roman" w:hAnsi="Times New Roman" w:cs="Times New Roman"/>
+          <w:sz w:val="36"/>
+          <w:szCs w:val="36"/>
+        </w:rPr>
+        <w:t xml:space="preserve"> </w:t>
+      </w:r>
+      <w:proofErr w:type="spellStart"/>
+      <w:r>
+        <w:rPr>
+          <w:rFonts w:ascii="Times New Roman" w:hAnsi="Times New Roman" w:cs="Times New Roman"/>
+          <w:sz w:val="36"/>
+          <w:szCs w:val="36"/>
+        </w:rPr>
+        <w:t>phẩm</w:t>
+      </w:r>
+      <w:proofErr w:type="spellEnd"/>
+      <w:r>
+        <w:rPr>
+          <w:rFonts w:ascii="Times New Roman" w:hAnsi="Times New Roman" w:cs="Times New Roman"/>
+          <w:sz w:val="36"/>
+          <w:szCs w:val="36"/>
+        </w:rPr>
+        <w:t xml:space="preserve"> </w:t>
+      </w:r>
+      <w:proofErr w:type="spellStart"/>
+      <w:r>
+        <w:rPr>
+          <w:rFonts w:ascii="Times New Roman" w:hAnsi="Times New Roman" w:cs="Times New Roman"/>
+          <w:sz w:val="36"/>
+          <w:szCs w:val="36"/>
+        </w:rPr>
+        <w:t>đó</w:t>
+      </w:r>
+      <w:proofErr w:type="spellEnd"/>
+      <w:r>
+        <w:rPr>
+          <w:rFonts w:ascii="Times New Roman" w:hAnsi="Times New Roman" w:cs="Times New Roman"/>
+          <w:sz w:val="36"/>
+          <w:szCs w:val="36"/>
+        </w:rPr>
+        <w:t xml:space="preserve"> </w:t>
       </w:r>
     </w:p>
     <w:p>
@@ -522,9 +3023,234 @@
           <w:sz w:val="36"/>
           <w:szCs w:val="36"/>
         </w:rPr>
-        <w:lastRenderedPageBreak/>
-        <w:t>- Có thể tăng giảm số lượng sản phẩm để thêm vào giỏ hàng</w:t>
-      </w:r>
+        <w:t xml:space="preserve">- </w:t>
+      </w:r>
+      <w:proofErr w:type="spellStart"/>
+      <w:r>
+        <w:rPr>
+          <w:rFonts w:ascii="Times New Roman" w:hAnsi="Times New Roman" w:cs="Times New Roman"/>
+          <w:sz w:val="36"/>
+          <w:szCs w:val="36"/>
+        </w:rPr>
+        <w:t>Có</w:t>
+      </w:r>
+      <w:proofErr w:type="spellEnd"/>
+      <w:r>
+        <w:rPr>
+          <w:rFonts w:ascii="Times New Roman" w:hAnsi="Times New Roman" w:cs="Times New Roman"/>
+          <w:sz w:val="36"/>
+          <w:szCs w:val="36"/>
+        </w:rPr>
+        <w:t xml:space="preserve"> </w:t>
+      </w:r>
+      <w:proofErr w:type="spellStart"/>
+      <w:r>
+        <w:rPr>
+          <w:rFonts w:ascii="Times New Roman" w:hAnsi="Times New Roman" w:cs="Times New Roman"/>
+          <w:sz w:val="36"/>
+          <w:szCs w:val="36"/>
+        </w:rPr>
+        <w:t>thể</w:t>
+      </w:r>
+      <w:proofErr w:type="spellEnd"/>
+      <w:r>
+        <w:rPr>
+          <w:rFonts w:ascii="Times New Roman" w:hAnsi="Times New Roman" w:cs="Times New Roman"/>
+          <w:sz w:val="36"/>
+          <w:szCs w:val="36"/>
+        </w:rPr>
+        <w:t xml:space="preserve"> </w:t>
+      </w:r>
+      <w:proofErr w:type="spellStart"/>
+      <w:r>
+        <w:rPr>
+          <w:rFonts w:ascii="Times New Roman" w:hAnsi="Times New Roman" w:cs="Times New Roman"/>
+          <w:sz w:val="36"/>
+          <w:szCs w:val="36"/>
+        </w:rPr>
+        <w:t>tăng</w:t>
+      </w:r>
+      <w:proofErr w:type="spellEnd"/>
+      <w:r>
+        <w:rPr>
+          <w:rFonts w:ascii="Times New Roman" w:hAnsi="Times New Roman" w:cs="Times New Roman"/>
+          <w:sz w:val="36"/>
+          <w:szCs w:val="36"/>
+        </w:rPr>
+        <w:t xml:space="preserve"> </w:t>
+      </w:r>
+      <w:proofErr w:type="spellStart"/>
+      <w:r>
+        <w:rPr>
+          <w:rFonts w:ascii="Times New Roman" w:hAnsi="Times New Roman" w:cs="Times New Roman"/>
+          <w:sz w:val="36"/>
+          <w:szCs w:val="36"/>
+        </w:rPr>
+        <w:t>giảm</w:t>
+      </w:r>
+      <w:proofErr w:type="spellEnd"/>
+      <w:r>
+        <w:rPr>
+          <w:rFonts w:ascii="Times New Roman" w:hAnsi="Times New Roman" w:cs="Times New Roman"/>
+          <w:sz w:val="36"/>
+          <w:szCs w:val="36"/>
+        </w:rPr>
+        <w:t xml:space="preserve"> </w:t>
+      </w:r>
+      <w:proofErr w:type="spellStart"/>
+      <w:r>
+        <w:rPr>
+          <w:rFonts w:ascii="Times New Roman" w:hAnsi="Times New Roman" w:cs="Times New Roman"/>
+          <w:sz w:val="36"/>
+          <w:szCs w:val="36"/>
+        </w:rPr>
+        <w:t>số</w:t>
+      </w:r>
+      <w:proofErr w:type="spellEnd"/>
+      <w:r>
+        <w:rPr>
+          <w:rFonts w:ascii="Times New Roman" w:hAnsi="Times New Roman" w:cs="Times New Roman"/>
+          <w:sz w:val="36"/>
+          <w:szCs w:val="36"/>
+        </w:rPr>
+        <w:t xml:space="preserve"> </w:t>
+      </w:r>
+      <w:proofErr w:type="spellStart"/>
+      <w:r>
+        <w:rPr>
+          <w:rFonts w:ascii="Times New Roman" w:hAnsi="Times New Roman" w:cs="Times New Roman"/>
+          <w:sz w:val="36"/>
+          <w:szCs w:val="36"/>
+        </w:rPr>
+        <w:t>lượng</w:t>
+      </w:r>
+      <w:proofErr w:type="spellEnd"/>
+      <w:r>
+        <w:rPr>
+          <w:rFonts w:ascii="Times New Roman" w:hAnsi="Times New Roman" w:cs="Times New Roman"/>
+          <w:sz w:val="36"/>
+          <w:szCs w:val="36"/>
+        </w:rPr>
+        <w:t xml:space="preserve"> </w:t>
+      </w:r>
+      <w:proofErr w:type="spellStart"/>
+      <w:r>
+        <w:rPr>
+          <w:rFonts w:ascii="Times New Roman" w:hAnsi="Times New Roman" w:cs="Times New Roman"/>
+          <w:sz w:val="36"/>
+          <w:szCs w:val="36"/>
+        </w:rPr>
+        <w:t>sản</w:t>
+      </w:r>
+      <w:proofErr w:type="spellEnd"/>
+      <w:r>
+        <w:rPr>
+          <w:rFonts w:ascii="Times New Roman" w:hAnsi="Times New Roman" w:cs="Times New Roman"/>
+          <w:sz w:val="36"/>
+          <w:szCs w:val="36"/>
+        </w:rPr>
+        <w:t xml:space="preserve"> </w:t>
+      </w:r>
+      <w:proofErr w:type="spellStart"/>
+      <w:r>
+        <w:rPr>
+          <w:rFonts w:ascii="Times New Roman" w:hAnsi="Times New Roman" w:cs="Times New Roman"/>
+          <w:sz w:val="36"/>
+          <w:szCs w:val="36"/>
+        </w:rPr>
+        <w:t>phẩm</w:t>
+      </w:r>
+      <w:proofErr w:type="spellEnd"/>
+      <w:r>
+        <w:rPr>
+          <w:rFonts w:ascii="Times New Roman" w:hAnsi="Times New Roman" w:cs="Times New Roman"/>
+          <w:sz w:val="36"/>
+          <w:szCs w:val="36"/>
+        </w:rPr>
+        <w:t xml:space="preserve"> </w:t>
+      </w:r>
+      <w:proofErr w:type="spellStart"/>
+      <w:r>
+        <w:rPr>
+          <w:rFonts w:ascii="Times New Roman" w:hAnsi="Times New Roman" w:cs="Times New Roman"/>
+          <w:sz w:val="36"/>
+          <w:szCs w:val="36"/>
+        </w:rPr>
+        <w:t>để</w:t>
+      </w:r>
+      <w:proofErr w:type="spellEnd"/>
+      <w:r>
+        <w:rPr>
+          <w:rFonts w:ascii="Times New Roman" w:hAnsi="Times New Roman" w:cs="Times New Roman"/>
+          <w:sz w:val="36"/>
+          <w:szCs w:val="36"/>
+        </w:rPr>
+        <w:t xml:space="preserve"> </w:t>
+      </w:r>
+      <w:proofErr w:type="spellStart"/>
+      <w:r>
+        <w:rPr>
+          <w:rFonts w:ascii="Times New Roman" w:hAnsi="Times New Roman" w:cs="Times New Roman"/>
+          <w:sz w:val="36"/>
+          <w:szCs w:val="36"/>
+        </w:rPr>
+        <w:t>thêm</w:t>
+      </w:r>
+      <w:proofErr w:type="spellEnd"/>
+      <w:r>
+        <w:rPr>
+          <w:rFonts w:ascii="Times New Roman" w:hAnsi="Times New Roman" w:cs="Times New Roman"/>
+          <w:sz w:val="36"/>
+          <w:szCs w:val="36"/>
+        </w:rPr>
+        <w:t xml:space="preserve"> </w:t>
+      </w:r>
+      <w:proofErr w:type="spellStart"/>
+      <w:r>
+        <w:rPr>
+          <w:rFonts w:ascii="Times New Roman" w:hAnsi="Times New Roman" w:cs="Times New Roman"/>
+          <w:sz w:val="36"/>
+          <w:szCs w:val="36"/>
+        </w:rPr>
+        <w:t>vào</w:t>
+      </w:r>
+      <w:proofErr w:type="spellEnd"/>
+      <w:r>
+        <w:rPr>
+          <w:rFonts w:ascii="Times New Roman" w:hAnsi="Times New Roman" w:cs="Times New Roman"/>
+          <w:sz w:val="36"/>
+          <w:szCs w:val="36"/>
+        </w:rPr>
+        <w:t xml:space="preserve"> </w:t>
+      </w:r>
+      <w:proofErr w:type="spellStart"/>
+      <w:r>
+        <w:rPr>
+          <w:rFonts w:ascii="Times New Roman" w:hAnsi="Times New Roman" w:cs="Times New Roman"/>
+          <w:sz w:val="36"/>
+          <w:szCs w:val="36"/>
+        </w:rPr>
+        <w:t>giỏ</w:t>
+      </w:r>
+      <w:proofErr w:type="spellEnd"/>
+      <w:r>
+        <w:rPr>
+          <w:rFonts w:ascii="Times New Roman" w:hAnsi="Times New Roman" w:cs="Times New Roman"/>
+          <w:sz w:val="36"/>
+          <w:szCs w:val="36"/>
+        </w:rPr>
+        <w:t xml:space="preserve"> </w:t>
+      </w:r>
+      <w:proofErr w:type="spellStart"/>
+      <w:r>
+        <w:rPr>
+          <w:rFonts w:ascii="Times New Roman" w:hAnsi="Times New Roman" w:cs="Times New Roman"/>
+          <w:sz w:val="36"/>
+          <w:szCs w:val="36"/>
+        </w:rPr>
+        <w:t>hàng</w:t>
+      </w:r>
+      <w:proofErr w:type="spellEnd"/>
     </w:p>
     <w:p>
       <w:pPr>
@@ -539,13 +3265,41 @@
           <w:szCs w:val="36"/>
         </w:rPr>
       </w:pPr>
-      <w:r>
-        <w:rPr>
-          <w:rFonts w:ascii="Times New Roman" w:hAnsi="Times New Roman" w:cs="Times New Roman"/>
-          <w:sz w:val="36"/>
-          <w:szCs w:val="36"/>
-        </w:rPr>
-        <w:t>Màn hình Profile</w:t>
+      <w:proofErr w:type="spellStart"/>
+      <w:r>
+        <w:rPr>
+          <w:rFonts w:ascii="Times New Roman" w:hAnsi="Times New Roman" w:cs="Times New Roman"/>
+          <w:sz w:val="36"/>
+          <w:szCs w:val="36"/>
+        </w:rPr>
+        <w:t>Màn</w:t>
+      </w:r>
+      <w:proofErr w:type="spellEnd"/>
+      <w:r>
+        <w:rPr>
+          <w:rFonts w:ascii="Times New Roman" w:hAnsi="Times New Roman" w:cs="Times New Roman"/>
+          <w:sz w:val="36"/>
+          <w:szCs w:val="36"/>
+        </w:rPr>
+        <w:t xml:space="preserve"> </w:t>
+      </w:r>
+      <w:proofErr w:type="spellStart"/>
+      <w:r>
+        <w:rPr>
+          <w:rFonts w:ascii="Times New Roman" w:hAnsi="Times New Roman" w:cs="Times New Roman"/>
+          <w:sz w:val="36"/>
+          <w:szCs w:val="36"/>
+        </w:rPr>
+        <w:t>hình</w:t>
+      </w:r>
+      <w:proofErr w:type="spellEnd"/>
+      <w:r>
+        <w:rPr>
+          <w:rFonts w:ascii="Times New Roman" w:hAnsi="Times New Roman" w:cs="Times New Roman"/>
+          <w:sz w:val="36"/>
+          <w:szCs w:val="36"/>
+        </w:rPr>
+        <w:t xml:space="preserve"> Profile</w:t>
       </w:r>
     </w:p>
     <w:p>
@@ -564,8 +3318,288 @@
           <w:sz w:val="36"/>
           <w:szCs w:val="36"/>
         </w:rPr>
-        <w:t>- Hiển thị thông tin chi tiết của người dùng khi người dùng đã đăng kí tài khoản : avatar , email , username , password , phoneNumber</w:t>
-      </w:r>
+        <w:t xml:space="preserve">- </w:t>
+      </w:r>
+      <w:proofErr w:type="spellStart"/>
+      <w:r>
+        <w:rPr>
+          <w:rFonts w:ascii="Times New Roman" w:hAnsi="Times New Roman" w:cs="Times New Roman"/>
+          <w:sz w:val="36"/>
+          <w:szCs w:val="36"/>
+        </w:rPr>
+        <w:t>Hiển</w:t>
+      </w:r>
+      <w:proofErr w:type="spellEnd"/>
+      <w:r>
+        <w:rPr>
+          <w:rFonts w:ascii="Times New Roman" w:hAnsi="Times New Roman" w:cs="Times New Roman"/>
+          <w:sz w:val="36"/>
+          <w:szCs w:val="36"/>
+        </w:rPr>
+        <w:t xml:space="preserve"> </w:t>
+      </w:r>
+      <w:proofErr w:type="spellStart"/>
+      <w:r>
+        <w:rPr>
+          <w:rFonts w:ascii="Times New Roman" w:hAnsi="Times New Roman" w:cs="Times New Roman"/>
+          <w:sz w:val="36"/>
+          <w:szCs w:val="36"/>
+        </w:rPr>
+        <w:t>thị</w:t>
+      </w:r>
+      <w:proofErr w:type="spellEnd"/>
+      <w:r>
+        <w:rPr>
+          <w:rFonts w:ascii="Times New Roman" w:hAnsi="Times New Roman" w:cs="Times New Roman"/>
+          <w:sz w:val="36"/>
+          <w:szCs w:val="36"/>
+        </w:rPr>
+        <w:t xml:space="preserve"> </w:t>
+      </w:r>
+      <w:proofErr w:type="spellStart"/>
+      <w:r>
+        <w:rPr>
+          <w:rFonts w:ascii="Times New Roman" w:hAnsi="Times New Roman" w:cs="Times New Roman"/>
+          <w:sz w:val="36"/>
+          <w:szCs w:val="36"/>
+        </w:rPr>
+        <w:t>thông</w:t>
+      </w:r>
+      <w:proofErr w:type="spellEnd"/>
+      <w:r>
+        <w:rPr>
+          <w:rFonts w:ascii="Times New Roman" w:hAnsi="Times New Roman" w:cs="Times New Roman"/>
+          <w:sz w:val="36"/>
+          <w:szCs w:val="36"/>
+        </w:rPr>
+        <w:t xml:space="preserve"> tin chi </w:t>
+      </w:r>
+      <w:proofErr w:type="spellStart"/>
+      <w:r>
+        <w:rPr>
+          <w:rFonts w:ascii="Times New Roman" w:hAnsi="Times New Roman" w:cs="Times New Roman"/>
+          <w:sz w:val="36"/>
+          <w:szCs w:val="36"/>
+        </w:rPr>
+        <w:t>tiết</w:t>
+      </w:r>
+      <w:proofErr w:type="spellEnd"/>
+      <w:r>
+        <w:rPr>
+          <w:rFonts w:ascii="Times New Roman" w:hAnsi="Times New Roman" w:cs="Times New Roman"/>
+          <w:sz w:val="36"/>
+          <w:szCs w:val="36"/>
+        </w:rPr>
+        <w:t xml:space="preserve"> </w:t>
+      </w:r>
+      <w:proofErr w:type="spellStart"/>
+      <w:r>
+        <w:rPr>
+          <w:rFonts w:ascii="Times New Roman" w:hAnsi="Times New Roman" w:cs="Times New Roman"/>
+          <w:sz w:val="36"/>
+          <w:szCs w:val="36"/>
+        </w:rPr>
+        <w:t>của</w:t>
+      </w:r>
+      <w:proofErr w:type="spellEnd"/>
+      <w:r>
+        <w:rPr>
+          <w:rFonts w:ascii="Times New Roman" w:hAnsi="Times New Roman" w:cs="Times New Roman"/>
+          <w:sz w:val="36"/>
+          <w:szCs w:val="36"/>
+        </w:rPr>
+        <w:t xml:space="preserve"> </w:t>
+      </w:r>
+      <w:proofErr w:type="spellStart"/>
+      <w:r>
+        <w:rPr>
+          <w:rFonts w:ascii="Times New Roman" w:hAnsi="Times New Roman" w:cs="Times New Roman"/>
+          <w:sz w:val="36"/>
+          <w:szCs w:val="36"/>
+        </w:rPr>
+        <w:t>người</w:t>
+      </w:r>
+      <w:proofErr w:type="spellEnd"/>
+      <w:r>
+        <w:rPr>
+          <w:rFonts w:ascii="Times New Roman" w:hAnsi="Times New Roman" w:cs="Times New Roman"/>
+          <w:sz w:val="36"/>
+          <w:szCs w:val="36"/>
+        </w:rPr>
+        <w:t xml:space="preserve"> </w:t>
+      </w:r>
+      <w:proofErr w:type="spellStart"/>
+      <w:r>
+        <w:rPr>
+          <w:rFonts w:ascii="Times New Roman" w:hAnsi="Times New Roman" w:cs="Times New Roman"/>
+          <w:sz w:val="36"/>
+          <w:szCs w:val="36"/>
+        </w:rPr>
+        <w:t>dùng</w:t>
+      </w:r>
+      <w:proofErr w:type="spellEnd"/>
+      <w:r>
+        <w:rPr>
+          <w:rFonts w:ascii="Times New Roman" w:hAnsi="Times New Roman" w:cs="Times New Roman"/>
+          <w:sz w:val="36"/>
+          <w:szCs w:val="36"/>
+        </w:rPr>
+        <w:t xml:space="preserve"> </w:t>
+      </w:r>
+      <w:proofErr w:type="spellStart"/>
+      <w:r>
+        <w:rPr>
+          <w:rFonts w:ascii="Times New Roman" w:hAnsi="Times New Roman" w:cs="Times New Roman"/>
+          <w:sz w:val="36"/>
+          <w:szCs w:val="36"/>
+        </w:rPr>
+        <w:t>khi</w:t>
+      </w:r>
+      <w:proofErr w:type="spellEnd"/>
+      <w:r>
+        <w:rPr>
+          <w:rFonts w:ascii="Times New Roman" w:hAnsi="Times New Roman" w:cs="Times New Roman"/>
+          <w:sz w:val="36"/>
+          <w:szCs w:val="36"/>
+        </w:rPr>
+        <w:t xml:space="preserve"> </w:t>
+      </w:r>
+      <w:proofErr w:type="spellStart"/>
+      <w:r>
+        <w:rPr>
+          <w:rFonts w:ascii="Times New Roman" w:hAnsi="Times New Roman" w:cs="Times New Roman"/>
+          <w:sz w:val="36"/>
+          <w:szCs w:val="36"/>
+        </w:rPr>
+        <w:t>người</w:t>
+      </w:r>
+      <w:proofErr w:type="spellEnd"/>
+      <w:r>
+        <w:rPr>
+          <w:rFonts w:ascii="Times New Roman" w:hAnsi="Times New Roman" w:cs="Times New Roman"/>
+          <w:sz w:val="36"/>
+          <w:szCs w:val="36"/>
+        </w:rPr>
+        <w:t xml:space="preserve"> </w:t>
+      </w:r>
+      <w:proofErr w:type="spellStart"/>
+      <w:r>
+        <w:rPr>
+          <w:rFonts w:ascii="Times New Roman" w:hAnsi="Times New Roman" w:cs="Times New Roman"/>
+          <w:sz w:val="36"/>
+          <w:szCs w:val="36"/>
+        </w:rPr>
+        <w:t>dùng</w:t>
+      </w:r>
+      <w:proofErr w:type="spellEnd"/>
+      <w:r>
+        <w:rPr>
+          <w:rFonts w:ascii="Times New Roman" w:hAnsi="Times New Roman" w:cs="Times New Roman"/>
+          <w:sz w:val="36"/>
+          <w:szCs w:val="36"/>
+        </w:rPr>
+        <w:t xml:space="preserve"> </w:t>
+      </w:r>
+      <w:proofErr w:type="spellStart"/>
+      <w:r>
+        <w:rPr>
+          <w:rFonts w:ascii="Times New Roman" w:hAnsi="Times New Roman" w:cs="Times New Roman"/>
+          <w:sz w:val="36"/>
+          <w:szCs w:val="36"/>
+        </w:rPr>
+        <w:t>đã</w:t>
+      </w:r>
+      <w:proofErr w:type="spellEnd"/>
+      <w:r>
+        <w:rPr>
+          <w:rFonts w:ascii="Times New Roman" w:hAnsi="Times New Roman" w:cs="Times New Roman"/>
+          <w:sz w:val="36"/>
+          <w:szCs w:val="36"/>
+        </w:rPr>
+        <w:t xml:space="preserve"> </w:t>
+      </w:r>
+      <w:proofErr w:type="spellStart"/>
+      <w:r>
+        <w:rPr>
+          <w:rFonts w:ascii="Times New Roman" w:hAnsi="Times New Roman" w:cs="Times New Roman"/>
+          <w:sz w:val="36"/>
+          <w:szCs w:val="36"/>
+        </w:rPr>
+        <w:t>đăng</w:t>
+      </w:r>
+      <w:proofErr w:type="spellEnd"/>
+      <w:r>
+        <w:rPr>
+          <w:rFonts w:ascii="Times New Roman" w:hAnsi="Times New Roman" w:cs="Times New Roman"/>
+          <w:sz w:val="36"/>
+          <w:szCs w:val="36"/>
+        </w:rPr>
+        <w:t xml:space="preserve"> </w:t>
+      </w:r>
+      <w:proofErr w:type="spellStart"/>
+      <w:r>
+        <w:rPr>
+          <w:rFonts w:ascii="Times New Roman" w:hAnsi="Times New Roman" w:cs="Times New Roman"/>
+          <w:sz w:val="36"/>
+          <w:szCs w:val="36"/>
+        </w:rPr>
+        <w:t>kí</w:t>
+      </w:r>
+      <w:proofErr w:type="spellEnd"/>
+      <w:r>
+        <w:rPr>
+          <w:rFonts w:ascii="Times New Roman" w:hAnsi="Times New Roman" w:cs="Times New Roman"/>
+          <w:sz w:val="36"/>
+          <w:szCs w:val="36"/>
+        </w:rPr>
+        <w:t xml:space="preserve"> </w:t>
+      </w:r>
+      <w:proofErr w:type="spellStart"/>
+      <w:r>
+        <w:rPr>
+          <w:rFonts w:ascii="Times New Roman" w:hAnsi="Times New Roman" w:cs="Times New Roman"/>
+          <w:sz w:val="36"/>
+          <w:szCs w:val="36"/>
+        </w:rPr>
+        <w:t>tài</w:t>
+      </w:r>
+      <w:proofErr w:type="spellEnd"/>
+      <w:r>
+        <w:rPr>
+          <w:rFonts w:ascii="Times New Roman" w:hAnsi="Times New Roman" w:cs="Times New Roman"/>
+          <w:sz w:val="36"/>
+          <w:szCs w:val="36"/>
+        </w:rPr>
+        <w:t xml:space="preserve"> </w:t>
+      </w:r>
+      <w:proofErr w:type="spellStart"/>
+      <w:r>
+        <w:rPr>
+          <w:rFonts w:ascii="Times New Roman" w:hAnsi="Times New Roman" w:cs="Times New Roman"/>
+          <w:sz w:val="36"/>
+          <w:szCs w:val="36"/>
+        </w:rPr>
+        <w:t>khoản</w:t>
+      </w:r>
+      <w:proofErr w:type="spellEnd"/>
+      <w:r>
+        <w:rPr>
+          <w:rFonts w:ascii="Times New Roman" w:hAnsi="Times New Roman" w:cs="Times New Roman"/>
+          <w:sz w:val="36"/>
+          <w:szCs w:val="36"/>
+        </w:rPr>
+        <w:t xml:space="preserve"> : avatar , email , username , password , </w:t>
+      </w:r>
+      <w:proofErr w:type="spellStart"/>
+      <w:r>
+        <w:rPr>
+          <w:rFonts w:ascii="Times New Roman" w:hAnsi="Times New Roman" w:cs="Times New Roman"/>
+          <w:sz w:val="36"/>
+          <w:szCs w:val="36"/>
+        </w:rPr>
+        <w:t>phoneNumber</w:t>
+      </w:r>
+      <w:proofErr w:type="spellEnd"/>
     </w:p>
     <w:p>
       <w:pPr>
@@ -583,8 +3617,162 @@
           <w:sz w:val="36"/>
           <w:szCs w:val="36"/>
         </w:rPr>
-        <w:t>- Có thể đổi mật khẩu , đổi thông tin người dùng</w:t>
-      </w:r>
+        <w:t xml:space="preserve">- </w:t>
+      </w:r>
+      <w:proofErr w:type="spellStart"/>
+      <w:r>
+        <w:rPr>
+          <w:rFonts w:ascii="Times New Roman" w:hAnsi="Times New Roman" w:cs="Times New Roman"/>
+          <w:sz w:val="36"/>
+          <w:szCs w:val="36"/>
+        </w:rPr>
+        <w:t>Có</w:t>
+      </w:r>
+      <w:proofErr w:type="spellEnd"/>
+      <w:r>
+        <w:rPr>
+          <w:rFonts w:ascii="Times New Roman" w:hAnsi="Times New Roman" w:cs="Times New Roman"/>
+          <w:sz w:val="36"/>
+          <w:szCs w:val="36"/>
+        </w:rPr>
+        <w:t xml:space="preserve"> </w:t>
+      </w:r>
+      <w:proofErr w:type="spellStart"/>
+      <w:r>
+        <w:rPr>
+          <w:rFonts w:ascii="Times New Roman" w:hAnsi="Times New Roman" w:cs="Times New Roman"/>
+          <w:sz w:val="36"/>
+          <w:szCs w:val="36"/>
+        </w:rPr>
+        <w:t>thể</w:t>
+      </w:r>
+      <w:proofErr w:type="spellEnd"/>
+      <w:r>
+        <w:rPr>
+          <w:rFonts w:ascii="Times New Roman" w:hAnsi="Times New Roman" w:cs="Times New Roman"/>
+          <w:sz w:val="36"/>
+          <w:szCs w:val="36"/>
+        </w:rPr>
+        <w:t xml:space="preserve"> </w:t>
+      </w:r>
+      <w:proofErr w:type="spellStart"/>
+      <w:r>
+        <w:rPr>
+          <w:rFonts w:ascii="Times New Roman" w:hAnsi="Times New Roman" w:cs="Times New Roman"/>
+          <w:sz w:val="36"/>
+          <w:szCs w:val="36"/>
+        </w:rPr>
+        <w:t>đổi</w:t>
+      </w:r>
+      <w:proofErr w:type="spellEnd"/>
+      <w:r>
+        <w:rPr>
+          <w:rFonts w:ascii="Times New Roman" w:hAnsi="Times New Roman" w:cs="Times New Roman"/>
+          <w:sz w:val="36"/>
+          <w:szCs w:val="36"/>
+        </w:rPr>
+        <w:t xml:space="preserve"> </w:t>
+      </w:r>
+      <w:proofErr w:type="spellStart"/>
+      <w:r>
+        <w:rPr>
+          <w:rFonts w:ascii="Times New Roman" w:hAnsi="Times New Roman" w:cs="Times New Roman"/>
+          <w:sz w:val="36"/>
+          <w:szCs w:val="36"/>
+        </w:rPr>
+        <w:t>mật</w:t>
+      </w:r>
+      <w:proofErr w:type="spellEnd"/>
+      <w:r>
+        <w:rPr>
+          <w:rFonts w:ascii="Times New Roman" w:hAnsi="Times New Roman" w:cs="Times New Roman"/>
+          <w:sz w:val="36"/>
+          <w:szCs w:val="36"/>
+        </w:rPr>
+        <w:t xml:space="preserve"> </w:t>
+      </w:r>
+      <w:proofErr w:type="spellStart"/>
+      <w:r>
+        <w:rPr>
+          <w:rFonts w:ascii="Times New Roman" w:hAnsi="Times New Roman" w:cs="Times New Roman"/>
+          <w:sz w:val="36"/>
+          <w:szCs w:val="36"/>
+        </w:rPr>
+        <w:t>khẩu</w:t>
+      </w:r>
+      <w:proofErr w:type="spellEnd"/>
+      <w:r>
+        <w:rPr>
+          <w:rFonts w:ascii="Times New Roman" w:hAnsi="Times New Roman" w:cs="Times New Roman"/>
+          <w:sz w:val="36"/>
+          <w:szCs w:val="36"/>
+        </w:rPr>
+        <w:t xml:space="preserve"> , </w:t>
+      </w:r>
+      <w:proofErr w:type="spellStart"/>
+      <w:r>
+        <w:rPr>
+          <w:rFonts w:ascii="Times New Roman" w:hAnsi="Times New Roman" w:cs="Times New Roman"/>
+          <w:sz w:val="36"/>
+          <w:szCs w:val="36"/>
+        </w:rPr>
+        <w:t>đổi</w:t>
+      </w:r>
+      <w:proofErr w:type="spellEnd"/>
+      <w:r>
+        <w:rPr>
+          <w:rFonts w:ascii="Times New Roman" w:hAnsi="Times New Roman" w:cs="Times New Roman"/>
+          <w:sz w:val="36"/>
+          <w:szCs w:val="36"/>
+        </w:rPr>
+        <w:t xml:space="preserve"> </w:t>
+      </w:r>
+      <w:proofErr w:type="spellStart"/>
+      <w:r>
+        <w:rPr>
+          <w:rFonts w:ascii="Times New Roman" w:hAnsi="Times New Roman" w:cs="Times New Roman"/>
+          <w:sz w:val="36"/>
+          <w:szCs w:val="36"/>
+        </w:rPr>
+        <w:t>thông</w:t>
+      </w:r>
+      <w:proofErr w:type="spellEnd"/>
+      <w:r>
+        <w:rPr>
+          <w:rFonts w:ascii="Times New Roman" w:hAnsi="Times New Roman" w:cs="Times New Roman"/>
+          <w:sz w:val="36"/>
+          <w:szCs w:val="36"/>
+        </w:rPr>
+        <w:t xml:space="preserve"> tin </w:t>
+      </w:r>
+      <w:proofErr w:type="spellStart"/>
+      <w:r>
+        <w:rPr>
+          <w:rFonts w:ascii="Times New Roman" w:hAnsi="Times New Roman" w:cs="Times New Roman"/>
+          <w:sz w:val="36"/>
+          <w:szCs w:val="36"/>
+        </w:rPr>
+        <w:t>người</w:t>
+      </w:r>
+      <w:proofErr w:type="spellEnd"/>
+      <w:r>
+        <w:rPr>
+          <w:rFonts w:ascii="Times New Roman" w:hAnsi="Times New Roman" w:cs="Times New Roman"/>
+          <w:sz w:val="36"/>
+          <w:szCs w:val="36"/>
+        </w:rPr>
+        <w:t xml:space="preserve"> </w:t>
+      </w:r>
+      <w:proofErr w:type="spellStart"/>
+      <w:r>
+        <w:rPr>
+          <w:rFonts w:ascii="Times New Roman" w:hAnsi="Times New Roman" w:cs="Times New Roman"/>
+          <w:sz w:val="36"/>
+          <w:szCs w:val="36"/>
+        </w:rPr>
+        <w:t>dùng</w:t>
+      </w:r>
+      <w:proofErr w:type="spellEnd"/>
     </w:p>
     <w:p>
       <w:pPr>
@@ -602,8 +3790,54 @@
           <w:sz w:val="36"/>
           <w:szCs w:val="36"/>
         </w:rPr>
-        <w:t>- Xem thông báo</w:t>
-      </w:r>
+        <w:t xml:space="preserve">- </w:t>
+      </w:r>
+      <w:proofErr w:type="spellStart"/>
+      <w:r>
+        <w:rPr>
+          <w:rFonts w:ascii="Times New Roman" w:hAnsi="Times New Roman" w:cs="Times New Roman"/>
+          <w:sz w:val="36"/>
+          <w:szCs w:val="36"/>
+        </w:rPr>
+        <w:t>Xem</w:t>
+      </w:r>
+      <w:proofErr w:type="spellEnd"/>
+      <w:r>
+        <w:rPr>
+          <w:rFonts w:ascii="Times New Roman" w:hAnsi="Times New Roman" w:cs="Times New Roman"/>
+          <w:sz w:val="36"/>
+          <w:szCs w:val="36"/>
+        </w:rPr>
+        <w:t xml:space="preserve"> </w:t>
+      </w:r>
+      <w:proofErr w:type="spellStart"/>
+      <w:r>
+        <w:rPr>
+          <w:rFonts w:ascii="Times New Roman" w:hAnsi="Times New Roman" w:cs="Times New Roman"/>
+          <w:sz w:val="36"/>
+          <w:szCs w:val="36"/>
+        </w:rPr>
+        <w:t>thông</w:t>
+      </w:r>
+      <w:proofErr w:type="spellEnd"/>
+      <w:r>
+        <w:rPr>
+          <w:rFonts w:ascii="Times New Roman" w:hAnsi="Times New Roman" w:cs="Times New Roman"/>
+          <w:sz w:val="36"/>
+          <w:szCs w:val="36"/>
+        </w:rPr>
+        <w:t xml:space="preserve"> </w:t>
+      </w:r>
+      <w:proofErr w:type="spellStart"/>
+      <w:r>
+        <w:rPr>
+          <w:rFonts w:ascii="Times New Roman" w:hAnsi="Times New Roman" w:cs="Times New Roman"/>
+          <w:sz w:val="36"/>
+          <w:szCs w:val="36"/>
+        </w:rPr>
+        <w:t>báo</w:t>
+      </w:r>
+      <w:proofErr w:type="spellEnd"/>
     </w:p>
     <w:p>
       <w:pPr>
@@ -621,7 +3855,1017 @@
           <w:sz w:val="36"/>
           <w:szCs w:val="36"/>
         </w:rPr>
-        <w:t>- Đổi ngôn ngữ của app</w:t>
+        <w:t xml:space="preserve">- </w:t>
+      </w:r>
+      <w:proofErr w:type="spellStart"/>
+      <w:r>
+        <w:rPr>
+          <w:rFonts w:ascii="Times New Roman" w:hAnsi="Times New Roman" w:cs="Times New Roman"/>
+          <w:sz w:val="36"/>
+          <w:szCs w:val="36"/>
+        </w:rPr>
+        <w:t>Đổi</w:t>
+      </w:r>
+      <w:proofErr w:type="spellEnd"/>
+      <w:r>
+        <w:rPr>
+          <w:rFonts w:ascii="Times New Roman" w:hAnsi="Times New Roman" w:cs="Times New Roman"/>
+          <w:sz w:val="36"/>
+          <w:szCs w:val="36"/>
+        </w:rPr>
+        <w:t xml:space="preserve"> </w:t>
+      </w:r>
+      <w:proofErr w:type="spellStart"/>
+      <w:r>
+        <w:rPr>
+          <w:rFonts w:ascii="Times New Roman" w:hAnsi="Times New Roman" w:cs="Times New Roman"/>
+          <w:sz w:val="36"/>
+          <w:szCs w:val="36"/>
+        </w:rPr>
+        <w:t>ngôn</w:t>
+      </w:r>
+      <w:proofErr w:type="spellEnd"/>
+      <w:r>
+        <w:rPr>
+          <w:rFonts w:ascii="Times New Roman" w:hAnsi="Times New Roman" w:cs="Times New Roman"/>
+          <w:sz w:val="36"/>
+          <w:szCs w:val="36"/>
+        </w:rPr>
+        <w:t xml:space="preserve"> </w:t>
+      </w:r>
+      <w:proofErr w:type="spellStart"/>
+      <w:r>
+        <w:rPr>
+          <w:rFonts w:ascii="Times New Roman" w:hAnsi="Times New Roman" w:cs="Times New Roman"/>
+          <w:sz w:val="36"/>
+          <w:szCs w:val="36"/>
+        </w:rPr>
+        <w:t>ngữ</w:t>
+      </w:r>
+      <w:proofErr w:type="spellEnd"/>
+      <w:r>
+        <w:rPr>
+          <w:rFonts w:ascii="Times New Roman" w:hAnsi="Times New Roman" w:cs="Times New Roman"/>
+          <w:sz w:val="36"/>
+          <w:szCs w:val="36"/>
+        </w:rPr>
+        <w:t xml:space="preserve"> </w:t>
+      </w:r>
+      <w:proofErr w:type="spellStart"/>
+      <w:r>
+        <w:rPr>
+          <w:rFonts w:ascii="Times New Roman" w:hAnsi="Times New Roman" w:cs="Times New Roman"/>
+          <w:sz w:val="36"/>
+          <w:szCs w:val="36"/>
+        </w:rPr>
+        <w:t>của</w:t>
+      </w:r>
+      <w:proofErr w:type="spellEnd"/>
+      <w:r>
+        <w:rPr>
+          <w:rFonts w:ascii="Times New Roman" w:hAnsi="Times New Roman" w:cs="Times New Roman"/>
+          <w:sz w:val="36"/>
+          <w:szCs w:val="36"/>
+        </w:rPr>
+        <w:t xml:space="preserve"> app</w:t>
+      </w:r>
+    </w:p>
+    <w:p>
+      <w:pPr>
+        <w:pStyle w:val="ListParagraph"/>
+        <w:ind w:left="1440"/>
+        <w:rPr>
+          <w:rFonts w:ascii="Times New Roman" w:hAnsi="Times New Roman" w:cs="Times New Roman"/>
+          <w:sz w:val="44"/>
+          <w:szCs w:val="44"/>
+        </w:rPr>
+      </w:pPr>
+    </w:p>
+    <w:p>
+      <w:pPr>
+        <w:pStyle w:val="ListParagraph"/>
+        <w:ind w:left="1440" w:firstLine="720"/>
+        <w:rPr>
+          <w:rFonts w:ascii="Times New Roman" w:hAnsi="Times New Roman" w:cs="Times New Roman"/>
+          <w:b/>
+          <w:bCs/>
+          <w:sz w:val="44"/>
+          <w:szCs w:val="44"/>
+          <w:u w:val="single"/>
+        </w:rPr>
+      </w:pPr>
+      <w:proofErr w:type="spellStart"/>
+      <w:r>
+        <w:rPr>
+          <w:rFonts w:ascii="Times New Roman" w:hAnsi="Times New Roman" w:cs="Times New Roman"/>
+          <w:b/>
+          <w:bCs/>
+          <w:i/>
+          <w:iCs/>
+          <w:sz w:val="44"/>
+          <w:szCs w:val="44"/>
+          <w:u w:val="single"/>
+        </w:rPr>
+        <w:t>Báo</w:t>
+      </w:r>
+      <w:proofErr w:type="spellEnd"/>
+      <w:r>
+        <w:rPr>
+          <w:rFonts w:ascii="Times New Roman" w:hAnsi="Times New Roman" w:cs="Times New Roman"/>
+          <w:b/>
+          <w:bCs/>
+          <w:i/>
+          <w:iCs/>
+          <w:sz w:val="44"/>
+          <w:szCs w:val="44"/>
+          <w:u w:val="single"/>
+        </w:rPr>
+        <w:t xml:space="preserve"> </w:t>
+      </w:r>
+      <w:proofErr w:type="spellStart"/>
+      <w:r>
+        <w:rPr>
+          <w:rFonts w:ascii="Times New Roman" w:hAnsi="Times New Roman" w:cs="Times New Roman"/>
+          <w:b/>
+          <w:bCs/>
+          <w:i/>
+          <w:iCs/>
+          <w:sz w:val="44"/>
+          <w:szCs w:val="44"/>
+          <w:u w:val="single"/>
+        </w:rPr>
+        <w:t>cáo</w:t>
+      </w:r>
+      <w:proofErr w:type="spellEnd"/>
+      <w:r>
+        <w:rPr>
+          <w:rFonts w:ascii="Times New Roman" w:hAnsi="Times New Roman" w:cs="Times New Roman"/>
+          <w:b/>
+          <w:bCs/>
+          <w:i/>
+          <w:iCs/>
+          <w:sz w:val="44"/>
+          <w:szCs w:val="44"/>
+          <w:u w:val="single"/>
+        </w:rPr>
+        <w:t xml:space="preserve"> </w:t>
+      </w:r>
+      <w:r>
+        <w:rPr>
+          <w:rFonts w:ascii="Times New Roman" w:hAnsi="Times New Roman" w:cs="Times New Roman"/>
+          <w:b/>
+          <w:bCs/>
+          <w:sz w:val="44"/>
+          <w:szCs w:val="44"/>
+          <w:u w:val="single"/>
+        </w:rPr>
+        <w:t>(</w:t>
+      </w:r>
+      <w:r>
+        <w:rPr>
+          <w:rFonts w:ascii="Times New Roman" w:hAnsi="Times New Roman" w:cs="Times New Roman"/>
+          <w:b/>
+          <w:bCs/>
+          <w:sz w:val="44"/>
+          <w:szCs w:val="44"/>
+          <w:u w:val="single"/>
+        </w:rPr>
+        <w:t>9</w:t>
+      </w:r>
+      <w:r>
+        <w:rPr>
+          <w:rFonts w:ascii="Times New Roman" w:hAnsi="Times New Roman" w:cs="Times New Roman"/>
+          <w:b/>
+          <w:bCs/>
+          <w:sz w:val="44"/>
+          <w:szCs w:val="44"/>
+          <w:u w:val="single"/>
+        </w:rPr>
+        <w:t>/</w:t>
+      </w:r>
+      <w:r>
+        <w:rPr>
+          <w:rFonts w:ascii="Times New Roman" w:hAnsi="Times New Roman" w:cs="Times New Roman"/>
+          <w:b/>
+          <w:bCs/>
+          <w:sz w:val="44"/>
+          <w:szCs w:val="44"/>
+          <w:u w:val="single"/>
+        </w:rPr>
+        <w:t>4</w:t>
+      </w:r>
+      <w:r>
+        <w:rPr>
+          <w:rFonts w:ascii="Times New Roman" w:hAnsi="Times New Roman" w:cs="Times New Roman"/>
+          <w:b/>
+          <w:bCs/>
+          <w:sz w:val="44"/>
+          <w:szCs w:val="44"/>
+          <w:u w:val="single"/>
+        </w:rPr>
+        <w:t>/2023-</w:t>
+      </w:r>
+      <w:r>
+        <w:rPr>
+          <w:rFonts w:ascii="Times New Roman" w:hAnsi="Times New Roman" w:cs="Times New Roman"/>
+          <w:b/>
+          <w:bCs/>
+          <w:sz w:val="44"/>
+          <w:szCs w:val="44"/>
+          <w:u w:val="single"/>
+        </w:rPr>
+        <w:t>15</w:t>
+      </w:r>
+      <w:r>
+        <w:rPr>
+          <w:rFonts w:ascii="Times New Roman" w:hAnsi="Times New Roman" w:cs="Times New Roman"/>
+          <w:b/>
+          <w:bCs/>
+          <w:sz w:val="44"/>
+          <w:szCs w:val="44"/>
+          <w:u w:val="single"/>
+        </w:rPr>
+        <w:t>/4/2023)</w:t>
+      </w:r>
+    </w:p>
+    <w:p>
+      <w:pPr>
+        <w:pStyle w:val="ListParagraph"/>
+        <w:numPr>
+          <w:ilvl w:val="0"/>
+          <w:numId w:val="1"/>
+        </w:numPr>
+        <w:rPr>
+          <w:rFonts w:ascii="Times New Roman" w:hAnsi="Times New Roman" w:cs="Times New Roman"/>
+          <w:sz w:val="36"/>
+          <w:szCs w:val="36"/>
+        </w:rPr>
+      </w:pPr>
+      <w:proofErr w:type="spellStart"/>
+      <w:r>
+        <w:rPr>
+          <w:rFonts w:ascii="Times New Roman" w:hAnsi="Times New Roman" w:cs="Times New Roman"/>
+          <w:sz w:val="36"/>
+          <w:szCs w:val="36"/>
+        </w:rPr>
+        <w:t>Làm</w:t>
+      </w:r>
+      <w:proofErr w:type="spellEnd"/>
+      <w:r>
+        <w:rPr>
+          <w:rFonts w:ascii="Times New Roman" w:hAnsi="Times New Roman" w:cs="Times New Roman"/>
+          <w:sz w:val="36"/>
+          <w:szCs w:val="36"/>
+        </w:rPr>
+        <w:t xml:space="preserve"> </w:t>
+      </w:r>
+      <w:proofErr w:type="spellStart"/>
+      <w:r>
+        <w:rPr>
+          <w:rFonts w:ascii="Times New Roman" w:hAnsi="Times New Roman" w:cs="Times New Roman"/>
+          <w:sz w:val="36"/>
+          <w:szCs w:val="36"/>
+        </w:rPr>
+        <w:t>chức</w:t>
+      </w:r>
+      <w:proofErr w:type="spellEnd"/>
+      <w:r>
+        <w:rPr>
+          <w:rFonts w:ascii="Times New Roman" w:hAnsi="Times New Roman" w:cs="Times New Roman"/>
+          <w:sz w:val="36"/>
+          <w:szCs w:val="36"/>
+        </w:rPr>
+        <w:t xml:space="preserve"> </w:t>
+      </w:r>
+      <w:proofErr w:type="spellStart"/>
+      <w:r>
+        <w:rPr>
+          <w:rFonts w:ascii="Times New Roman" w:hAnsi="Times New Roman" w:cs="Times New Roman"/>
+          <w:sz w:val="36"/>
+          <w:szCs w:val="36"/>
+        </w:rPr>
+        <w:t>năng</w:t>
+      </w:r>
+      <w:proofErr w:type="spellEnd"/>
+      <w:r>
+        <w:rPr>
+          <w:rFonts w:ascii="Times New Roman" w:hAnsi="Times New Roman" w:cs="Times New Roman"/>
+          <w:sz w:val="36"/>
+          <w:szCs w:val="36"/>
+        </w:rPr>
+        <w:t xml:space="preserve"> </w:t>
+      </w:r>
+      <w:proofErr w:type="spellStart"/>
+      <w:r>
+        <w:rPr>
+          <w:rFonts w:ascii="Times New Roman" w:hAnsi="Times New Roman" w:cs="Times New Roman"/>
+          <w:sz w:val="36"/>
+          <w:szCs w:val="36"/>
+        </w:rPr>
+        <w:t>thêm</w:t>
+      </w:r>
+      <w:proofErr w:type="spellEnd"/>
+      <w:r>
+        <w:rPr>
+          <w:rFonts w:ascii="Times New Roman" w:hAnsi="Times New Roman" w:cs="Times New Roman"/>
+          <w:sz w:val="36"/>
+          <w:szCs w:val="36"/>
+        </w:rPr>
+        <w:t xml:space="preserve"> </w:t>
+      </w:r>
+      <w:proofErr w:type="spellStart"/>
+      <w:r>
+        <w:rPr>
+          <w:rFonts w:ascii="Times New Roman" w:hAnsi="Times New Roman" w:cs="Times New Roman"/>
+          <w:sz w:val="36"/>
+          <w:szCs w:val="36"/>
+        </w:rPr>
+        <w:t>sản</w:t>
+      </w:r>
+      <w:proofErr w:type="spellEnd"/>
+      <w:r>
+        <w:rPr>
+          <w:rFonts w:ascii="Times New Roman" w:hAnsi="Times New Roman" w:cs="Times New Roman"/>
+          <w:sz w:val="36"/>
+          <w:szCs w:val="36"/>
+        </w:rPr>
+        <w:t xml:space="preserve"> </w:t>
+      </w:r>
+      <w:proofErr w:type="spellStart"/>
+      <w:r>
+        <w:rPr>
+          <w:rFonts w:ascii="Times New Roman" w:hAnsi="Times New Roman" w:cs="Times New Roman"/>
+          <w:sz w:val="36"/>
+          <w:szCs w:val="36"/>
+        </w:rPr>
+        <w:t>phẩm</w:t>
+      </w:r>
+      <w:proofErr w:type="spellEnd"/>
+      <w:r>
+        <w:rPr>
+          <w:rFonts w:ascii="Times New Roman" w:hAnsi="Times New Roman" w:cs="Times New Roman"/>
+          <w:sz w:val="36"/>
+          <w:szCs w:val="36"/>
+        </w:rPr>
+        <w:t xml:space="preserve"> </w:t>
+      </w:r>
+      <w:proofErr w:type="spellStart"/>
+      <w:r>
+        <w:rPr>
+          <w:rFonts w:ascii="Times New Roman" w:hAnsi="Times New Roman" w:cs="Times New Roman"/>
+          <w:sz w:val="36"/>
+          <w:szCs w:val="36"/>
+        </w:rPr>
+        <w:t>vào</w:t>
+      </w:r>
+      <w:proofErr w:type="spellEnd"/>
+      <w:r>
+        <w:rPr>
+          <w:rFonts w:ascii="Times New Roman" w:hAnsi="Times New Roman" w:cs="Times New Roman"/>
+          <w:sz w:val="36"/>
+          <w:szCs w:val="36"/>
+        </w:rPr>
+        <w:t xml:space="preserve"> </w:t>
+      </w:r>
+      <w:proofErr w:type="spellStart"/>
+      <w:r>
+        <w:rPr>
+          <w:rFonts w:ascii="Times New Roman" w:hAnsi="Times New Roman" w:cs="Times New Roman"/>
+          <w:sz w:val="36"/>
+          <w:szCs w:val="36"/>
+        </w:rPr>
+        <w:t>giỏ</w:t>
+      </w:r>
+      <w:proofErr w:type="spellEnd"/>
+      <w:r>
+        <w:rPr>
+          <w:rFonts w:ascii="Times New Roman" w:hAnsi="Times New Roman" w:cs="Times New Roman"/>
+          <w:sz w:val="36"/>
+          <w:szCs w:val="36"/>
+        </w:rPr>
+        <w:t xml:space="preserve"> </w:t>
+      </w:r>
+      <w:proofErr w:type="spellStart"/>
+      <w:r>
+        <w:rPr>
+          <w:rFonts w:ascii="Times New Roman" w:hAnsi="Times New Roman" w:cs="Times New Roman"/>
+          <w:sz w:val="36"/>
+          <w:szCs w:val="36"/>
+        </w:rPr>
+        <w:t>hàng</w:t>
+      </w:r>
+      <w:proofErr w:type="spellEnd"/>
+      <w:r>
+        <w:rPr>
+          <w:rFonts w:ascii="Times New Roman" w:hAnsi="Times New Roman" w:cs="Times New Roman"/>
+          <w:sz w:val="36"/>
+          <w:szCs w:val="36"/>
+        </w:rPr>
+        <w:t xml:space="preserve"> </w:t>
+      </w:r>
+    </w:p>
+    <w:p>
+      <w:pPr>
+        <w:pStyle w:val="ListParagraph"/>
+        <w:numPr>
+          <w:ilvl w:val="0"/>
+          <w:numId w:val="1"/>
+        </w:numPr>
+        <w:rPr>
+          <w:rFonts w:ascii="Times New Roman" w:hAnsi="Times New Roman" w:cs="Times New Roman"/>
+          <w:sz w:val="36"/>
+          <w:szCs w:val="36"/>
+        </w:rPr>
+      </w:pPr>
+      <w:r>
+        <w:rPr>
+          <w:rFonts w:ascii="Times New Roman" w:hAnsi="Times New Roman" w:cs="Times New Roman"/>
+          <w:sz w:val="36"/>
+          <w:szCs w:val="36"/>
+        </w:rPr>
+        <w:t xml:space="preserve">Code </w:t>
+      </w:r>
+      <w:proofErr w:type="spellStart"/>
+      <w:r>
+        <w:rPr>
+          <w:rFonts w:ascii="Times New Roman" w:hAnsi="Times New Roman" w:cs="Times New Roman"/>
+          <w:sz w:val="36"/>
+          <w:szCs w:val="36"/>
+        </w:rPr>
+        <w:t>giao</w:t>
+      </w:r>
+      <w:proofErr w:type="spellEnd"/>
+      <w:r>
+        <w:rPr>
+          <w:rFonts w:ascii="Times New Roman" w:hAnsi="Times New Roman" w:cs="Times New Roman"/>
+          <w:sz w:val="36"/>
+          <w:szCs w:val="36"/>
+        </w:rPr>
+        <w:t xml:space="preserve"> </w:t>
+      </w:r>
+      <w:proofErr w:type="spellStart"/>
+      <w:r>
+        <w:rPr>
+          <w:rFonts w:ascii="Times New Roman" w:hAnsi="Times New Roman" w:cs="Times New Roman"/>
+          <w:sz w:val="36"/>
+          <w:szCs w:val="36"/>
+        </w:rPr>
+        <w:t>diện</w:t>
+      </w:r>
+      <w:proofErr w:type="spellEnd"/>
+      <w:r>
+        <w:rPr>
+          <w:rFonts w:ascii="Times New Roman" w:hAnsi="Times New Roman" w:cs="Times New Roman"/>
+          <w:sz w:val="36"/>
+          <w:szCs w:val="36"/>
+        </w:rPr>
+        <w:t xml:space="preserve"> </w:t>
+      </w:r>
+      <w:proofErr w:type="spellStart"/>
+      <w:r>
+        <w:rPr>
+          <w:rFonts w:ascii="Times New Roman" w:hAnsi="Times New Roman" w:cs="Times New Roman"/>
+          <w:sz w:val="36"/>
+          <w:szCs w:val="36"/>
+        </w:rPr>
+        <w:t>màn</w:t>
+      </w:r>
+      <w:proofErr w:type="spellEnd"/>
+      <w:r>
+        <w:rPr>
+          <w:rFonts w:ascii="Times New Roman" w:hAnsi="Times New Roman" w:cs="Times New Roman"/>
+          <w:sz w:val="36"/>
+          <w:szCs w:val="36"/>
+        </w:rPr>
+        <w:t xml:space="preserve"> </w:t>
+      </w:r>
+      <w:proofErr w:type="spellStart"/>
+      <w:r>
+        <w:rPr>
+          <w:rFonts w:ascii="Times New Roman" w:hAnsi="Times New Roman" w:cs="Times New Roman"/>
+          <w:sz w:val="36"/>
+          <w:szCs w:val="36"/>
+        </w:rPr>
+        <w:t>hình</w:t>
+      </w:r>
+      <w:proofErr w:type="spellEnd"/>
+      <w:r>
+        <w:rPr>
+          <w:rFonts w:ascii="Times New Roman" w:hAnsi="Times New Roman" w:cs="Times New Roman"/>
+          <w:sz w:val="36"/>
+          <w:szCs w:val="36"/>
+        </w:rPr>
+        <w:t xml:space="preserve"> </w:t>
+      </w:r>
+      <w:proofErr w:type="spellStart"/>
+      <w:r>
+        <w:rPr>
+          <w:rFonts w:ascii="Times New Roman" w:hAnsi="Times New Roman" w:cs="Times New Roman"/>
+          <w:sz w:val="36"/>
+          <w:szCs w:val="36"/>
+        </w:rPr>
+        <w:t>giỏ</w:t>
+      </w:r>
+      <w:proofErr w:type="spellEnd"/>
+      <w:r>
+        <w:rPr>
+          <w:rFonts w:ascii="Times New Roman" w:hAnsi="Times New Roman" w:cs="Times New Roman"/>
+          <w:sz w:val="36"/>
+          <w:szCs w:val="36"/>
+        </w:rPr>
+        <w:t xml:space="preserve"> </w:t>
+      </w:r>
+      <w:proofErr w:type="spellStart"/>
+      <w:r>
+        <w:rPr>
+          <w:rFonts w:ascii="Times New Roman" w:hAnsi="Times New Roman" w:cs="Times New Roman"/>
+          <w:sz w:val="36"/>
+          <w:szCs w:val="36"/>
+        </w:rPr>
+        <w:t>hàng</w:t>
+      </w:r>
+      <w:proofErr w:type="spellEnd"/>
+    </w:p>
+    <w:p>
+      <w:pPr>
+        <w:pStyle w:val="ListParagraph"/>
+        <w:numPr>
+          <w:ilvl w:val="0"/>
+          <w:numId w:val="1"/>
+        </w:numPr>
+        <w:rPr>
+          <w:rFonts w:ascii="Times New Roman" w:hAnsi="Times New Roman" w:cs="Times New Roman"/>
+          <w:sz w:val="36"/>
+          <w:szCs w:val="36"/>
+        </w:rPr>
+      </w:pPr>
+      <w:r>
+        <w:rPr>
+          <w:rFonts w:ascii="Times New Roman" w:hAnsi="Times New Roman" w:cs="Times New Roman"/>
+          <w:sz w:val="36"/>
+          <w:szCs w:val="36"/>
+        </w:rPr>
+        <w:t xml:space="preserve">Fix </w:t>
+      </w:r>
+      <w:proofErr w:type="spellStart"/>
+      <w:r>
+        <w:rPr>
+          <w:rFonts w:ascii="Times New Roman" w:hAnsi="Times New Roman" w:cs="Times New Roman"/>
+          <w:sz w:val="36"/>
+          <w:szCs w:val="36"/>
+        </w:rPr>
+        <w:t>chức</w:t>
+      </w:r>
+      <w:proofErr w:type="spellEnd"/>
+      <w:r>
+        <w:rPr>
+          <w:rFonts w:ascii="Times New Roman" w:hAnsi="Times New Roman" w:cs="Times New Roman"/>
+          <w:sz w:val="36"/>
+          <w:szCs w:val="36"/>
+        </w:rPr>
+        <w:t xml:space="preserve"> </w:t>
+      </w:r>
+      <w:proofErr w:type="spellStart"/>
+      <w:r>
+        <w:rPr>
+          <w:rFonts w:ascii="Times New Roman" w:hAnsi="Times New Roman" w:cs="Times New Roman"/>
+          <w:sz w:val="36"/>
+          <w:szCs w:val="36"/>
+        </w:rPr>
+        <w:t>năng</w:t>
+      </w:r>
+      <w:proofErr w:type="spellEnd"/>
+      <w:r>
+        <w:rPr>
+          <w:rFonts w:ascii="Times New Roman" w:hAnsi="Times New Roman" w:cs="Times New Roman"/>
+          <w:sz w:val="36"/>
+          <w:szCs w:val="36"/>
+        </w:rPr>
+        <w:t xml:space="preserve"> </w:t>
+      </w:r>
+      <w:proofErr w:type="spellStart"/>
+      <w:r>
+        <w:rPr>
+          <w:rFonts w:ascii="Times New Roman" w:hAnsi="Times New Roman" w:cs="Times New Roman"/>
+          <w:sz w:val="36"/>
+          <w:szCs w:val="36"/>
+        </w:rPr>
+        <w:t>đổi</w:t>
+      </w:r>
+      <w:proofErr w:type="spellEnd"/>
+      <w:r>
+        <w:rPr>
+          <w:rFonts w:ascii="Times New Roman" w:hAnsi="Times New Roman" w:cs="Times New Roman"/>
+          <w:sz w:val="36"/>
+          <w:szCs w:val="36"/>
+        </w:rPr>
+        <w:t xml:space="preserve"> </w:t>
+      </w:r>
+      <w:proofErr w:type="spellStart"/>
+      <w:r>
+        <w:rPr>
+          <w:rFonts w:ascii="Times New Roman" w:hAnsi="Times New Roman" w:cs="Times New Roman"/>
+          <w:sz w:val="36"/>
+          <w:szCs w:val="36"/>
+        </w:rPr>
+        <w:t>ngôn</w:t>
+      </w:r>
+      <w:proofErr w:type="spellEnd"/>
+      <w:r>
+        <w:rPr>
+          <w:rFonts w:ascii="Times New Roman" w:hAnsi="Times New Roman" w:cs="Times New Roman"/>
+          <w:sz w:val="36"/>
+          <w:szCs w:val="36"/>
+        </w:rPr>
+        <w:t xml:space="preserve"> </w:t>
+      </w:r>
+      <w:proofErr w:type="spellStart"/>
+      <w:r>
+        <w:rPr>
+          <w:rFonts w:ascii="Times New Roman" w:hAnsi="Times New Roman" w:cs="Times New Roman"/>
+          <w:sz w:val="36"/>
+          <w:szCs w:val="36"/>
+        </w:rPr>
+        <w:t>ngữ</w:t>
+      </w:r>
+      <w:proofErr w:type="spellEnd"/>
+      <w:r>
+        <w:rPr>
+          <w:rFonts w:ascii="Times New Roman" w:hAnsi="Times New Roman" w:cs="Times New Roman"/>
+          <w:sz w:val="36"/>
+          <w:szCs w:val="36"/>
+        </w:rPr>
+        <w:t xml:space="preserve"> </w:t>
+      </w:r>
+      <w:proofErr w:type="spellStart"/>
+      <w:r>
+        <w:rPr>
+          <w:rFonts w:ascii="Times New Roman" w:hAnsi="Times New Roman" w:cs="Times New Roman"/>
+          <w:sz w:val="36"/>
+          <w:szCs w:val="36"/>
+        </w:rPr>
+        <w:t>tiếng</w:t>
+      </w:r>
+      <w:proofErr w:type="spellEnd"/>
+      <w:r>
+        <w:rPr>
+          <w:rFonts w:ascii="Times New Roman" w:hAnsi="Times New Roman" w:cs="Times New Roman"/>
+          <w:sz w:val="36"/>
+          <w:szCs w:val="36"/>
+        </w:rPr>
+        <w:t xml:space="preserve"> Anh </w:t>
+      </w:r>
+      <w:proofErr w:type="spellStart"/>
+      <w:r>
+        <w:rPr>
+          <w:rFonts w:ascii="Times New Roman" w:hAnsi="Times New Roman" w:cs="Times New Roman"/>
+          <w:sz w:val="36"/>
+          <w:szCs w:val="36"/>
+        </w:rPr>
+        <w:t>và</w:t>
+      </w:r>
+      <w:proofErr w:type="spellEnd"/>
+      <w:r>
+        <w:rPr>
+          <w:rFonts w:ascii="Times New Roman" w:hAnsi="Times New Roman" w:cs="Times New Roman"/>
+          <w:sz w:val="36"/>
+          <w:szCs w:val="36"/>
+        </w:rPr>
+        <w:t xml:space="preserve"> </w:t>
+      </w:r>
+      <w:proofErr w:type="spellStart"/>
+      <w:r>
+        <w:rPr>
+          <w:rFonts w:ascii="Times New Roman" w:hAnsi="Times New Roman" w:cs="Times New Roman"/>
+          <w:sz w:val="36"/>
+          <w:szCs w:val="36"/>
+        </w:rPr>
+        <w:t>tiếng</w:t>
+      </w:r>
+      <w:proofErr w:type="spellEnd"/>
+      <w:r>
+        <w:rPr>
+          <w:rFonts w:ascii="Times New Roman" w:hAnsi="Times New Roman" w:cs="Times New Roman"/>
+          <w:sz w:val="36"/>
+          <w:szCs w:val="36"/>
+        </w:rPr>
+        <w:t xml:space="preserve"> </w:t>
+      </w:r>
+      <w:proofErr w:type="spellStart"/>
+      <w:r>
+        <w:rPr>
+          <w:rFonts w:ascii="Times New Roman" w:hAnsi="Times New Roman" w:cs="Times New Roman"/>
+          <w:sz w:val="36"/>
+          <w:szCs w:val="36"/>
+        </w:rPr>
+        <w:t>việt</w:t>
+      </w:r>
+      <w:proofErr w:type="spellEnd"/>
+      <w:r>
+        <w:rPr>
+          <w:rFonts w:ascii="Times New Roman" w:hAnsi="Times New Roman" w:cs="Times New Roman"/>
+          <w:sz w:val="36"/>
+          <w:szCs w:val="36"/>
+        </w:rPr>
+        <w:t xml:space="preserve"> </w:t>
+      </w:r>
+      <w:proofErr w:type="spellStart"/>
+      <w:r>
+        <w:rPr>
+          <w:rFonts w:ascii="Times New Roman" w:hAnsi="Times New Roman" w:cs="Times New Roman"/>
+          <w:sz w:val="36"/>
+          <w:szCs w:val="36"/>
+        </w:rPr>
+        <w:t>trong</w:t>
+      </w:r>
+      <w:proofErr w:type="spellEnd"/>
+      <w:r>
+        <w:rPr>
+          <w:rFonts w:ascii="Times New Roman" w:hAnsi="Times New Roman" w:cs="Times New Roman"/>
+          <w:sz w:val="36"/>
+          <w:szCs w:val="36"/>
+        </w:rPr>
+        <w:t xml:space="preserve"> app</w:t>
+      </w:r>
+    </w:p>
+    <w:p>
+      <w:pPr>
+        <w:pStyle w:val="ListParagraph"/>
+        <w:numPr>
+          <w:ilvl w:val="0"/>
+          <w:numId w:val="1"/>
+        </w:numPr>
+        <w:rPr>
+          <w:rFonts w:ascii="Times New Roman" w:hAnsi="Times New Roman" w:cs="Times New Roman"/>
+          <w:sz w:val="36"/>
+          <w:szCs w:val="36"/>
+        </w:rPr>
+      </w:pPr>
+      <w:proofErr w:type="spellStart"/>
+      <w:r>
+        <w:rPr>
+          <w:rFonts w:ascii="Times New Roman" w:hAnsi="Times New Roman" w:cs="Times New Roman"/>
+          <w:sz w:val="36"/>
+          <w:szCs w:val="36"/>
+        </w:rPr>
+        <w:t>Đổ</w:t>
+      </w:r>
+      <w:proofErr w:type="spellEnd"/>
+      <w:r>
+        <w:rPr>
+          <w:rFonts w:ascii="Times New Roman" w:hAnsi="Times New Roman" w:cs="Times New Roman"/>
+          <w:sz w:val="36"/>
+          <w:szCs w:val="36"/>
+        </w:rPr>
+        <w:t xml:space="preserve"> </w:t>
+      </w:r>
+      <w:proofErr w:type="spellStart"/>
+      <w:r>
+        <w:rPr>
+          <w:rFonts w:ascii="Times New Roman" w:hAnsi="Times New Roman" w:cs="Times New Roman"/>
+          <w:sz w:val="36"/>
+          <w:szCs w:val="36"/>
+        </w:rPr>
+        <w:t>dữ</w:t>
+      </w:r>
+      <w:proofErr w:type="spellEnd"/>
+      <w:r>
+        <w:rPr>
+          <w:rFonts w:ascii="Times New Roman" w:hAnsi="Times New Roman" w:cs="Times New Roman"/>
+          <w:sz w:val="36"/>
+          <w:szCs w:val="36"/>
+        </w:rPr>
+        <w:t xml:space="preserve"> </w:t>
+      </w:r>
+      <w:proofErr w:type="spellStart"/>
+      <w:r>
+        <w:rPr>
+          <w:rFonts w:ascii="Times New Roman" w:hAnsi="Times New Roman" w:cs="Times New Roman"/>
+          <w:sz w:val="36"/>
+          <w:szCs w:val="36"/>
+        </w:rPr>
+        <w:t>liệu</w:t>
+      </w:r>
+      <w:proofErr w:type="spellEnd"/>
+      <w:r>
+        <w:rPr>
+          <w:rFonts w:ascii="Times New Roman" w:hAnsi="Times New Roman" w:cs="Times New Roman"/>
+          <w:sz w:val="36"/>
+          <w:szCs w:val="36"/>
+        </w:rPr>
+        <w:t xml:space="preserve"> </w:t>
+      </w:r>
+      <w:proofErr w:type="spellStart"/>
+      <w:r>
+        <w:rPr>
+          <w:rFonts w:ascii="Times New Roman" w:hAnsi="Times New Roman" w:cs="Times New Roman"/>
+          <w:sz w:val="36"/>
+          <w:szCs w:val="36"/>
+        </w:rPr>
+        <w:t>lên</w:t>
+      </w:r>
+      <w:proofErr w:type="spellEnd"/>
+      <w:r>
+        <w:rPr>
+          <w:rFonts w:ascii="Times New Roman" w:hAnsi="Times New Roman" w:cs="Times New Roman"/>
+          <w:sz w:val="36"/>
+          <w:szCs w:val="36"/>
+        </w:rPr>
+        <w:t xml:space="preserve"> </w:t>
+      </w:r>
+      <w:proofErr w:type="spellStart"/>
+      <w:r>
+        <w:rPr>
+          <w:rFonts w:ascii="Times New Roman" w:hAnsi="Times New Roman" w:cs="Times New Roman"/>
+          <w:sz w:val="36"/>
+          <w:szCs w:val="36"/>
+        </w:rPr>
+        <w:t>màn</w:t>
+      </w:r>
+      <w:proofErr w:type="spellEnd"/>
+      <w:r>
+        <w:rPr>
+          <w:rFonts w:ascii="Times New Roman" w:hAnsi="Times New Roman" w:cs="Times New Roman"/>
+          <w:sz w:val="36"/>
+          <w:szCs w:val="36"/>
+        </w:rPr>
+        <w:t xml:space="preserve"> </w:t>
+      </w:r>
+      <w:proofErr w:type="spellStart"/>
+      <w:r>
+        <w:rPr>
+          <w:rFonts w:ascii="Times New Roman" w:hAnsi="Times New Roman" w:cs="Times New Roman"/>
+          <w:sz w:val="36"/>
+          <w:szCs w:val="36"/>
+        </w:rPr>
+        <w:t>hình</w:t>
+      </w:r>
+      <w:proofErr w:type="spellEnd"/>
+      <w:r>
+        <w:rPr>
+          <w:rFonts w:ascii="Times New Roman" w:hAnsi="Times New Roman" w:cs="Times New Roman"/>
+          <w:sz w:val="36"/>
+          <w:szCs w:val="36"/>
+        </w:rPr>
+        <w:t xml:space="preserve"> </w:t>
+      </w:r>
+      <w:proofErr w:type="spellStart"/>
+      <w:r>
+        <w:rPr>
+          <w:rFonts w:ascii="Times New Roman" w:hAnsi="Times New Roman" w:cs="Times New Roman"/>
+          <w:sz w:val="36"/>
+          <w:szCs w:val="36"/>
+        </w:rPr>
+        <w:t>giỏ</w:t>
+      </w:r>
+      <w:proofErr w:type="spellEnd"/>
+      <w:r>
+        <w:rPr>
+          <w:rFonts w:ascii="Times New Roman" w:hAnsi="Times New Roman" w:cs="Times New Roman"/>
+          <w:sz w:val="36"/>
+          <w:szCs w:val="36"/>
+        </w:rPr>
+        <w:t xml:space="preserve"> </w:t>
+      </w:r>
+      <w:proofErr w:type="spellStart"/>
+      <w:r>
+        <w:rPr>
+          <w:rFonts w:ascii="Times New Roman" w:hAnsi="Times New Roman" w:cs="Times New Roman"/>
+          <w:sz w:val="36"/>
+          <w:szCs w:val="36"/>
+        </w:rPr>
+        <w:t>hàng</w:t>
+      </w:r>
+      <w:proofErr w:type="spellEnd"/>
+      <w:r>
+        <w:rPr>
+          <w:rFonts w:ascii="Times New Roman" w:hAnsi="Times New Roman" w:cs="Times New Roman"/>
+          <w:sz w:val="36"/>
+          <w:szCs w:val="36"/>
+        </w:rPr>
+        <w:t xml:space="preserve"> </w:t>
+      </w:r>
+    </w:p>
+    <w:p>
+      <w:pPr>
+        <w:pStyle w:val="ListParagraph"/>
+        <w:numPr>
+          <w:ilvl w:val="0"/>
+          <w:numId w:val="1"/>
+        </w:numPr>
+        <w:rPr>
+          <w:rFonts w:ascii="Times New Roman" w:hAnsi="Times New Roman" w:cs="Times New Roman"/>
+          <w:sz w:val="36"/>
+          <w:szCs w:val="36"/>
+        </w:rPr>
+      </w:pPr>
+      <w:proofErr w:type="spellStart"/>
+      <w:r>
+        <w:rPr>
+          <w:rFonts w:ascii="Times New Roman" w:hAnsi="Times New Roman" w:cs="Times New Roman"/>
+          <w:sz w:val="36"/>
+          <w:szCs w:val="36"/>
+        </w:rPr>
+        <w:t>Đang</w:t>
+      </w:r>
+      <w:proofErr w:type="spellEnd"/>
+      <w:r>
+        <w:rPr>
+          <w:rFonts w:ascii="Times New Roman" w:hAnsi="Times New Roman" w:cs="Times New Roman"/>
+          <w:sz w:val="36"/>
+          <w:szCs w:val="36"/>
+        </w:rPr>
+        <w:t xml:space="preserve"> </w:t>
+      </w:r>
+      <w:proofErr w:type="spellStart"/>
+      <w:r>
+        <w:rPr>
+          <w:rFonts w:ascii="Times New Roman" w:hAnsi="Times New Roman" w:cs="Times New Roman"/>
+          <w:sz w:val="36"/>
+          <w:szCs w:val="36"/>
+        </w:rPr>
+        <w:t>làm</w:t>
+      </w:r>
+      <w:proofErr w:type="spellEnd"/>
+      <w:r>
+        <w:rPr>
+          <w:rFonts w:ascii="Times New Roman" w:hAnsi="Times New Roman" w:cs="Times New Roman"/>
+          <w:sz w:val="36"/>
+          <w:szCs w:val="36"/>
+        </w:rPr>
+        <w:t xml:space="preserve"> </w:t>
+      </w:r>
+      <w:proofErr w:type="spellStart"/>
+      <w:r>
+        <w:rPr>
+          <w:rFonts w:ascii="Times New Roman" w:hAnsi="Times New Roman" w:cs="Times New Roman"/>
+          <w:sz w:val="36"/>
+          <w:szCs w:val="36"/>
+        </w:rPr>
+        <w:t>chức</w:t>
+      </w:r>
+      <w:proofErr w:type="spellEnd"/>
+      <w:r>
+        <w:rPr>
+          <w:rFonts w:ascii="Times New Roman" w:hAnsi="Times New Roman" w:cs="Times New Roman"/>
+          <w:sz w:val="36"/>
+          <w:szCs w:val="36"/>
+        </w:rPr>
+        <w:t xml:space="preserve"> </w:t>
+      </w:r>
+      <w:proofErr w:type="spellStart"/>
+      <w:r>
+        <w:rPr>
+          <w:rFonts w:ascii="Times New Roman" w:hAnsi="Times New Roman" w:cs="Times New Roman"/>
+          <w:sz w:val="36"/>
+          <w:szCs w:val="36"/>
+        </w:rPr>
+        <w:t>năng</w:t>
+      </w:r>
+      <w:proofErr w:type="spellEnd"/>
+      <w:r>
+        <w:rPr>
+          <w:rFonts w:ascii="Times New Roman" w:hAnsi="Times New Roman" w:cs="Times New Roman"/>
+          <w:sz w:val="36"/>
+          <w:szCs w:val="36"/>
+        </w:rPr>
+        <w:t xml:space="preserve"> </w:t>
+      </w:r>
+      <w:proofErr w:type="spellStart"/>
+      <w:r>
+        <w:rPr>
+          <w:rFonts w:ascii="Times New Roman" w:hAnsi="Times New Roman" w:cs="Times New Roman"/>
+          <w:sz w:val="36"/>
+          <w:szCs w:val="36"/>
+        </w:rPr>
+        <w:t>thanh</w:t>
+      </w:r>
+      <w:proofErr w:type="spellEnd"/>
+      <w:r>
+        <w:rPr>
+          <w:rFonts w:ascii="Times New Roman" w:hAnsi="Times New Roman" w:cs="Times New Roman"/>
+          <w:sz w:val="36"/>
+          <w:szCs w:val="36"/>
+        </w:rPr>
+        <w:t xml:space="preserve"> </w:t>
+      </w:r>
+      <w:proofErr w:type="spellStart"/>
+      <w:r>
+        <w:rPr>
+          <w:rFonts w:ascii="Times New Roman" w:hAnsi="Times New Roman" w:cs="Times New Roman"/>
+          <w:sz w:val="36"/>
+          <w:szCs w:val="36"/>
+        </w:rPr>
+        <w:t>toán</w:t>
+      </w:r>
+      <w:proofErr w:type="spellEnd"/>
+      <w:r>
+        <w:rPr>
+          <w:rFonts w:ascii="Times New Roman" w:hAnsi="Times New Roman" w:cs="Times New Roman"/>
+          <w:sz w:val="36"/>
+          <w:szCs w:val="36"/>
+        </w:rPr>
+        <w:t xml:space="preserve"> </w:t>
       </w:r>
     </w:p>
     <w:sectPr>
@@ -635,7 +4879,7 @@
 </file>
 
 <file path=word/numbering.xml><?xml version="1.0" encoding="utf-8"?>
-<w:numbering xmlns:wpc="http://schemas.microsoft.com/office/word/2010/wordprocessingCanvas" xmlns:cx="http://schemas.microsoft.com/office/drawing/2014/chartex" xmlns:cx1="http://schemas.microsoft.com/office/drawing/2015/9/8/chartex" xmlns:cx2="http://schemas.microsoft.com/office/drawing/2015/10/21/chartex" xmlns:cx3="http://schemas.microsoft.com/office/drawing/2016/5/9/chartex" xmlns:cx4="http://schemas.microsoft.com/office/drawing/2016/5/10/chartex" xmlns:cx5="http://schemas.microsoft.com/office/drawing/2016/5/11/chartex" xmlns:cx6="http://schemas.microsoft.com/office/drawing/2016/5/12/chartex" xmlns:cx7="http://schemas.microsoft.com/office/drawing/2016/5/13/chartex" xmlns:cx8="http://schemas.microsoft.com/office/drawing/2016/5/14/chartex" xmlns:mc="http://schemas.openxmlformats.org/markup-compatibility/2006" xmlns:aink="http://schemas.microsoft.com/office/drawing/2016/ink" xmlns:am3d="http://schemas.microsoft.com/office/drawing/2017/model3d" xmlns:o="urn:schemas-microsoft-com:office:office" xmlns:oel="http://schemas.microsoft.com/office/2019/extlst" xmlns:r="http://schemas.openxmlformats.org/officeDocument/2006/relationships" xmlns:m="http://schemas.openxmlformats.org/officeDocument/2006/math" xmlns:v="urn:schemas-microsoft-com:vml" xmlns:wp14="http://schemas.microsoft.com/office/word/2010/wordprocessingDrawing" xmlns:wp="http://schemas.openxmlformats.org/drawingml/2006/wordprocessingDrawing" xmlns:w10="urn:schemas-microsoft-com:office:word" xmlns:w="http://schemas.openxmlformats.org/wordprocessingml/2006/main" xmlns:w14="http://schemas.microsoft.com/office/word/2010/wordml" xmlns:w15="http://schemas.microsoft.com/office/word/2012/wordml" xmlns:w16cex="http://schemas.microsoft.com/office/word/2018/wordml/cex" xmlns:w16cid="http://schemas.microsoft.com/office/word/2016/wordml/cid" xmlns:w16="http://schemas.microsoft.com/office/word/2018/wordml" xmlns:w16du="http://schemas.microsoft.com/office/word/2023/wordml/word16du" xmlns:w16sdtdh="http://schemas.microsoft.com/office/word/2020/wordml/sdtdatahash" xmlns:w16se="http://schemas.microsoft.com/office/word/2015/wordml/symex" xmlns:wpg="http://schemas.microsoft.com/office/word/2010/wordprocessingGroup" xmlns:wpi="http://schemas.microsoft.com/office/word/2010/wordprocessingInk" xmlns:wne="http://schemas.microsoft.com/office/word/2006/wordml" xmlns:wps="http://schemas.microsoft.com/office/word/2010/wordprocessingShape" mc:Ignorable="w14 w15 w16se w16cid w16 w16cex w16sdtdh wp14">
+<w:numbering xmlns:wpc="http://schemas.microsoft.com/office/word/2010/wordprocessingCanvas" xmlns:cx="http://schemas.microsoft.com/office/drawing/2014/chartex" xmlns:cx1="http://schemas.microsoft.com/office/drawing/2015/9/8/chartex" xmlns:cx2="http://schemas.microsoft.com/office/drawing/2015/10/21/chartex" xmlns:cx3="http://schemas.microsoft.com/office/drawing/2016/5/9/chartex" xmlns:cx4="http://schemas.microsoft.com/office/drawing/2016/5/10/chartex" xmlns:cx5="http://schemas.microsoft.com/office/drawing/2016/5/11/chartex" xmlns:cx6="http://schemas.microsoft.com/office/drawing/2016/5/12/chartex" xmlns:cx7="http://schemas.microsoft.com/office/drawing/2016/5/13/chartex" xmlns:cx8="http://schemas.microsoft.com/office/drawing/2016/5/14/chartex" xmlns:mc="http://schemas.openxmlformats.org/markup-compatibility/2006" xmlns:aink="http://schemas.microsoft.com/office/drawing/2016/ink" xmlns:am3d="http://schemas.microsoft.com/office/drawing/2017/model3d" xmlns:o="urn:schemas-microsoft-com:office:office" xmlns:oel="http://schemas.microsoft.com/office/2019/extlst" xmlns:r="http://schemas.openxmlformats.org/officeDocument/2006/relationships" xmlns:m="http://schemas.openxmlformats.org/officeDocument/2006/math" xmlns:v="urn:schemas-microsoft-com:vml" xmlns:wp14="http://schemas.microsoft.com/office/word/2010/wordprocessingDrawing" xmlns:wp="http://schemas.openxmlformats.org/drawingml/2006/wordprocessingDrawing" xmlns:w10="urn:schemas-microsoft-com:office:word" xmlns:w="http://schemas.openxmlformats.org/wordprocessingml/2006/main" xmlns:w14="http://schemas.microsoft.com/office/word/2010/wordml" xmlns:w15="http://schemas.microsoft.com/office/word/2012/wordml" xmlns:w16cex="http://schemas.microsoft.com/office/word/2018/wordml/cex" xmlns:w16cid="http://schemas.microsoft.com/office/word/2016/wordml/cid" xmlns:w16="http://schemas.microsoft.com/office/word/2018/wordml" xmlns:w16sdtdh="http://schemas.microsoft.com/office/word/2020/wordml/sdtdatahash" xmlns:w16se="http://schemas.microsoft.com/office/word/2015/wordml/symex" xmlns:wpg="http://schemas.microsoft.com/office/word/2010/wordprocessingGroup" xmlns:wpi="http://schemas.microsoft.com/office/word/2010/wordprocessingInk" xmlns:wne="http://schemas.microsoft.com/office/word/2006/wordml" xmlns:wps="http://schemas.microsoft.com/office/word/2010/wordprocessingShape" mc:Ignorable="w14 w15 w16se w16cid w16 w16cex w16sdtdh wp14">
   <w:abstractNum w:abstractNumId="0" w15:restartNumberingAfterBreak="0">
     <w:nsid w:val="122E208F"/>
     <w:multiLevelType w:val="hybridMultilevel"/>

</xml_diff>

<commit_message>
update bao cao tuan(17-23/4)
</commit_message>
<xml_diff>
--- a/baocaotuan.docx
+++ b/baocaotuan.docx
@@ -1,6 +1,6 @@
 
 <file path=word/document.xml><?xml version="1.0" encoding="utf-8"?>
-<w:document xmlns:wpc="http://schemas.microsoft.com/office/word/2010/wordprocessingCanvas" xmlns:cx="http://schemas.microsoft.com/office/drawing/2014/chartex" xmlns:cx1="http://schemas.microsoft.com/office/drawing/2015/9/8/chartex" xmlns:cx2="http://schemas.microsoft.com/office/drawing/2015/10/21/chartex" xmlns:cx3="http://schemas.microsoft.com/office/drawing/2016/5/9/chartex" xmlns:cx4="http://schemas.microsoft.com/office/drawing/2016/5/10/chartex" xmlns:cx5="http://schemas.microsoft.com/office/drawing/2016/5/11/chartex" xmlns:cx6="http://schemas.microsoft.com/office/drawing/2016/5/12/chartex" xmlns:cx7="http://schemas.microsoft.com/office/drawing/2016/5/13/chartex" xmlns:cx8="http://schemas.microsoft.com/office/drawing/2016/5/14/chartex" xmlns:mc="http://schemas.openxmlformats.org/markup-compatibility/2006" xmlns:aink="http://schemas.microsoft.com/office/drawing/2016/ink" xmlns:am3d="http://schemas.microsoft.com/office/drawing/2017/model3d" xmlns:o="urn:schemas-microsoft-com:office:office" xmlns:oel="http://schemas.microsoft.com/office/2019/extlst" xmlns:r="http://schemas.openxmlformats.org/officeDocument/2006/relationships" xmlns:m="http://schemas.openxmlformats.org/officeDocument/2006/math" xmlns:v="urn:schemas-microsoft-com:vml" xmlns:wp14="http://schemas.microsoft.com/office/word/2010/wordprocessingDrawing" xmlns:wp="http://schemas.openxmlformats.org/drawingml/2006/wordprocessingDrawing" xmlns:w10="urn:schemas-microsoft-com:office:word" xmlns:w="http://schemas.openxmlformats.org/wordprocessingml/2006/main" xmlns:w14="http://schemas.microsoft.com/office/word/2010/wordml" xmlns:w15="http://schemas.microsoft.com/office/word/2012/wordml" xmlns:w16cex="http://schemas.microsoft.com/office/word/2018/wordml/cex" xmlns:w16cid="http://schemas.microsoft.com/office/word/2016/wordml/cid" xmlns:w16="http://schemas.microsoft.com/office/word/2018/wordml" xmlns:w16sdtdh="http://schemas.microsoft.com/office/word/2020/wordml/sdtdatahash" xmlns:w16se="http://schemas.microsoft.com/office/word/2015/wordml/symex" xmlns:wpg="http://schemas.microsoft.com/office/word/2010/wordprocessingGroup" xmlns:wpi="http://schemas.microsoft.com/office/word/2010/wordprocessingInk" xmlns:wne="http://schemas.microsoft.com/office/word/2006/wordml" xmlns:wps="http://schemas.microsoft.com/office/word/2010/wordprocessingShape" mc:Ignorable="w14 w15 w16se w16cid w16 w16cex w16sdtdh wp14">
+<w:document xmlns:wpc="http://schemas.microsoft.com/office/word/2010/wordprocessingCanvas" xmlns:cx="http://schemas.microsoft.com/office/drawing/2014/chartex" xmlns:cx1="http://schemas.microsoft.com/office/drawing/2015/9/8/chartex" xmlns:cx2="http://schemas.microsoft.com/office/drawing/2015/10/21/chartex" xmlns:cx3="http://schemas.microsoft.com/office/drawing/2016/5/9/chartex" xmlns:cx4="http://schemas.microsoft.com/office/drawing/2016/5/10/chartex" xmlns:cx5="http://schemas.microsoft.com/office/drawing/2016/5/11/chartex" xmlns:cx6="http://schemas.microsoft.com/office/drawing/2016/5/12/chartex" xmlns:cx7="http://schemas.microsoft.com/office/drawing/2016/5/13/chartex" xmlns:cx8="http://schemas.microsoft.com/office/drawing/2016/5/14/chartex" xmlns:mc="http://schemas.openxmlformats.org/markup-compatibility/2006" xmlns:aink="http://schemas.microsoft.com/office/drawing/2016/ink" xmlns:am3d="http://schemas.microsoft.com/office/drawing/2017/model3d" xmlns:o="urn:schemas-microsoft-com:office:office" xmlns:oel="http://schemas.microsoft.com/office/2019/extlst" xmlns:r="http://schemas.openxmlformats.org/officeDocument/2006/relationships" xmlns:m="http://schemas.openxmlformats.org/officeDocument/2006/math" xmlns:v="urn:schemas-microsoft-com:vml" xmlns:wp14="http://schemas.microsoft.com/office/word/2010/wordprocessingDrawing" xmlns:wp="http://schemas.openxmlformats.org/drawingml/2006/wordprocessingDrawing" xmlns:w10="urn:schemas-microsoft-com:office:word" xmlns:w="http://schemas.openxmlformats.org/wordprocessingml/2006/main" xmlns:w14="http://schemas.microsoft.com/office/word/2010/wordml" xmlns:w15="http://schemas.microsoft.com/office/word/2012/wordml" xmlns:w16cex="http://schemas.microsoft.com/office/word/2018/wordml/cex" xmlns:w16cid="http://schemas.microsoft.com/office/word/2016/wordml/cid" xmlns:w16="http://schemas.microsoft.com/office/word/2018/wordml" xmlns:w16du="http://schemas.microsoft.com/office/word/2023/wordml/word16du" xmlns:w16sdtdh="http://schemas.microsoft.com/office/word/2020/wordml/sdtdatahash" xmlns:w16se="http://schemas.microsoft.com/office/word/2015/wordml/symex" xmlns:wpg="http://schemas.microsoft.com/office/word/2010/wordprocessingGroup" xmlns:wpi="http://schemas.microsoft.com/office/word/2010/wordprocessingInk" xmlns:wne="http://schemas.microsoft.com/office/word/2006/wordml" xmlns:wps="http://schemas.microsoft.com/office/word/2010/wordprocessingShape" mc:Ignorable="w14 w15 w16se w16cid w16 w16cex w16sdtdh wp14">
   <w:body>
     <w:p>
       <w:pPr>
@@ -4867,6 +4867,877 @@
         </w:rPr>
         <w:t xml:space="preserve"> </w:t>
       </w:r>
+    </w:p>
+    <w:p>
+      <w:pPr>
+        <w:pStyle w:val="ListParagraph"/>
+        <w:rPr>
+          <w:rFonts w:ascii="Times New Roman" w:hAnsi="Times New Roman" w:cs="Times New Roman"/>
+          <w:sz w:val="36"/>
+          <w:szCs w:val="36"/>
+        </w:rPr>
+      </w:pPr>
+    </w:p>
+    <w:p>
+      <w:pPr>
+        <w:pStyle w:val="ListParagraph"/>
+        <w:ind w:left="1440" w:firstLine="720"/>
+        <w:rPr>
+          <w:rFonts w:ascii="Times New Roman" w:hAnsi="Times New Roman" w:cs="Times New Roman"/>
+          <w:b/>
+          <w:bCs/>
+          <w:sz w:val="44"/>
+          <w:szCs w:val="44"/>
+          <w:u w:val="single"/>
+        </w:rPr>
+      </w:pPr>
+      <w:proofErr w:type="spellStart"/>
+      <w:r>
+        <w:rPr>
+          <w:rFonts w:ascii="Times New Roman" w:hAnsi="Times New Roman" w:cs="Times New Roman"/>
+          <w:b/>
+          <w:bCs/>
+          <w:i/>
+          <w:iCs/>
+          <w:sz w:val="44"/>
+          <w:szCs w:val="44"/>
+          <w:u w:val="single"/>
+        </w:rPr>
+        <w:t>Báo</w:t>
+      </w:r>
+      <w:proofErr w:type="spellEnd"/>
+      <w:r>
+        <w:rPr>
+          <w:rFonts w:ascii="Times New Roman" w:hAnsi="Times New Roman" w:cs="Times New Roman"/>
+          <w:b/>
+          <w:bCs/>
+          <w:i/>
+          <w:iCs/>
+          <w:sz w:val="44"/>
+          <w:szCs w:val="44"/>
+          <w:u w:val="single"/>
+        </w:rPr>
+        <w:t xml:space="preserve"> </w:t>
+      </w:r>
+      <w:proofErr w:type="spellStart"/>
+      <w:r>
+        <w:rPr>
+          <w:rFonts w:ascii="Times New Roman" w:hAnsi="Times New Roman" w:cs="Times New Roman"/>
+          <w:b/>
+          <w:bCs/>
+          <w:i/>
+          <w:iCs/>
+          <w:sz w:val="44"/>
+          <w:szCs w:val="44"/>
+          <w:u w:val="single"/>
+        </w:rPr>
+        <w:t>cáo</w:t>
+      </w:r>
+      <w:proofErr w:type="spellEnd"/>
+      <w:r>
+        <w:rPr>
+          <w:rFonts w:ascii="Times New Roman" w:hAnsi="Times New Roman" w:cs="Times New Roman"/>
+          <w:b/>
+          <w:bCs/>
+          <w:i/>
+          <w:iCs/>
+          <w:sz w:val="44"/>
+          <w:szCs w:val="44"/>
+          <w:u w:val="single"/>
+        </w:rPr>
+        <w:t xml:space="preserve"> </w:t>
+      </w:r>
+      <w:r>
+        <w:rPr>
+          <w:rFonts w:ascii="Times New Roman" w:hAnsi="Times New Roman" w:cs="Times New Roman"/>
+          <w:b/>
+          <w:bCs/>
+          <w:sz w:val="44"/>
+          <w:szCs w:val="44"/>
+          <w:u w:val="single"/>
+        </w:rPr>
+        <w:t>(</w:t>
+      </w:r>
+      <w:r>
+        <w:rPr>
+          <w:rFonts w:ascii="Times New Roman" w:hAnsi="Times New Roman" w:cs="Times New Roman"/>
+          <w:b/>
+          <w:bCs/>
+          <w:sz w:val="44"/>
+          <w:szCs w:val="44"/>
+          <w:u w:val="single"/>
+        </w:rPr>
+        <w:t>17</w:t>
+      </w:r>
+      <w:r>
+        <w:rPr>
+          <w:rFonts w:ascii="Times New Roman" w:hAnsi="Times New Roman" w:cs="Times New Roman"/>
+          <w:b/>
+          <w:bCs/>
+          <w:sz w:val="44"/>
+          <w:szCs w:val="44"/>
+          <w:u w:val="single"/>
+        </w:rPr>
+        <w:t>/</w:t>
+      </w:r>
+      <w:r>
+        <w:rPr>
+          <w:rFonts w:ascii="Times New Roman" w:hAnsi="Times New Roman" w:cs="Times New Roman"/>
+          <w:b/>
+          <w:bCs/>
+          <w:sz w:val="44"/>
+          <w:szCs w:val="44"/>
+          <w:u w:val="single"/>
+        </w:rPr>
+        <w:t>4</w:t>
+      </w:r>
+      <w:r>
+        <w:rPr>
+          <w:rFonts w:ascii="Times New Roman" w:hAnsi="Times New Roman" w:cs="Times New Roman"/>
+          <w:b/>
+          <w:bCs/>
+          <w:sz w:val="44"/>
+          <w:szCs w:val="44"/>
+          <w:u w:val="single"/>
+        </w:rPr>
+        <w:t>/2023-</w:t>
+      </w:r>
+      <w:r>
+        <w:rPr>
+          <w:rFonts w:ascii="Times New Roman" w:hAnsi="Times New Roman" w:cs="Times New Roman"/>
+          <w:b/>
+          <w:bCs/>
+          <w:sz w:val="44"/>
+          <w:szCs w:val="44"/>
+          <w:u w:val="single"/>
+        </w:rPr>
+        <w:t>23</w:t>
+      </w:r>
+      <w:r>
+        <w:rPr>
+          <w:rFonts w:ascii="Times New Roman" w:hAnsi="Times New Roman" w:cs="Times New Roman"/>
+          <w:b/>
+          <w:bCs/>
+          <w:sz w:val="44"/>
+          <w:szCs w:val="44"/>
+          <w:u w:val="single"/>
+        </w:rPr>
+        <w:t>/4/2023)</w:t>
+      </w:r>
+    </w:p>
+    <w:p>
+      <w:pPr>
+        <w:pStyle w:val="ListParagraph"/>
+        <w:numPr>
+          <w:ilvl w:val="0"/>
+          <w:numId w:val="1"/>
+        </w:numPr>
+        <w:rPr>
+          <w:rFonts w:ascii="Times New Roman" w:hAnsi="Times New Roman" w:cs="Times New Roman"/>
+          <w:sz w:val="36"/>
+          <w:szCs w:val="36"/>
+        </w:rPr>
+      </w:pPr>
+      <w:proofErr w:type="spellStart"/>
+      <w:r>
+        <w:rPr>
+          <w:rFonts w:ascii="Times New Roman" w:hAnsi="Times New Roman" w:cs="Times New Roman"/>
+          <w:sz w:val="36"/>
+          <w:szCs w:val="36"/>
+        </w:rPr>
+        <w:t>Làm</w:t>
+      </w:r>
+      <w:proofErr w:type="spellEnd"/>
+      <w:r>
+        <w:rPr>
+          <w:rFonts w:ascii="Times New Roman" w:hAnsi="Times New Roman" w:cs="Times New Roman"/>
+          <w:sz w:val="36"/>
+          <w:szCs w:val="36"/>
+        </w:rPr>
+        <w:t xml:space="preserve"> </w:t>
+      </w:r>
+      <w:proofErr w:type="spellStart"/>
+      <w:r>
+        <w:rPr>
+          <w:rFonts w:ascii="Times New Roman" w:hAnsi="Times New Roman" w:cs="Times New Roman"/>
+          <w:sz w:val="36"/>
+          <w:szCs w:val="36"/>
+        </w:rPr>
+        <w:t>xong</w:t>
+      </w:r>
+      <w:proofErr w:type="spellEnd"/>
+      <w:r>
+        <w:rPr>
+          <w:rFonts w:ascii="Times New Roman" w:hAnsi="Times New Roman" w:cs="Times New Roman"/>
+          <w:sz w:val="36"/>
+          <w:szCs w:val="36"/>
+        </w:rPr>
+        <w:t xml:space="preserve"> </w:t>
+      </w:r>
+      <w:proofErr w:type="spellStart"/>
+      <w:r>
+        <w:rPr>
+          <w:rFonts w:ascii="Times New Roman" w:hAnsi="Times New Roman" w:cs="Times New Roman"/>
+          <w:sz w:val="36"/>
+          <w:szCs w:val="36"/>
+        </w:rPr>
+        <w:t>chức</w:t>
+      </w:r>
+      <w:proofErr w:type="spellEnd"/>
+      <w:r>
+        <w:rPr>
+          <w:rFonts w:ascii="Times New Roman" w:hAnsi="Times New Roman" w:cs="Times New Roman"/>
+          <w:sz w:val="36"/>
+          <w:szCs w:val="36"/>
+        </w:rPr>
+        <w:t xml:space="preserve"> </w:t>
+      </w:r>
+      <w:proofErr w:type="spellStart"/>
+      <w:r>
+        <w:rPr>
+          <w:rFonts w:ascii="Times New Roman" w:hAnsi="Times New Roman" w:cs="Times New Roman"/>
+          <w:sz w:val="36"/>
+          <w:szCs w:val="36"/>
+        </w:rPr>
+        <w:t>năng</w:t>
+      </w:r>
+      <w:proofErr w:type="spellEnd"/>
+      <w:r>
+        <w:rPr>
+          <w:rFonts w:ascii="Times New Roman" w:hAnsi="Times New Roman" w:cs="Times New Roman"/>
+          <w:sz w:val="36"/>
+          <w:szCs w:val="36"/>
+        </w:rPr>
+        <w:t xml:space="preserve"> </w:t>
+      </w:r>
+      <w:proofErr w:type="spellStart"/>
+      <w:r>
+        <w:rPr>
+          <w:rFonts w:ascii="Times New Roman" w:hAnsi="Times New Roman" w:cs="Times New Roman"/>
+          <w:sz w:val="36"/>
+          <w:szCs w:val="36"/>
+        </w:rPr>
+        <w:t>thanh</w:t>
+      </w:r>
+      <w:proofErr w:type="spellEnd"/>
+      <w:r>
+        <w:rPr>
+          <w:rFonts w:ascii="Times New Roman" w:hAnsi="Times New Roman" w:cs="Times New Roman"/>
+          <w:sz w:val="36"/>
+          <w:szCs w:val="36"/>
+        </w:rPr>
+        <w:t xml:space="preserve"> </w:t>
+      </w:r>
+      <w:proofErr w:type="spellStart"/>
+      <w:r>
+        <w:rPr>
+          <w:rFonts w:ascii="Times New Roman" w:hAnsi="Times New Roman" w:cs="Times New Roman"/>
+          <w:sz w:val="36"/>
+          <w:szCs w:val="36"/>
+        </w:rPr>
+        <w:t>toán</w:t>
+      </w:r>
+      <w:proofErr w:type="spellEnd"/>
+      <w:r>
+        <w:rPr>
+          <w:rFonts w:ascii="Times New Roman" w:hAnsi="Times New Roman" w:cs="Times New Roman"/>
+          <w:sz w:val="36"/>
+          <w:szCs w:val="36"/>
+        </w:rPr>
+        <w:t xml:space="preserve"> </w:t>
+      </w:r>
+      <w:proofErr w:type="spellStart"/>
+      <w:r>
+        <w:rPr>
+          <w:rFonts w:ascii="Times New Roman" w:hAnsi="Times New Roman" w:cs="Times New Roman"/>
+          <w:sz w:val="36"/>
+          <w:szCs w:val="36"/>
+        </w:rPr>
+        <w:t>bằng</w:t>
+      </w:r>
+      <w:proofErr w:type="spellEnd"/>
+      <w:r>
+        <w:rPr>
+          <w:rFonts w:ascii="Times New Roman" w:hAnsi="Times New Roman" w:cs="Times New Roman"/>
+          <w:sz w:val="36"/>
+          <w:szCs w:val="36"/>
+        </w:rPr>
+        <w:t xml:space="preserve"> </w:t>
+      </w:r>
+      <w:proofErr w:type="spellStart"/>
+      <w:r>
+        <w:rPr>
+          <w:rFonts w:ascii="Times New Roman" w:hAnsi="Times New Roman" w:cs="Times New Roman"/>
+          <w:sz w:val="36"/>
+          <w:szCs w:val="36"/>
+        </w:rPr>
+        <w:t>thẻ</w:t>
+      </w:r>
+      <w:proofErr w:type="spellEnd"/>
+      <w:r>
+        <w:rPr>
+          <w:rFonts w:ascii="Times New Roman" w:hAnsi="Times New Roman" w:cs="Times New Roman"/>
+          <w:sz w:val="36"/>
+          <w:szCs w:val="36"/>
+        </w:rPr>
+        <w:t xml:space="preserve"> </w:t>
+      </w:r>
+      <w:proofErr w:type="spellStart"/>
+      <w:r>
+        <w:rPr>
+          <w:rFonts w:ascii="Times New Roman" w:hAnsi="Times New Roman" w:cs="Times New Roman"/>
+          <w:sz w:val="36"/>
+          <w:szCs w:val="36"/>
+        </w:rPr>
+        <w:t>tín</w:t>
+      </w:r>
+      <w:proofErr w:type="spellEnd"/>
+      <w:r>
+        <w:rPr>
+          <w:rFonts w:ascii="Times New Roman" w:hAnsi="Times New Roman" w:cs="Times New Roman"/>
+          <w:sz w:val="36"/>
+          <w:szCs w:val="36"/>
+        </w:rPr>
+        <w:t xml:space="preserve"> </w:t>
+      </w:r>
+      <w:proofErr w:type="spellStart"/>
+      <w:r>
+        <w:rPr>
+          <w:rFonts w:ascii="Times New Roman" w:hAnsi="Times New Roman" w:cs="Times New Roman"/>
+          <w:sz w:val="36"/>
+          <w:szCs w:val="36"/>
+        </w:rPr>
+        <w:t>dụng</w:t>
+      </w:r>
+      <w:proofErr w:type="spellEnd"/>
+      <w:r>
+        <w:rPr>
+          <w:rFonts w:ascii="Times New Roman" w:hAnsi="Times New Roman" w:cs="Times New Roman"/>
+          <w:sz w:val="36"/>
+          <w:szCs w:val="36"/>
+        </w:rPr>
+        <w:t xml:space="preserve"> online</w:t>
+      </w:r>
+    </w:p>
+    <w:p>
+      <w:pPr>
+        <w:pStyle w:val="ListParagraph"/>
+        <w:numPr>
+          <w:ilvl w:val="0"/>
+          <w:numId w:val="1"/>
+        </w:numPr>
+        <w:rPr>
+          <w:rFonts w:ascii="Times New Roman" w:hAnsi="Times New Roman" w:cs="Times New Roman"/>
+          <w:sz w:val="36"/>
+          <w:szCs w:val="36"/>
+        </w:rPr>
+      </w:pPr>
+      <w:proofErr w:type="spellStart"/>
+      <w:r>
+        <w:rPr>
+          <w:rFonts w:ascii="Times New Roman" w:hAnsi="Times New Roman" w:cs="Times New Roman"/>
+          <w:sz w:val="36"/>
+          <w:szCs w:val="36"/>
+        </w:rPr>
+        <w:t>Xog</w:t>
+      </w:r>
+      <w:proofErr w:type="spellEnd"/>
+      <w:r>
+        <w:rPr>
+          <w:rFonts w:ascii="Times New Roman" w:hAnsi="Times New Roman" w:cs="Times New Roman"/>
+          <w:sz w:val="36"/>
+          <w:szCs w:val="36"/>
+        </w:rPr>
+        <w:t xml:space="preserve"> </w:t>
+      </w:r>
+      <w:proofErr w:type="spellStart"/>
+      <w:r>
+        <w:rPr>
+          <w:rFonts w:ascii="Times New Roman" w:hAnsi="Times New Roman" w:cs="Times New Roman"/>
+          <w:sz w:val="36"/>
+          <w:szCs w:val="36"/>
+        </w:rPr>
+        <w:t>chức</w:t>
+      </w:r>
+      <w:proofErr w:type="spellEnd"/>
+      <w:r>
+        <w:rPr>
+          <w:rFonts w:ascii="Times New Roman" w:hAnsi="Times New Roman" w:cs="Times New Roman"/>
+          <w:sz w:val="36"/>
+          <w:szCs w:val="36"/>
+        </w:rPr>
+        <w:t xml:space="preserve"> </w:t>
+      </w:r>
+      <w:proofErr w:type="spellStart"/>
+      <w:r>
+        <w:rPr>
+          <w:rFonts w:ascii="Times New Roman" w:hAnsi="Times New Roman" w:cs="Times New Roman"/>
+          <w:sz w:val="36"/>
+          <w:szCs w:val="36"/>
+        </w:rPr>
+        <w:t>năng</w:t>
+      </w:r>
+      <w:proofErr w:type="spellEnd"/>
+      <w:r>
+        <w:rPr>
+          <w:rFonts w:ascii="Times New Roman" w:hAnsi="Times New Roman" w:cs="Times New Roman"/>
+          <w:sz w:val="36"/>
+          <w:szCs w:val="36"/>
+        </w:rPr>
+        <w:t xml:space="preserve"> </w:t>
+      </w:r>
+      <w:proofErr w:type="spellStart"/>
+      <w:r>
+        <w:rPr>
+          <w:rFonts w:ascii="Times New Roman" w:hAnsi="Times New Roman" w:cs="Times New Roman"/>
+          <w:sz w:val="36"/>
+          <w:szCs w:val="36"/>
+        </w:rPr>
+        <w:t>tìm</w:t>
+      </w:r>
+      <w:proofErr w:type="spellEnd"/>
+      <w:r>
+        <w:rPr>
+          <w:rFonts w:ascii="Times New Roman" w:hAnsi="Times New Roman" w:cs="Times New Roman"/>
+          <w:sz w:val="36"/>
+          <w:szCs w:val="36"/>
+        </w:rPr>
+        <w:t xml:space="preserve"> </w:t>
+      </w:r>
+      <w:proofErr w:type="spellStart"/>
+      <w:r>
+        <w:rPr>
+          <w:rFonts w:ascii="Times New Roman" w:hAnsi="Times New Roman" w:cs="Times New Roman"/>
+          <w:sz w:val="36"/>
+          <w:szCs w:val="36"/>
+        </w:rPr>
+        <w:t>kiếm</w:t>
+      </w:r>
+      <w:proofErr w:type="spellEnd"/>
+      <w:r>
+        <w:rPr>
+          <w:rFonts w:ascii="Times New Roman" w:hAnsi="Times New Roman" w:cs="Times New Roman"/>
+          <w:sz w:val="36"/>
+          <w:szCs w:val="36"/>
+        </w:rPr>
+        <w:t xml:space="preserve"> </w:t>
+      </w:r>
+      <w:proofErr w:type="spellStart"/>
+      <w:r>
+        <w:rPr>
+          <w:rFonts w:ascii="Times New Roman" w:hAnsi="Times New Roman" w:cs="Times New Roman"/>
+          <w:sz w:val="36"/>
+          <w:szCs w:val="36"/>
+        </w:rPr>
+        <w:t>sản</w:t>
+      </w:r>
+      <w:proofErr w:type="spellEnd"/>
+      <w:r>
+        <w:rPr>
+          <w:rFonts w:ascii="Times New Roman" w:hAnsi="Times New Roman" w:cs="Times New Roman"/>
+          <w:sz w:val="36"/>
+          <w:szCs w:val="36"/>
+        </w:rPr>
+        <w:t xml:space="preserve"> </w:t>
+      </w:r>
+      <w:proofErr w:type="spellStart"/>
+      <w:r>
+        <w:rPr>
+          <w:rFonts w:ascii="Times New Roman" w:hAnsi="Times New Roman" w:cs="Times New Roman"/>
+          <w:sz w:val="36"/>
+          <w:szCs w:val="36"/>
+        </w:rPr>
+        <w:t>phẩm</w:t>
+      </w:r>
+      <w:proofErr w:type="spellEnd"/>
+    </w:p>
+    <w:p>
+      <w:pPr>
+        <w:pStyle w:val="ListParagraph"/>
+        <w:numPr>
+          <w:ilvl w:val="0"/>
+          <w:numId w:val="1"/>
+        </w:numPr>
+        <w:rPr>
+          <w:rFonts w:ascii="Times New Roman" w:hAnsi="Times New Roman" w:cs="Times New Roman"/>
+          <w:sz w:val="36"/>
+          <w:szCs w:val="36"/>
+        </w:rPr>
+      </w:pPr>
+      <w:proofErr w:type="spellStart"/>
+      <w:r>
+        <w:rPr>
+          <w:rFonts w:ascii="Times New Roman" w:hAnsi="Times New Roman" w:cs="Times New Roman"/>
+          <w:sz w:val="36"/>
+          <w:szCs w:val="36"/>
+        </w:rPr>
+        <w:t>Xog</w:t>
+      </w:r>
+      <w:proofErr w:type="spellEnd"/>
+      <w:r>
+        <w:rPr>
+          <w:rFonts w:ascii="Times New Roman" w:hAnsi="Times New Roman" w:cs="Times New Roman"/>
+          <w:sz w:val="36"/>
+          <w:szCs w:val="36"/>
+        </w:rPr>
+        <w:t xml:space="preserve"> </w:t>
+      </w:r>
+      <w:proofErr w:type="spellStart"/>
+      <w:r>
+        <w:rPr>
+          <w:rFonts w:ascii="Times New Roman" w:hAnsi="Times New Roman" w:cs="Times New Roman"/>
+          <w:sz w:val="36"/>
+          <w:szCs w:val="36"/>
+        </w:rPr>
+        <w:t>chức</w:t>
+      </w:r>
+      <w:proofErr w:type="spellEnd"/>
+      <w:r>
+        <w:rPr>
+          <w:rFonts w:ascii="Times New Roman" w:hAnsi="Times New Roman" w:cs="Times New Roman"/>
+          <w:sz w:val="36"/>
+          <w:szCs w:val="36"/>
+        </w:rPr>
+        <w:t xml:space="preserve"> </w:t>
+      </w:r>
+      <w:proofErr w:type="spellStart"/>
+      <w:r>
+        <w:rPr>
+          <w:rFonts w:ascii="Times New Roman" w:hAnsi="Times New Roman" w:cs="Times New Roman"/>
+          <w:sz w:val="36"/>
+          <w:szCs w:val="36"/>
+        </w:rPr>
+        <w:t>năng</w:t>
+      </w:r>
+      <w:proofErr w:type="spellEnd"/>
+      <w:r>
+        <w:rPr>
+          <w:rFonts w:ascii="Times New Roman" w:hAnsi="Times New Roman" w:cs="Times New Roman"/>
+          <w:sz w:val="36"/>
+          <w:szCs w:val="36"/>
+        </w:rPr>
+        <w:t xml:space="preserve"> </w:t>
+      </w:r>
+      <w:proofErr w:type="spellStart"/>
+      <w:r>
+        <w:rPr>
+          <w:rFonts w:ascii="Times New Roman" w:hAnsi="Times New Roman" w:cs="Times New Roman"/>
+          <w:sz w:val="36"/>
+          <w:szCs w:val="36"/>
+        </w:rPr>
+        <w:t>hiển</w:t>
+      </w:r>
+      <w:proofErr w:type="spellEnd"/>
+      <w:r>
+        <w:rPr>
+          <w:rFonts w:ascii="Times New Roman" w:hAnsi="Times New Roman" w:cs="Times New Roman"/>
+          <w:sz w:val="36"/>
+          <w:szCs w:val="36"/>
+        </w:rPr>
+        <w:t xml:space="preserve"> </w:t>
+      </w:r>
+      <w:proofErr w:type="spellStart"/>
+      <w:r>
+        <w:rPr>
+          <w:rFonts w:ascii="Times New Roman" w:hAnsi="Times New Roman" w:cs="Times New Roman"/>
+          <w:sz w:val="36"/>
+          <w:szCs w:val="36"/>
+        </w:rPr>
+        <w:t>thị</w:t>
+      </w:r>
+      <w:proofErr w:type="spellEnd"/>
+      <w:r>
+        <w:rPr>
+          <w:rFonts w:ascii="Times New Roman" w:hAnsi="Times New Roman" w:cs="Times New Roman"/>
+          <w:sz w:val="36"/>
+          <w:szCs w:val="36"/>
+        </w:rPr>
+        <w:t xml:space="preserve"> </w:t>
+      </w:r>
+      <w:proofErr w:type="spellStart"/>
+      <w:r>
+        <w:rPr>
+          <w:rFonts w:ascii="Times New Roman" w:hAnsi="Times New Roman" w:cs="Times New Roman"/>
+          <w:sz w:val="36"/>
+          <w:szCs w:val="36"/>
+        </w:rPr>
+        <w:t>lịch</w:t>
+      </w:r>
+      <w:proofErr w:type="spellEnd"/>
+      <w:r>
+        <w:rPr>
+          <w:rFonts w:ascii="Times New Roman" w:hAnsi="Times New Roman" w:cs="Times New Roman"/>
+          <w:sz w:val="36"/>
+          <w:szCs w:val="36"/>
+        </w:rPr>
+        <w:t xml:space="preserve"> </w:t>
+      </w:r>
+      <w:proofErr w:type="spellStart"/>
+      <w:r>
+        <w:rPr>
+          <w:rFonts w:ascii="Times New Roman" w:hAnsi="Times New Roman" w:cs="Times New Roman"/>
+          <w:sz w:val="36"/>
+          <w:szCs w:val="36"/>
+        </w:rPr>
+        <w:t>sử</w:t>
+      </w:r>
+      <w:proofErr w:type="spellEnd"/>
+      <w:r>
+        <w:rPr>
+          <w:rFonts w:ascii="Times New Roman" w:hAnsi="Times New Roman" w:cs="Times New Roman"/>
+          <w:sz w:val="36"/>
+          <w:szCs w:val="36"/>
+        </w:rPr>
+        <w:t xml:space="preserve"> </w:t>
+      </w:r>
+      <w:proofErr w:type="spellStart"/>
+      <w:r>
+        <w:rPr>
+          <w:rFonts w:ascii="Times New Roman" w:hAnsi="Times New Roman" w:cs="Times New Roman"/>
+          <w:sz w:val="36"/>
+          <w:szCs w:val="36"/>
+        </w:rPr>
+        <w:t>đặt</w:t>
+      </w:r>
+      <w:proofErr w:type="spellEnd"/>
+      <w:r>
+        <w:rPr>
+          <w:rFonts w:ascii="Times New Roman" w:hAnsi="Times New Roman" w:cs="Times New Roman"/>
+          <w:sz w:val="36"/>
+          <w:szCs w:val="36"/>
+        </w:rPr>
+        <w:t xml:space="preserve"> hang</w:t>
+      </w:r>
+    </w:p>
+    <w:p>
+      <w:pPr>
+        <w:pStyle w:val="ListParagraph"/>
+        <w:numPr>
+          <w:ilvl w:val="0"/>
+          <w:numId w:val="1"/>
+        </w:numPr>
+        <w:rPr>
+          <w:rFonts w:ascii="Times New Roman" w:hAnsi="Times New Roman" w:cs="Times New Roman"/>
+          <w:sz w:val="36"/>
+          <w:szCs w:val="36"/>
+        </w:rPr>
+      </w:pPr>
+      <w:proofErr w:type="spellStart"/>
+      <w:r>
+        <w:rPr>
+          <w:rFonts w:ascii="Times New Roman" w:hAnsi="Times New Roman" w:cs="Times New Roman"/>
+          <w:sz w:val="36"/>
+          <w:szCs w:val="36"/>
+        </w:rPr>
+        <w:t>Xog</w:t>
+      </w:r>
+      <w:proofErr w:type="spellEnd"/>
+      <w:r>
+        <w:rPr>
+          <w:rFonts w:ascii="Times New Roman" w:hAnsi="Times New Roman" w:cs="Times New Roman"/>
+          <w:sz w:val="36"/>
+          <w:szCs w:val="36"/>
+        </w:rPr>
+        <w:t xml:space="preserve"> </w:t>
+      </w:r>
+      <w:proofErr w:type="spellStart"/>
+      <w:r>
+        <w:rPr>
+          <w:rFonts w:ascii="Times New Roman" w:hAnsi="Times New Roman" w:cs="Times New Roman"/>
+          <w:sz w:val="36"/>
+          <w:szCs w:val="36"/>
+        </w:rPr>
+        <w:t>chức</w:t>
+      </w:r>
+      <w:proofErr w:type="spellEnd"/>
+      <w:r>
+        <w:rPr>
+          <w:rFonts w:ascii="Times New Roman" w:hAnsi="Times New Roman" w:cs="Times New Roman"/>
+          <w:sz w:val="36"/>
+          <w:szCs w:val="36"/>
+        </w:rPr>
+        <w:t xml:space="preserve"> </w:t>
+      </w:r>
+      <w:proofErr w:type="spellStart"/>
+      <w:r>
+        <w:rPr>
+          <w:rFonts w:ascii="Times New Roman" w:hAnsi="Times New Roman" w:cs="Times New Roman"/>
+          <w:sz w:val="36"/>
+          <w:szCs w:val="36"/>
+        </w:rPr>
+        <w:t>năng</w:t>
+      </w:r>
+      <w:proofErr w:type="spellEnd"/>
+      <w:r>
+        <w:rPr>
+          <w:rFonts w:ascii="Times New Roman" w:hAnsi="Times New Roman" w:cs="Times New Roman"/>
+          <w:sz w:val="36"/>
+          <w:szCs w:val="36"/>
+        </w:rPr>
+        <w:t xml:space="preserve"> </w:t>
+      </w:r>
+      <w:proofErr w:type="spellStart"/>
+      <w:r>
+        <w:rPr>
+          <w:rFonts w:ascii="Times New Roman" w:hAnsi="Times New Roman" w:cs="Times New Roman"/>
+          <w:sz w:val="36"/>
+          <w:szCs w:val="36"/>
+        </w:rPr>
+        <w:t>thông</w:t>
+      </w:r>
+      <w:proofErr w:type="spellEnd"/>
+      <w:r>
+        <w:rPr>
+          <w:rFonts w:ascii="Times New Roman" w:hAnsi="Times New Roman" w:cs="Times New Roman"/>
+          <w:sz w:val="36"/>
+          <w:szCs w:val="36"/>
+        </w:rPr>
+        <w:t xml:space="preserve"> </w:t>
+      </w:r>
+      <w:proofErr w:type="spellStart"/>
+      <w:r>
+        <w:rPr>
+          <w:rFonts w:ascii="Times New Roman" w:hAnsi="Times New Roman" w:cs="Times New Roman"/>
+          <w:sz w:val="36"/>
+          <w:szCs w:val="36"/>
+        </w:rPr>
+        <w:t>báo</w:t>
+      </w:r>
+      <w:proofErr w:type="spellEnd"/>
+      <w:r>
+        <w:rPr>
+          <w:rFonts w:ascii="Times New Roman" w:hAnsi="Times New Roman" w:cs="Times New Roman"/>
+          <w:sz w:val="36"/>
+          <w:szCs w:val="36"/>
+        </w:rPr>
+        <w:t xml:space="preserve"> </w:t>
+      </w:r>
+    </w:p>
+    <w:p>
+      <w:pPr>
+        <w:pStyle w:val="ListParagraph"/>
+        <w:numPr>
+          <w:ilvl w:val="0"/>
+          <w:numId w:val="1"/>
+        </w:numPr>
+        <w:rPr>
+          <w:rFonts w:ascii="Times New Roman" w:hAnsi="Times New Roman" w:cs="Times New Roman"/>
+          <w:sz w:val="36"/>
+          <w:szCs w:val="36"/>
+        </w:rPr>
+      </w:pPr>
+      <w:proofErr w:type="spellStart"/>
+      <w:r>
+        <w:rPr>
+          <w:rFonts w:ascii="Times New Roman" w:hAnsi="Times New Roman" w:cs="Times New Roman"/>
+          <w:sz w:val="36"/>
+          <w:szCs w:val="36"/>
+        </w:rPr>
+        <w:t>Đag</w:t>
+      </w:r>
+      <w:proofErr w:type="spellEnd"/>
+      <w:r>
+        <w:rPr>
+          <w:rFonts w:ascii="Times New Roman" w:hAnsi="Times New Roman" w:cs="Times New Roman"/>
+          <w:sz w:val="36"/>
+          <w:szCs w:val="36"/>
+        </w:rPr>
+        <w:t xml:space="preserve"> </w:t>
+      </w:r>
+      <w:proofErr w:type="spellStart"/>
+      <w:r>
+        <w:rPr>
+          <w:rFonts w:ascii="Times New Roman" w:hAnsi="Times New Roman" w:cs="Times New Roman"/>
+          <w:sz w:val="36"/>
+          <w:szCs w:val="36"/>
+        </w:rPr>
+        <w:t>làm</w:t>
+      </w:r>
+      <w:proofErr w:type="spellEnd"/>
+      <w:r>
+        <w:rPr>
+          <w:rFonts w:ascii="Times New Roman" w:hAnsi="Times New Roman" w:cs="Times New Roman"/>
+          <w:sz w:val="36"/>
+          <w:szCs w:val="36"/>
+        </w:rPr>
+        <w:t xml:space="preserve"> </w:t>
+      </w:r>
+      <w:proofErr w:type="spellStart"/>
+      <w:r>
+        <w:rPr>
+          <w:rFonts w:ascii="Times New Roman" w:hAnsi="Times New Roman" w:cs="Times New Roman"/>
+          <w:sz w:val="36"/>
+          <w:szCs w:val="36"/>
+        </w:rPr>
+        <w:t>chức</w:t>
+      </w:r>
+      <w:proofErr w:type="spellEnd"/>
+      <w:r>
+        <w:rPr>
+          <w:rFonts w:ascii="Times New Roman" w:hAnsi="Times New Roman" w:cs="Times New Roman"/>
+          <w:sz w:val="36"/>
+          <w:szCs w:val="36"/>
+        </w:rPr>
+        <w:t xml:space="preserve"> </w:t>
+      </w:r>
+      <w:proofErr w:type="spellStart"/>
+      <w:r>
+        <w:rPr>
+          <w:rFonts w:ascii="Times New Roman" w:hAnsi="Times New Roman" w:cs="Times New Roman"/>
+          <w:sz w:val="36"/>
+          <w:szCs w:val="36"/>
+        </w:rPr>
+        <w:t>năng</w:t>
+      </w:r>
+      <w:proofErr w:type="spellEnd"/>
+      <w:r>
+        <w:rPr>
+          <w:rFonts w:ascii="Times New Roman" w:hAnsi="Times New Roman" w:cs="Times New Roman"/>
+          <w:sz w:val="36"/>
+          <w:szCs w:val="36"/>
+        </w:rPr>
+        <w:t xml:space="preserve"> chat </w:t>
+      </w:r>
+      <w:proofErr w:type="spellStart"/>
+      <w:r>
+        <w:rPr>
+          <w:rFonts w:ascii="Times New Roman" w:hAnsi="Times New Roman" w:cs="Times New Roman"/>
+          <w:sz w:val="36"/>
+          <w:szCs w:val="36"/>
+        </w:rPr>
+        <w:t>realtime</w:t>
+      </w:r>
+      <w:proofErr w:type="spellEnd"/>
+      <w:r>
+        <w:rPr>
+          <w:rFonts w:ascii="Times New Roman" w:hAnsi="Times New Roman" w:cs="Times New Roman"/>
+          <w:sz w:val="36"/>
+          <w:szCs w:val="36"/>
+        </w:rPr>
+        <w:t xml:space="preserve"> </w:t>
+      </w:r>
+    </w:p>
+    <w:p>
+      <w:pPr>
+        <w:rPr>
+          <w:rFonts w:ascii="Times New Roman" w:hAnsi="Times New Roman" w:cs="Times New Roman"/>
+          <w:b/>
+          <w:bCs/>
+          <w:sz w:val="44"/>
+          <w:szCs w:val="44"/>
+          <w:u w:val="single"/>
+        </w:rPr>
+      </w:pPr>
+    </w:p>
+    <w:p>
+      <w:pPr>
+        <w:pStyle w:val="ListParagraph"/>
+        <w:rPr>
+          <w:rFonts w:ascii="Times New Roman" w:hAnsi="Times New Roman" w:cs="Times New Roman"/>
+          <w:sz w:val="36"/>
+          <w:szCs w:val="36"/>
+        </w:rPr>
+      </w:pPr>
     </w:p>
     <w:sectPr>
       <w:pgSz w:w="12240" w:h="15840"/>
@@ -4879,7 +5750,7 @@
 </file>
 
 <file path=word/numbering.xml><?xml version="1.0" encoding="utf-8"?>
-<w:numbering xmlns:wpc="http://schemas.microsoft.com/office/word/2010/wordprocessingCanvas" xmlns:cx="http://schemas.microsoft.com/office/drawing/2014/chartex" xmlns:cx1="http://schemas.microsoft.com/office/drawing/2015/9/8/chartex" xmlns:cx2="http://schemas.microsoft.com/office/drawing/2015/10/21/chartex" xmlns:cx3="http://schemas.microsoft.com/office/drawing/2016/5/9/chartex" xmlns:cx4="http://schemas.microsoft.com/office/drawing/2016/5/10/chartex" xmlns:cx5="http://schemas.microsoft.com/office/drawing/2016/5/11/chartex" xmlns:cx6="http://schemas.microsoft.com/office/drawing/2016/5/12/chartex" xmlns:cx7="http://schemas.microsoft.com/office/drawing/2016/5/13/chartex" xmlns:cx8="http://schemas.microsoft.com/office/drawing/2016/5/14/chartex" xmlns:mc="http://schemas.openxmlformats.org/markup-compatibility/2006" xmlns:aink="http://schemas.microsoft.com/office/drawing/2016/ink" xmlns:am3d="http://schemas.microsoft.com/office/drawing/2017/model3d" xmlns:o="urn:schemas-microsoft-com:office:office" xmlns:oel="http://schemas.microsoft.com/office/2019/extlst" xmlns:r="http://schemas.openxmlformats.org/officeDocument/2006/relationships" xmlns:m="http://schemas.openxmlformats.org/officeDocument/2006/math" xmlns:v="urn:schemas-microsoft-com:vml" xmlns:wp14="http://schemas.microsoft.com/office/word/2010/wordprocessingDrawing" xmlns:wp="http://schemas.openxmlformats.org/drawingml/2006/wordprocessingDrawing" xmlns:w10="urn:schemas-microsoft-com:office:word" xmlns:w="http://schemas.openxmlformats.org/wordprocessingml/2006/main" xmlns:w14="http://schemas.microsoft.com/office/word/2010/wordml" xmlns:w15="http://schemas.microsoft.com/office/word/2012/wordml" xmlns:w16cex="http://schemas.microsoft.com/office/word/2018/wordml/cex" xmlns:w16cid="http://schemas.microsoft.com/office/word/2016/wordml/cid" xmlns:w16="http://schemas.microsoft.com/office/word/2018/wordml" xmlns:w16sdtdh="http://schemas.microsoft.com/office/word/2020/wordml/sdtdatahash" xmlns:w16se="http://schemas.microsoft.com/office/word/2015/wordml/symex" xmlns:wpg="http://schemas.microsoft.com/office/word/2010/wordprocessingGroup" xmlns:wpi="http://schemas.microsoft.com/office/word/2010/wordprocessingInk" xmlns:wne="http://schemas.microsoft.com/office/word/2006/wordml" xmlns:wps="http://schemas.microsoft.com/office/word/2010/wordprocessingShape" mc:Ignorable="w14 w15 w16se w16cid w16 w16cex w16sdtdh wp14">
+<w:numbering xmlns:wpc="http://schemas.microsoft.com/office/word/2010/wordprocessingCanvas" xmlns:cx="http://schemas.microsoft.com/office/drawing/2014/chartex" xmlns:cx1="http://schemas.microsoft.com/office/drawing/2015/9/8/chartex" xmlns:cx2="http://schemas.microsoft.com/office/drawing/2015/10/21/chartex" xmlns:cx3="http://schemas.microsoft.com/office/drawing/2016/5/9/chartex" xmlns:cx4="http://schemas.microsoft.com/office/drawing/2016/5/10/chartex" xmlns:cx5="http://schemas.microsoft.com/office/drawing/2016/5/11/chartex" xmlns:cx6="http://schemas.microsoft.com/office/drawing/2016/5/12/chartex" xmlns:cx7="http://schemas.microsoft.com/office/drawing/2016/5/13/chartex" xmlns:cx8="http://schemas.microsoft.com/office/drawing/2016/5/14/chartex" xmlns:mc="http://schemas.openxmlformats.org/markup-compatibility/2006" xmlns:aink="http://schemas.microsoft.com/office/drawing/2016/ink" xmlns:am3d="http://schemas.microsoft.com/office/drawing/2017/model3d" xmlns:o="urn:schemas-microsoft-com:office:office" xmlns:oel="http://schemas.microsoft.com/office/2019/extlst" xmlns:r="http://schemas.openxmlformats.org/officeDocument/2006/relationships" xmlns:m="http://schemas.openxmlformats.org/officeDocument/2006/math" xmlns:v="urn:schemas-microsoft-com:vml" xmlns:wp14="http://schemas.microsoft.com/office/word/2010/wordprocessingDrawing" xmlns:wp="http://schemas.openxmlformats.org/drawingml/2006/wordprocessingDrawing" xmlns:w10="urn:schemas-microsoft-com:office:word" xmlns:w="http://schemas.openxmlformats.org/wordprocessingml/2006/main" xmlns:w14="http://schemas.microsoft.com/office/word/2010/wordml" xmlns:w15="http://schemas.microsoft.com/office/word/2012/wordml" xmlns:w16cex="http://schemas.microsoft.com/office/word/2018/wordml/cex" xmlns:w16cid="http://schemas.microsoft.com/office/word/2016/wordml/cid" xmlns:w16="http://schemas.microsoft.com/office/word/2018/wordml" xmlns:w16du="http://schemas.microsoft.com/office/word/2023/wordml/word16du" xmlns:w16sdtdh="http://schemas.microsoft.com/office/word/2020/wordml/sdtdatahash" xmlns:w16se="http://schemas.microsoft.com/office/word/2015/wordml/symex" xmlns:wpg="http://schemas.microsoft.com/office/word/2010/wordprocessingGroup" xmlns:wpi="http://schemas.microsoft.com/office/word/2010/wordprocessingInk" xmlns:wne="http://schemas.microsoft.com/office/word/2006/wordml" xmlns:wps="http://schemas.microsoft.com/office/word/2010/wordprocessingShape" mc:Ignorable="w14 w15 w16se w16cid w16 w16cex w16sdtdh wp14">
   <w:abstractNum w:abstractNumId="0" w15:restartNumberingAfterBreak="0">
     <w:nsid w:val="122E208F"/>
     <w:multiLevelType w:val="hybridMultilevel"/>

</xml_diff>